<commit_message>
Add github account setup.
Signed-off-by: Khushal <kbawankar10@gmail.com>
</commit_message>
<xml_diff>
--- a/TSH_Training/docs/video_training.docx
+++ b/TSH_Training/docs/video_training.docx
@@ -7,25 +7,656 @@
         <w:rPr>
           <w:b/>
           <w:sz w:val="28"/>
-        </w:rPr>
-      </w:pPr>
-      <w:r>
-        <w:rPr>
-          <w:b/>
-          <w:sz w:val="28"/>
-          <w:u w:val="single"/>
-        </w:rPr>
-        <w:t>Steps for create github account and push data on it</w:t>
-      </w:r>
-      <w:r>
-        <w:rPr>
-          <w:b/>
-          <w:sz w:val="28"/>
-        </w:rPr>
-        <w:t>:</w:t>
-      </w:r>
+          <w:u w:val="single"/>
+        </w:rPr>
+      </w:pPr>
+      <w:r>
+        <w:rPr>
+          <w:noProof/>
+        </w:rPr>
+        <w:drawing>
+          <wp:anchor distT="0" distB="0" distL="114300" distR="114300" simplePos="0" relativeHeight="251670528" behindDoc="0" locked="0" layoutInCell="1" allowOverlap="1" wp14:anchorId="6D3826D5" wp14:editId="1E3699D0">
+            <wp:simplePos x="0" y="0"/>
+            <wp:positionH relativeFrom="column">
+              <wp:posOffset>4685665</wp:posOffset>
+            </wp:positionH>
+            <wp:positionV relativeFrom="paragraph">
+              <wp:posOffset>127635</wp:posOffset>
+            </wp:positionV>
+            <wp:extent cx="2092960" cy="360680"/>
+            <wp:effectExtent l="0" t="0" r="0" b="1270"/>
+            <wp:wrapNone/>
+            <wp:docPr id="2" name="Picture 2" descr="ThunderSoft - Crunchbase Company Profile &amp; Funding"/>
+            <wp:cNvGraphicFramePr>
+              <a:graphicFrameLocks xmlns:a="http://schemas.openxmlformats.org/drawingml/2006/main" noChangeAspect="1"/>
+            </wp:cNvGraphicFramePr>
+            <a:graphic xmlns:a="http://schemas.openxmlformats.org/drawingml/2006/main">
+              <a:graphicData uri="http://schemas.openxmlformats.org/drawingml/2006/picture">
+                <pic:pic xmlns:pic="http://schemas.openxmlformats.org/drawingml/2006/picture">
+                  <pic:nvPicPr>
+                    <pic:cNvPr id="0" name="Picture 1" descr="ThunderSoft - Crunchbase Company Profile &amp; Funding"/>
+                    <pic:cNvPicPr>
+                      <a:picLocks noChangeAspect="1" noChangeArrowheads="1"/>
+                    </pic:cNvPicPr>
+                  </pic:nvPicPr>
+                  <pic:blipFill rotWithShape="1">
+                    <a:blip r:embed="rId9">
+                      <a:extLst>
+                        <a:ext uri="{28A0092B-C50C-407E-A947-70E740481C1C}">
+                          <a14:useLocalDpi xmlns:a14="http://schemas.microsoft.com/office/drawing/2010/main" val="0"/>
+                        </a:ext>
+                      </a:extLst>
+                    </a:blip>
+                    <a:srcRect l="13861" t="41584" b="43565"/>
+                    <a:stretch/>
+                  </pic:blipFill>
+                  <pic:spPr bwMode="auto">
+                    <a:xfrm>
+                      <a:off x="0" y="0"/>
+                      <a:ext cx="2092960" cy="360680"/>
+                    </a:xfrm>
+                    <a:prstGeom prst="rect">
+                      <a:avLst/>
+                    </a:prstGeom>
+                    <a:noFill/>
+                    <a:ln>
+                      <a:noFill/>
+                    </a:ln>
+                    <a:extLst>
+                      <a:ext uri="{53640926-AAD7-44D8-BBD7-CCE9431645EC}">
+                        <a14:shadowObscured xmlns:a14="http://schemas.microsoft.com/office/drawing/2010/main"/>
+                      </a:ext>
+                    </a:extLst>
+                  </pic:spPr>
+                </pic:pic>
+              </a:graphicData>
+            </a:graphic>
+            <wp14:sizeRelH relativeFrom="page">
+              <wp14:pctWidth>0</wp14:pctWidth>
+            </wp14:sizeRelH>
+            <wp14:sizeRelV relativeFrom="page">
+              <wp14:pctHeight>0</wp14:pctHeight>
+            </wp14:sizeRelV>
+          </wp:anchor>
+        </w:drawing>
+      </w:r>
+    </w:p>
+    <w:p>
+      <w:pPr>
+        <w:rPr>
+          <w:b/>
+          <w:sz w:val="28"/>
+          <w:u w:val="single"/>
+        </w:rPr>
+      </w:pPr>
+    </w:p>
+    <w:p>
+      <w:pPr>
+        <w:rPr>
+          <w:b/>
+          <w:sz w:val="28"/>
+          <w:u w:val="single"/>
+        </w:rPr>
+      </w:pPr>
+    </w:p>
+    <w:p>
+      <w:pPr>
+        <w:rPr>
+          <w:b/>
+          <w:sz w:val="28"/>
+          <w:u w:val="single"/>
+        </w:rPr>
+      </w:pPr>
+    </w:p>
+    <w:p>
+      <w:pPr>
+        <w:rPr>
+          <w:b/>
+          <w:sz w:val="28"/>
+          <w:u w:val="single"/>
+        </w:rPr>
+      </w:pPr>
+    </w:p>
+    <w:p>
+      <w:pPr>
+        <w:rPr>
+          <w:b/>
+          <w:sz w:val="28"/>
+          <w:u w:val="single"/>
+        </w:rPr>
+      </w:pPr>
+    </w:p>
+    <w:p>
+      <w:pPr>
+        <w:rPr>
+          <w:b/>
+          <w:sz w:val="28"/>
+          <w:u w:val="single"/>
+        </w:rPr>
+      </w:pPr>
+    </w:p>
+    <w:p>
+      <w:pPr>
+        <w:rPr>
+          <w:b/>
+          <w:sz w:val="28"/>
+          <w:u w:val="single"/>
+        </w:rPr>
+      </w:pPr>
+    </w:p>
+    <w:p>
+      <w:pPr>
+        <w:rPr>
+          <w:b/>
+          <w:sz w:val="28"/>
+          <w:u w:val="single"/>
+        </w:rPr>
+      </w:pPr>
+    </w:p>
+    <w:p>
+      <w:pPr>
+        <w:rPr>
+          <w:b/>
+          <w:sz w:val="28"/>
+          <w:u w:val="single"/>
+        </w:rPr>
+      </w:pPr>
+    </w:p>
+    <w:p>
+      <w:pPr>
+        <w:jc w:val="center"/>
+        <w:rPr>
+          <w:b/>
+          <w:sz w:val="28"/>
+        </w:rPr>
+      </w:pPr>
+      <w:r>
+        <w:rPr>
+          <w:b/>
+          <w:sz w:val="96"/>
+        </w:rPr>
+        <w:t>Video Training Document</w:t>
+      </w:r>
+    </w:p>
+    <w:p>
+      <w:pPr>
+        <w:rPr>
+          <w:b/>
+          <w:sz w:val="28"/>
+          <w:u w:val="single"/>
+        </w:rPr>
+      </w:pPr>
+    </w:p>
+    <w:p>
+      <w:pPr>
+        <w:rPr>
+          <w:b/>
+          <w:sz w:val="28"/>
+          <w:u w:val="single"/>
+        </w:rPr>
+      </w:pPr>
+    </w:p>
+    <w:p>
+      <w:pPr>
+        <w:rPr>
+          <w:b/>
+          <w:sz w:val="28"/>
+          <w:u w:val="single"/>
+        </w:rPr>
+      </w:pPr>
+    </w:p>
+    <w:p>
+      <w:pPr>
+        <w:rPr>
+          <w:b/>
+          <w:sz w:val="28"/>
+          <w:u w:val="single"/>
+        </w:rPr>
+      </w:pPr>
+    </w:p>
+    <w:p>
+      <w:pPr>
+        <w:rPr>
+          <w:b/>
+          <w:sz w:val="28"/>
+          <w:u w:val="single"/>
+        </w:rPr>
+      </w:pPr>
+    </w:p>
+    <w:p>
+      <w:pPr>
+        <w:rPr>
+          <w:b/>
+          <w:sz w:val="28"/>
+          <w:u w:val="single"/>
+        </w:rPr>
+      </w:pPr>
+    </w:p>
+    <w:p>
+      <w:pPr>
+        <w:rPr>
+          <w:b/>
+          <w:sz w:val="28"/>
+          <w:u w:val="single"/>
+        </w:rPr>
+      </w:pPr>
+    </w:p>
+    <w:p>
+      <w:pPr>
+        <w:rPr>
+          <w:b/>
+          <w:sz w:val="28"/>
+          <w:u w:val="single"/>
+        </w:rPr>
+      </w:pPr>
+    </w:p>
+    <w:p>
+      <w:pPr>
+        <w:rPr>
+          <w:b/>
+          <w:sz w:val="28"/>
+          <w:u w:val="single"/>
+        </w:rPr>
+      </w:pPr>
+    </w:p>
+    <w:p>
+      <w:pPr>
+        <w:rPr>
+          <w:b/>
+          <w:sz w:val="28"/>
+          <w:u w:val="single"/>
+        </w:rPr>
+      </w:pPr>
+    </w:p>
+    <w:p>
+      <w:pPr>
+        <w:rPr>
+          <w:b/>
+          <w:sz w:val="28"/>
+          <w:u w:val="single"/>
+        </w:rPr>
+      </w:pPr>
+    </w:p>
+    <w:sdt>
+      <w:sdtPr>
+        <w:rPr>
+          <w:rFonts w:asciiTheme="minorHAnsi" w:eastAsiaTheme="minorHAnsi" w:hAnsiTheme="minorHAnsi" w:cstheme="minorBidi"/>
+          <w:b w:val="0"/>
+          <w:bCs w:val="0"/>
+          <w:color w:val="auto"/>
+          <w:sz w:val="22"/>
+          <w:szCs w:val="22"/>
+          <w:lang w:eastAsia="en-US"/>
+        </w:rPr>
+        <w:id w:val="763578687"/>
+        <w:docPartObj>
+          <w:docPartGallery w:val="Table of Contents"/>
+          <w:docPartUnique/>
+        </w:docPartObj>
+      </w:sdtPr>
+      <w:sdtEndPr>
+        <w:rPr>
+          <w:noProof/>
+          <w:sz w:val="24"/>
+        </w:rPr>
+      </w:sdtEndPr>
+      <w:sdtContent>
+        <w:p>
+          <w:pPr>
+            <w:pStyle w:val="TOCHeading"/>
+          </w:pPr>
+          <w:r>
+            <w:t>Contents</w:t>
+          </w:r>
+          <w:r>
+            <w:t>:</w:t>
+          </w:r>
+        </w:p>
+        <w:p>
+          <w:pPr>
+            <w:pStyle w:val="TOC1"/>
+            <w:tabs>
+              <w:tab w:val="left" w:pos="440"/>
+              <w:tab w:val="right" w:leader="dot" w:pos="10790"/>
+            </w:tabs>
+            <w:rPr>
+              <w:noProof/>
+              <w:sz w:val="24"/>
+              <w:lang w:eastAsia="en-US"/>
+            </w:rPr>
+          </w:pPr>
+          <w:r>
+            <w:rPr>
+              <w:sz w:val="24"/>
+            </w:rPr>
+            <w:fldChar w:fldCharType="begin"/>
+          </w:r>
+          <w:r>
+            <w:rPr>
+              <w:sz w:val="24"/>
+            </w:rPr>
+            <w:instrText xml:space="preserve"> TOC \o "1-3" \h \z \u </w:instrText>
+          </w:r>
+          <w:r>
+            <w:rPr>
+              <w:sz w:val="24"/>
+            </w:rPr>
+            <w:fldChar w:fldCharType="separate"/>
+          </w:r>
+          <w:hyperlink w:anchor="_Toc130550984" w:history="1">
+            <w:r>
+              <w:rPr>
+                <w:rStyle w:val="Hyperlink"/>
+                <w:noProof/>
+                <w:sz w:val="24"/>
+              </w:rPr>
+              <w:t>I.</w:t>
+            </w:r>
+            <w:r>
+              <w:rPr>
+                <w:noProof/>
+                <w:sz w:val="24"/>
+                <w:lang w:eastAsia="en-US"/>
+              </w:rPr>
+              <w:tab/>
+            </w:r>
+            <w:r>
+              <w:rPr>
+                <w:rStyle w:val="Hyperlink"/>
+                <w:noProof/>
+                <w:sz w:val="24"/>
+              </w:rPr>
+              <w:t>Setup github account and push data:</w:t>
+            </w:r>
+            <w:r>
+              <w:rPr>
+                <w:noProof/>
+                <w:webHidden/>
+                <w:sz w:val="24"/>
+              </w:rPr>
+              <w:tab/>
+            </w:r>
+            <w:r>
+              <w:rPr>
+                <w:noProof/>
+                <w:webHidden/>
+                <w:sz w:val="24"/>
+              </w:rPr>
+              <w:fldChar w:fldCharType="begin"/>
+            </w:r>
+            <w:r>
+              <w:rPr>
+                <w:noProof/>
+                <w:webHidden/>
+                <w:sz w:val="24"/>
+              </w:rPr>
+              <w:instrText xml:space="preserve"> PAGEREF _Toc130550984 \h </w:instrText>
+            </w:r>
+            <w:r>
+              <w:rPr>
+                <w:noProof/>
+                <w:webHidden/>
+                <w:sz w:val="24"/>
+              </w:rPr>
+            </w:r>
+            <w:r>
+              <w:rPr>
+                <w:noProof/>
+                <w:webHidden/>
+                <w:sz w:val="24"/>
+              </w:rPr>
+              <w:fldChar w:fldCharType="separate"/>
+            </w:r>
+            <w:r>
+              <w:rPr>
+                <w:noProof/>
+                <w:webHidden/>
+                <w:sz w:val="24"/>
+              </w:rPr>
+              <w:t>3</w:t>
+            </w:r>
+            <w:r>
+              <w:rPr>
+                <w:noProof/>
+                <w:webHidden/>
+                <w:sz w:val="24"/>
+              </w:rPr>
+              <w:fldChar w:fldCharType="end"/>
+            </w:r>
+          </w:hyperlink>
+        </w:p>
+        <w:p>
+          <w:pPr>
+            <w:rPr>
+              <w:sz w:val="24"/>
+            </w:rPr>
+          </w:pPr>
+          <w:r>
+            <w:rPr>
+              <w:b/>
+              <w:bCs/>
+              <w:noProof/>
+              <w:sz w:val="24"/>
+            </w:rPr>
+            <w:fldChar w:fldCharType="end"/>
+          </w:r>
+        </w:p>
+      </w:sdtContent>
+    </w:sdt>
+    <w:p>
+      <w:pPr>
+        <w:rPr>
+          <w:b/>
+          <w:sz w:val="28"/>
+          <w:u w:val="single"/>
+        </w:rPr>
+      </w:pPr>
+    </w:p>
+    <w:p>
+      <w:pPr>
+        <w:rPr>
+          <w:b/>
+          <w:sz w:val="28"/>
+          <w:u w:val="single"/>
+        </w:rPr>
+      </w:pPr>
       <w:bookmarkStart w:id="0" w:name="_GoBack"/>
       <w:bookmarkEnd w:id="0"/>
+    </w:p>
+    <w:p>
+      <w:pPr>
+        <w:rPr>
+          <w:b/>
+          <w:sz w:val="28"/>
+          <w:u w:val="single"/>
+        </w:rPr>
+      </w:pPr>
+    </w:p>
+    <w:p>
+      <w:pPr>
+        <w:rPr>
+          <w:b/>
+          <w:sz w:val="28"/>
+          <w:u w:val="single"/>
+        </w:rPr>
+      </w:pPr>
+    </w:p>
+    <w:p>
+      <w:pPr>
+        <w:rPr>
+          <w:b/>
+          <w:sz w:val="28"/>
+          <w:u w:val="single"/>
+        </w:rPr>
+      </w:pPr>
+    </w:p>
+    <w:p>
+      <w:pPr>
+        <w:rPr>
+          <w:b/>
+          <w:sz w:val="28"/>
+          <w:u w:val="single"/>
+        </w:rPr>
+      </w:pPr>
+    </w:p>
+    <w:p>
+      <w:pPr>
+        <w:rPr>
+          <w:b/>
+          <w:sz w:val="28"/>
+          <w:u w:val="single"/>
+        </w:rPr>
+      </w:pPr>
+    </w:p>
+    <w:p>
+      <w:pPr>
+        <w:rPr>
+          <w:b/>
+          <w:sz w:val="28"/>
+          <w:u w:val="single"/>
+        </w:rPr>
+      </w:pPr>
+    </w:p>
+    <w:p>
+      <w:pPr>
+        <w:rPr>
+          <w:b/>
+          <w:sz w:val="28"/>
+          <w:u w:val="single"/>
+        </w:rPr>
+      </w:pPr>
+    </w:p>
+    <w:p>
+      <w:pPr>
+        <w:rPr>
+          <w:b/>
+          <w:sz w:val="28"/>
+          <w:u w:val="single"/>
+        </w:rPr>
+      </w:pPr>
+    </w:p>
+    <w:p>
+      <w:pPr>
+        <w:rPr>
+          <w:b/>
+          <w:sz w:val="28"/>
+          <w:u w:val="single"/>
+        </w:rPr>
+      </w:pPr>
+    </w:p>
+    <w:p>
+      <w:pPr>
+        <w:rPr>
+          <w:b/>
+          <w:sz w:val="28"/>
+          <w:u w:val="single"/>
+        </w:rPr>
+      </w:pPr>
+    </w:p>
+    <w:p>
+      <w:pPr>
+        <w:rPr>
+          <w:b/>
+          <w:sz w:val="28"/>
+          <w:u w:val="single"/>
+        </w:rPr>
+      </w:pPr>
+    </w:p>
+    <w:p>
+      <w:pPr>
+        <w:rPr>
+          <w:b/>
+          <w:sz w:val="28"/>
+          <w:u w:val="single"/>
+        </w:rPr>
+      </w:pPr>
+    </w:p>
+    <w:p>
+      <w:pPr>
+        <w:rPr>
+          <w:b/>
+          <w:sz w:val="28"/>
+          <w:u w:val="single"/>
+        </w:rPr>
+      </w:pPr>
+    </w:p>
+    <w:p>
+      <w:pPr>
+        <w:rPr>
+          <w:b/>
+          <w:sz w:val="28"/>
+          <w:u w:val="single"/>
+        </w:rPr>
+      </w:pPr>
+    </w:p>
+    <w:p>
+      <w:pPr>
+        <w:rPr>
+          <w:b/>
+          <w:sz w:val="28"/>
+          <w:u w:val="single"/>
+        </w:rPr>
+      </w:pPr>
+    </w:p>
+    <w:p>
+      <w:pPr>
+        <w:rPr>
+          <w:b/>
+          <w:sz w:val="28"/>
+          <w:u w:val="single"/>
+        </w:rPr>
+      </w:pPr>
+    </w:p>
+    <w:p>
+      <w:pPr>
+        <w:rPr>
+          <w:b/>
+          <w:sz w:val="28"/>
+          <w:u w:val="single"/>
+        </w:rPr>
+      </w:pPr>
+    </w:p>
+    <w:p>
+      <w:pPr>
+        <w:rPr>
+          <w:b/>
+          <w:sz w:val="28"/>
+          <w:u w:val="single"/>
+        </w:rPr>
+      </w:pPr>
+    </w:p>
+    <w:p>
+      <w:pPr>
+        <w:rPr>
+          <w:b/>
+          <w:sz w:val="28"/>
+          <w:u w:val="single"/>
+        </w:rPr>
+      </w:pPr>
+    </w:p>
+    <w:p>
+      <w:pPr>
+        <w:pStyle w:val="Heading1"/>
+        <w:numPr>
+          <w:ilvl w:val="0"/>
+          <w:numId w:val="3"/>
+        </w:numPr>
+      </w:pPr>
+      <w:bookmarkStart w:id="1" w:name="_Toc130550984"/>
+      <w:r>
+        <w:lastRenderedPageBreak/>
+        <w:t>Setup</w:t>
+      </w:r>
+      <w:r>
+        <w:t xml:space="preserve"> gi</w:t>
+      </w:r>
+      <w:r>
+        <w:t>thub account and push data</w:t>
+      </w:r>
+      <w:r>
+        <w:t>:</w:t>
+      </w:r>
+      <w:bookmarkEnd w:id="1"/>
     </w:p>
     <w:p>
       <w:pPr>
@@ -38,7 +669,7 @@
       <w:r>
         <w:t xml:space="preserve">For create github account visit </w:t>
       </w:r>
-      <w:hyperlink r:id="rId6" w:tgtFrame="_blank" w:history="1">
+      <w:hyperlink r:id="rId10" w:tgtFrame="_blank" w:history="1">
         <w:r>
           <w:rPr>
             <w:rStyle w:val="Hyperlink"/>
@@ -66,6 +697,9 @@
     </w:p>
     <w:p>
       <w:r>
+        <w:rPr>
+          <w:noProof/>
+        </w:rPr>
         <w:drawing>
           <wp:inline distT="0" distB="0" distL="0" distR="0" wp14:anchorId="148E6470" wp14:editId="37F96897">
             <wp:extent cx="5943600" cy="3341370"/>
@@ -82,7 +716,7 @@
                     <pic:cNvPicPr/>
                   </pic:nvPicPr>
                   <pic:blipFill>
-                    <a:blip r:embed="rId7"/>
+                    <a:blip r:embed="rId11"/>
                     <a:stretch>
                       <a:fillRect/>
                     </a:stretch>
@@ -104,6 +738,7 @@
       </w:r>
     </w:p>
     <w:p/>
+    <w:p/>
     <w:p>
       <w:pPr>
         <w:pStyle w:val="ListParagraph"/>
@@ -118,7 +753,9 @@
     </w:p>
     <w:p>
       <w:r>
-        <w:lastRenderedPageBreak/>
+        <w:rPr>
+          <w:noProof/>
+        </w:rPr>
         <w:drawing>
           <wp:inline distT="0" distB="0" distL="0" distR="0" wp14:anchorId="164FDF97" wp14:editId="1539FD0A">
             <wp:extent cx="5943600" cy="3341370"/>
@@ -135,7 +772,7 @@
                     <pic:cNvPicPr/>
                   </pic:nvPicPr>
                   <pic:blipFill>
-                    <a:blip r:embed="rId8"/>
+                    <a:blip r:embed="rId12"/>
                     <a:stretch>
                       <a:fillRect/>
                     </a:stretch>
@@ -165,11 +802,15 @@
         </w:numPr>
       </w:pPr>
       <w:r>
+        <w:lastRenderedPageBreak/>
         <w:t>Click on solve puzzle for start verification.</w:t>
       </w:r>
     </w:p>
     <w:p>
       <w:r>
+        <w:rPr>
+          <w:noProof/>
+        </w:rPr>
         <w:drawing>
           <wp:inline distT="0" distB="0" distL="0" distR="0" wp14:anchorId="1FDB2B60" wp14:editId="61B27C3A">
             <wp:extent cx="5943600" cy="3341370"/>
@@ -186,7 +827,7 @@
                     <pic:cNvPicPr/>
                   </pic:nvPicPr>
                   <pic:blipFill>
-                    <a:blip r:embed="rId9"/>
+                    <a:blip r:embed="rId13"/>
                     <a:stretch>
                       <a:fillRect/>
                     </a:stretch>
@@ -230,7 +871,9 @@
     </w:p>
     <w:p>
       <w:r>
-        <w:lastRenderedPageBreak/>
+        <w:rPr>
+          <w:noProof/>
+        </w:rPr>
         <w:drawing>
           <wp:inline distT="0" distB="0" distL="0" distR="0" wp14:anchorId="467B9F7A" wp14:editId="533CCC68">
             <wp:extent cx="5943600" cy="3341370"/>
@@ -247,7 +890,7 @@
                     <pic:cNvPicPr/>
                   </pic:nvPicPr>
                   <pic:blipFill>
-                    <a:blip r:embed="rId10"/>
+                    <a:blip r:embed="rId14"/>
                     <a:stretch>
                       <a:fillRect/>
                     </a:stretch>
@@ -269,6 +912,8 @@
       </w:r>
     </w:p>
     <w:p/>
+    <w:p/>
+    <w:p/>
     <w:p>
       <w:pPr>
         <w:pStyle w:val="ListParagraph"/>
@@ -278,10 +923,10 @@
         </w:numPr>
       </w:pPr>
       <w:r>
+        <w:lastRenderedPageBreak/>
         <w:t>After login to the account below interface will be come out. For create repository select below option.</w:t>
       </w:r>
     </w:p>
-    <w:p/>
     <w:p>
       <w:r>
         <w:rPr>
@@ -764,6 +1409,9 @@
         </mc:AlternateContent>
       </w:r>
       <w:r>
+        <w:rPr>
+          <w:noProof/>
+        </w:rPr>
         <w:drawing>
           <wp:inline distT="0" distB="0" distL="0" distR="0" wp14:anchorId="483A529A" wp14:editId="007FACA0">
             <wp:extent cx="5943600" cy="3341370"/>
@@ -780,7 +1428,7 @@
                     <pic:cNvPicPr/>
                   </pic:nvPicPr>
                   <pic:blipFill>
-                    <a:blip r:embed="rId11"/>
+                    <a:blip r:embed="rId15"/>
                     <a:stretch>
                       <a:fillRect/>
                     </a:stretch>
@@ -801,6 +1449,7 @@
         </w:drawing>
       </w:r>
     </w:p>
+    <w:p/>
     <w:p>
       <w:pPr>
         <w:pStyle w:val="ListParagraph"/>
@@ -810,12 +1459,14 @@
         </w:numPr>
       </w:pPr>
       <w:r>
-        <w:lastRenderedPageBreak/>
         <w:t>Enter repo name, select privacy as public or private as per requirement. Come at the end and select create repository.</w:t>
       </w:r>
     </w:p>
     <w:p>
       <w:r>
+        <w:rPr>
+          <w:noProof/>
+        </w:rPr>
         <w:drawing>
           <wp:inline distT="0" distB="0" distL="0" distR="0" wp14:anchorId="75B6E345" wp14:editId="0439CFD9">
             <wp:extent cx="5943600" cy="3341370"/>
@@ -832,7 +1483,7 @@
                     <pic:cNvPicPr/>
                   </pic:nvPicPr>
                   <pic:blipFill>
-                    <a:blip r:embed="rId12"/>
+                    <a:blip r:embed="rId16"/>
                     <a:stretch>
                       <a:fillRect/>
                     </a:stretch>
@@ -853,8 +1504,11 @@
         </w:drawing>
       </w:r>
     </w:p>
-    <w:p>
-      <w:r>
+    <w:p/>
+    <w:p/>
+    <w:p>
+      <w:r>
+        <w:lastRenderedPageBreak/>
         <w:t xml:space="preserve">SSH </w:t>
       </w:r>
       <w:proofErr w:type="spellStart"/>
@@ -946,6 +1600,9 @@
         </mc:AlternateContent>
       </w:r>
       <w:r>
+        <w:rPr>
+          <w:noProof/>
+        </w:rPr>
         <w:drawing>
           <wp:inline distT="0" distB="0" distL="0" distR="0" wp14:anchorId="3BAFFA49" wp14:editId="49F6C167">
             <wp:extent cx="5943600" cy="3341370"/>
@@ -962,7 +1619,7 @@
                     <pic:cNvPicPr/>
                   </pic:nvPicPr>
                   <pic:blipFill>
-                    <a:blip r:embed="rId13"/>
+                    <a:blip r:embed="rId17"/>
                     <a:stretch>
                       <a:fillRect/>
                     </a:stretch>
@@ -984,7 +1641,6 @@
       </w:r>
     </w:p>
     <w:p/>
-    <w:p/>
     <w:p>
       <w:pPr>
         <w:pStyle w:val="ListParagraph"/>
@@ -1030,7 +1686,7 @@
       <w:r>
         <w:t xml:space="preserve">by following </w:t>
       </w:r>
-      <w:hyperlink r:id="rId14" w:history="1">
+      <w:hyperlink r:id="rId18" w:history="1">
         <w:r>
           <w:rPr>
             <w:rStyle w:val="Hyperlink"/>
@@ -1044,63 +1700,9 @@
     </w:p>
     <w:p>
       <w:r>
-        <w:drawing>
-          <wp:anchor distT="0" distB="0" distL="114300" distR="114300" simplePos="0" relativeHeight="251669504" behindDoc="0" locked="0" layoutInCell="1" allowOverlap="1">
-            <wp:simplePos x="0" y="0"/>
-            <wp:positionH relativeFrom="column">
-              <wp:posOffset>0</wp:posOffset>
-            </wp:positionH>
-            <wp:positionV relativeFrom="paragraph">
-              <wp:posOffset>113665</wp:posOffset>
-            </wp:positionV>
-            <wp:extent cx="3533775" cy="485774"/>
-            <wp:effectExtent l="0" t="0" r="0" b="0"/>
-            <wp:wrapNone/>
-            <wp:docPr id="27" name="Picture 27"/>
-            <wp:cNvGraphicFramePr>
-              <a:graphicFrameLocks xmlns:a="http://schemas.openxmlformats.org/drawingml/2006/main" noChangeAspect="1"/>
-            </wp:cNvGraphicFramePr>
-            <a:graphic xmlns:a="http://schemas.openxmlformats.org/drawingml/2006/main">
-              <a:graphicData uri="http://schemas.openxmlformats.org/drawingml/2006/picture">
-                <pic:pic xmlns:pic="http://schemas.openxmlformats.org/drawingml/2006/picture">
-                  <pic:nvPicPr>
-                    <pic:cNvPr id="0" name=""/>
-                    <pic:cNvPicPr/>
-                  </pic:nvPicPr>
-                  <pic:blipFill>
-                    <a:blip r:embed="rId15">
-                      <a:extLst>
-                        <a:ext uri="{28A0092B-C50C-407E-A947-70E740481C1C}">
-                          <a14:useLocalDpi xmlns:a14="http://schemas.microsoft.com/office/drawing/2010/main" val="0"/>
-                        </a:ext>
-                      </a:extLst>
-                    </a:blip>
-                    <a:stretch>
-                      <a:fillRect/>
-                    </a:stretch>
-                  </pic:blipFill>
-                  <pic:spPr>
-                    <a:xfrm>
-                      <a:off x="0" y="0"/>
-                      <a:ext cx="3533775" cy="485774"/>
-                    </a:xfrm>
-                    <a:prstGeom prst="rect">
-                      <a:avLst/>
-                    </a:prstGeom>
-                  </pic:spPr>
-                </pic:pic>
-              </a:graphicData>
-            </a:graphic>
-            <wp14:sizeRelH relativeFrom="page">
-              <wp14:pctWidth>0</wp14:pctWidth>
-            </wp14:sizeRelH>
-            <wp14:sizeRelV relativeFrom="page">
-              <wp14:pctHeight>0</wp14:pctHeight>
-            </wp14:sizeRelV>
-          </wp:anchor>
-        </w:drawing>
-      </w:r>
-      <w:r>
+        <w:rPr>
+          <w:noProof/>
+        </w:rPr>
         <w:drawing>
           <wp:inline distT="0" distB="0" distL="0" distR="0" wp14:anchorId="7468C60F" wp14:editId="749EED1D">
             <wp:extent cx="5943600" cy="1476375"/>
@@ -1117,7 +1719,7 @@
                     <pic:cNvPicPr/>
                   </pic:nvPicPr>
                   <pic:blipFill>
-                    <a:blip r:embed="rId16"/>
+                    <a:blip r:embed="rId19"/>
                     <a:stretch>
                       <a:fillRect/>
                     </a:stretch>
@@ -1138,14 +1740,128 @@
         </w:drawing>
       </w:r>
     </w:p>
+    <w:p/>
+    <w:p/>
+    <w:p/>
+    <w:p/>
     <w:sectPr>
+      <w:footerReference w:type="default" r:id="rId20"/>
       <w:pgSz w:w="12240" w:h="15840"/>
-      <w:pgMar w:top="1440" w:right="1440" w:bottom="1440" w:left="1440" w:header="720" w:footer="720" w:gutter="0"/>
+      <w:pgMar w:top="720" w:right="720" w:bottom="720" w:left="720" w:header="720" w:footer="720" w:gutter="0"/>
+      <w:pgBorders w:offsetFrom="page">
+        <w:top w:val="single" w:sz="4" w:space="24" w:color="auto"/>
+        <w:left w:val="single" w:sz="4" w:space="24" w:color="auto"/>
+        <w:bottom w:val="single" w:sz="4" w:space="24" w:color="auto"/>
+        <w:right w:val="single" w:sz="4" w:space="24" w:color="auto"/>
+      </w:pgBorders>
       <w:cols w:space="720"/>
       <w:docGrid w:linePitch="360"/>
     </w:sectPr>
   </w:body>
 </w:document>
+</file>
+
+<file path=word/endnotes.xml><?xml version="1.0" encoding="utf-8"?>
+<w:endnotes xmlns:wpc="http://schemas.microsoft.com/office/word/2010/wordprocessingCanvas" xmlns:mc="http://schemas.openxmlformats.org/markup-compatibility/2006" xmlns:o="urn:schemas-microsoft-com:office:office" xmlns:r="http://schemas.openxmlformats.org/officeDocument/2006/relationships" xmlns:m="http://schemas.openxmlformats.org/officeDocument/2006/math" xmlns:v="urn:schemas-microsoft-com:vml" xmlns:wp14="http://schemas.microsoft.com/office/word/2010/wordprocessingDrawing" xmlns:wp="http://schemas.openxmlformats.org/drawingml/2006/wordprocessingDrawing" xmlns:w10="urn:schemas-microsoft-com:office:word" xmlns:w="http://schemas.openxmlformats.org/wordprocessingml/2006/main" xmlns:w14="http://schemas.microsoft.com/office/word/2010/wordml" xmlns:wpg="http://schemas.microsoft.com/office/word/2010/wordprocessingGroup" xmlns:wpi="http://schemas.microsoft.com/office/word/2010/wordprocessingInk" xmlns:wne="http://schemas.microsoft.com/office/word/2006/wordml" xmlns:wps="http://schemas.microsoft.com/office/word/2010/wordprocessingShape" mc:Ignorable="w14 wp14">
+  <w:endnote w:type="separator" w:id="-1">
+    <w:p>
+      <w:pPr>
+        <w:spacing w:after="0" w:line="240" w:lineRule="auto"/>
+      </w:pPr>
+      <w:r>
+        <w:separator/>
+      </w:r>
+    </w:p>
+  </w:endnote>
+  <w:endnote w:type="continuationSeparator" w:id="0">
+    <w:p>
+      <w:pPr>
+        <w:spacing w:after="0" w:line="240" w:lineRule="auto"/>
+      </w:pPr>
+      <w:r>
+        <w:continuationSeparator/>
+      </w:r>
+    </w:p>
+  </w:endnote>
+</w:endnotes>
+</file>
+
+<file path=word/footer1.xml><?xml version="1.0" encoding="utf-8"?>
+<w:ftr xmlns:wpc="http://schemas.microsoft.com/office/word/2010/wordprocessingCanvas" xmlns:mc="http://schemas.openxmlformats.org/markup-compatibility/2006" xmlns:o="urn:schemas-microsoft-com:office:office" xmlns:r="http://schemas.openxmlformats.org/officeDocument/2006/relationships" xmlns:m="http://schemas.openxmlformats.org/officeDocument/2006/math" xmlns:v="urn:schemas-microsoft-com:vml" xmlns:wp14="http://schemas.microsoft.com/office/word/2010/wordprocessingDrawing" xmlns:wp="http://schemas.openxmlformats.org/drawingml/2006/wordprocessingDrawing" xmlns:w10="urn:schemas-microsoft-com:office:word" xmlns:w="http://schemas.openxmlformats.org/wordprocessingml/2006/main" xmlns:w14="http://schemas.microsoft.com/office/word/2010/wordml" xmlns:wpg="http://schemas.microsoft.com/office/word/2010/wordprocessingGroup" xmlns:wpi="http://schemas.microsoft.com/office/word/2010/wordprocessingInk" xmlns:wne="http://schemas.microsoft.com/office/word/2006/wordml" xmlns:wps="http://schemas.microsoft.com/office/word/2010/wordprocessingShape" mc:Ignorable="w14 wp14">
+  <w:sdt>
+    <w:sdtPr>
+      <w:id w:val="84196721"/>
+      <w:docPartObj>
+        <w:docPartGallery w:val="Page Numbers (Bottom of Page)"/>
+        <w:docPartUnique/>
+      </w:docPartObj>
+    </w:sdtPr>
+    <w:sdtEndPr>
+      <w:rPr>
+        <w:noProof/>
+      </w:rPr>
+    </w:sdtEndPr>
+    <w:sdtContent>
+      <w:p>
+        <w:pPr>
+          <w:pStyle w:val="Footer"/>
+          <w:jc w:val="center"/>
+        </w:pPr>
+        <w:r>
+          <w:fldChar w:fldCharType="begin"/>
+        </w:r>
+        <w:r>
+          <w:instrText xml:space="preserve"> PAGE   \* MERGEFORMAT </w:instrText>
+        </w:r>
+        <w:r>
+          <w:fldChar w:fldCharType="separate"/>
+        </w:r>
+        <w:r>
+          <w:rPr>
+            <w:noProof/>
+          </w:rPr>
+          <w:t>2</w:t>
+        </w:r>
+        <w:r>
+          <w:rPr>
+            <w:noProof/>
+          </w:rPr>
+          <w:fldChar w:fldCharType="end"/>
+        </w:r>
+      </w:p>
+    </w:sdtContent>
+  </w:sdt>
+  <w:p>
+    <w:pPr>
+      <w:pStyle w:val="Footer"/>
+    </w:pPr>
+  </w:p>
+</w:ftr>
+</file>
+
+<file path=word/footnotes.xml><?xml version="1.0" encoding="utf-8"?>
+<w:footnotes xmlns:wpc="http://schemas.microsoft.com/office/word/2010/wordprocessingCanvas" xmlns:mc="http://schemas.openxmlformats.org/markup-compatibility/2006" xmlns:o="urn:schemas-microsoft-com:office:office" xmlns:r="http://schemas.openxmlformats.org/officeDocument/2006/relationships" xmlns:m="http://schemas.openxmlformats.org/officeDocument/2006/math" xmlns:v="urn:schemas-microsoft-com:vml" xmlns:wp14="http://schemas.microsoft.com/office/word/2010/wordprocessingDrawing" xmlns:wp="http://schemas.openxmlformats.org/drawingml/2006/wordprocessingDrawing" xmlns:w10="urn:schemas-microsoft-com:office:word" xmlns:w="http://schemas.openxmlformats.org/wordprocessingml/2006/main" xmlns:w14="http://schemas.microsoft.com/office/word/2010/wordml" xmlns:wpg="http://schemas.microsoft.com/office/word/2010/wordprocessingGroup" xmlns:wpi="http://schemas.microsoft.com/office/word/2010/wordprocessingInk" xmlns:wne="http://schemas.microsoft.com/office/word/2006/wordml" xmlns:wps="http://schemas.microsoft.com/office/word/2010/wordprocessingShape" mc:Ignorable="w14 wp14">
+  <w:footnote w:type="separator" w:id="-1">
+    <w:p>
+      <w:pPr>
+        <w:spacing w:after="0" w:line="240" w:lineRule="auto"/>
+      </w:pPr>
+      <w:r>
+        <w:separator/>
+      </w:r>
+    </w:p>
+  </w:footnote>
+  <w:footnote w:type="continuationSeparator" w:id="0">
+    <w:p>
+      <w:pPr>
+        <w:spacing w:after="0" w:line="240" w:lineRule="auto"/>
+      </w:pPr>
+      <w:r>
+        <w:continuationSeparator/>
+      </w:r>
+    </w:p>
+  </w:footnote>
+</w:footnotes>
 </file>
 
 <file path=word/numbering.xml><?xml version="1.0" encoding="utf-8"?>
@@ -1352,11 +2068,100 @@
       </w:rPr>
     </w:lvl>
   </w:abstractNum>
+  <w:abstractNum w:abstractNumId="2">
+    <w:nsid w:val="47D44553"/>
+    <w:multiLevelType w:val="hybridMultilevel"/>
+    <w:tmpl w:val="7CEAC0E6"/>
+    <w:lvl w:ilvl="0" w:tplc="04090013">
+      <w:start w:val="1"/>
+      <w:numFmt w:val="upperRoman"/>
+      <w:lvlText w:val="%1."/>
+      <w:lvlJc w:val="right"/>
+      <w:pPr>
+        <w:ind w:left="720" w:hanging="360"/>
+      </w:pPr>
+    </w:lvl>
+    <w:lvl w:ilvl="1" w:tplc="04090019" w:tentative="1">
+      <w:start w:val="1"/>
+      <w:numFmt w:val="lowerLetter"/>
+      <w:lvlText w:val="%2."/>
+      <w:lvlJc w:val="left"/>
+      <w:pPr>
+        <w:ind w:left="1440" w:hanging="360"/>
+      </w:pPr>
+    </w:lvl>
+    <w:lvl w:ilvl="2" w:tplc="0409001B" w:tentative="1">
+      <w:start w:val="1"/>
+      <w:numFmt w:val="lowerRoman"/>
+      <w:lvlText w:val="%3."/>
+      <w:lvlJc w:val="right"/>
+      <w:pPr>
+        <w:ind w:left="2160" w:hanging="180"/>
+      </w:pPr>
+    </w:lvl>
+    <w:lvl w:ilvl="3" w:tplc="0409000F" w:tentative="1">
+      <w:start w:val="1"/>
+      <w:numFmt w:val="decimal"/>
+      <w:lvlText w:val="%4."/>
+      <w:lvlJc w:val="left"/>
+      <w:pPr>
+        <w:ind w:left="2880" w:hanging="360"/>
+      </w:pPr>
+    </w:lvl>
+    <w:lvl w:ilvl="4" w:tplc="04090019" w:tentative="1">
+      <w:start w:val="1"/>
+      <w:numFmt w:val="lowerLetter"/>
+      <w:lvlText w:val="%5."/>
+      <w:lvlJc w:val="left"/>
+      <w:pPr>
+        <w:ind w:left="3600" w:hanging="360"/>
+      </w:pPr>
+    </w:lvl>
+    <w:lvl w:ilvl="5" w:tplc="0409001B" w:tentative="1">
+      <w:start w:val="1"/>
+      <w:numFmt w:val="lowerRoman"/>
+      <w:lvlText w:val="%6."/>
+      <w:lvlJc w:val="right"/>
+      <w:pPr>
+        <w:ind w:left="4320" w:hanging="180"/>
+      </w:pPr>
+    </w:lvl>
+    <w:lvl w:ilvl="6" w:tplc="0409000F" w:tentative="1">
+      <w:start w:val="1"/>
+      <w:numFmt w:val="decimal"/>
+      <w:lvlText w:val="%7."/>
+      <w:lvlJc w:val="left"/>
+      <w:pPr>
+        <w:ind w:left="5040" w:hanging="360"/>
+      </w:pPr>
+    </w:lvl>
+    <w:lvl w:ilvl="7" w:tplc="04090019" w:tentative="1">
+      <w:start w:val="1"/>
+      <w:numFmt w:val="lowerLetter"/>
+      <w:lvlText w:val="%8."/>
+      <w:lvlJc w:val="left"/>
+      <w:pPr>
+        <w:ind w:left="5760" w:hanging="360"/>
+      </w:pPr>
+    </w:lvl>
+    <w:lvl w:ilvl="8" w:tplc="0409001B" w:tentative="1">
+      <w:start w:val="1"/>
+      <w:numFmt w:val="lowerRoman"/>
+      <w:lvlText w:val="%9."/>
+      <w:lvlJc w:val="right"/>
+      <w:pPr>
+        <w:ind w:left="6480" w:hanging="180"/>
+      </w:pPr>
+    </w:lvl>
+  </w:abstractNum>
   <w:num w:numId="1">
     <w:abstractNumId w:val="0"/>
   </w:num>
   <w:num w:numId="2">
     <w:abstractNumId w:val="1"/>
+  </w:num>
+  <w:num w:numId="3">
+    <w:abstractNumId w:val="2"/>
   </w:num>
 </w:numbering>
 </file>
@@ -1389,9 +2194,9 @@
     <w:lsdException w:name="heading 7" w:uiPriority="9" w:qFormat="1"/>
     <w:lsdException w:name="heading 8" w:uiPriority="9" w:qFormat="1"/>
     <w:lsdException w:name="heading 9" w:uiPriority="9" w:qFormat="1"/>
-    <w:lsdException w:name="toc 1" w:uiPriority="39"/>
-    <w:lsdException w:name="toc 2" w:uiPriority="39"/>
-    <w:lsdException w:name="toc 3" w:uiPriority="39"/>
+    <w:lsdException w:name="toc 1" w:uiPriority="39" w:qFormat="1"/>
+    <w:lsdException w:name="toc 2" w:uiPriority="39" w:qFormat="1"/>
+    <w:lsdException w:name="toc 3" w:uiPriority="39" w:qFormat="1"/>
     <w:lsdException w:name="toc 4" w:uiPriority="39"/>
     <w:lsdException w:name="toc 5" w:uiPriority="39"/>
     <w:lsdException w:name="toc 6" w:uiPriority="39"/>
@@ -1521,6 +2326,53 @@
     <w:name w:val="Normal"/>
     <w:qFormat/>
   </w:style>
+  <w:style w:type="paragraph" w:styleId="Heading1">
+    <w:name w:val="heading 1"/>
+    <w:basedOn w:val="Normal"/>
+    <w:next w:val="Normal"/>
+    <w:link w:val="Heading1Char"/>
+    <w:uiPriority w:val="9"/>
+    <w:qFormat/>
+    <w:rsid w:val="00837E9A"/>
+    <w:pPr>
+      <w:keepNext/>
+      <w:keepLines/>
+      <w:spacing w:before="480" w:after="0"/>
+      <w:outlineLvl w:val="0"/>
+    </w:pPr>
+    <w:rPr>
+      <w:rFonts w:asciiTheme="majorHAnsi" w:eastAsiaTheme="majorEastAsia" w:hAnsiTheme="majorHAnsi" w:cstheme="majorBidi"/>
+      <w:b/>
+      <w:bCs/>
+      <w:color w:val="365F91" w:themeColor="accent1" w:themeShade="BF"/>
+      <w:sz w:val="28"/>
+      <w:szCs w:val="28"/>
+    </w:rPr>
+  </w:style>
+  <w:style w:type="paragraph" w:styleId="Heading2">
+    <w:name w:val="heading 2"/>
+    <w:basedOn w:val="Normal"/>
+    <w:next w:val="Normal"/>
+    <w:link w:val="Heading2Char"/>
+    <w:uiPriority w:val="9"/>
+    <w:unhideWhenUsed/>
+    <w:qFormat/>
+    <w:rsid w:val="00033972"/>
+    <w:pPr>
+      <w:keepNext/>
+      <w:keepLines/>
+      <w:spacing w:before="200" w:after="0"/>
+      <w:outlineLvl w:val="1"/>
+    </w:pPr>
+    <w:rPr>
+      <w:rFonts w:asciiTheme="majorHAnsi" w:eastAsiaTheme="majorEastAsia" w:hAnsiTheme="majorHAnsi" w:cstheme="majorBidi"/>
+      <w:b/>
+      <w:bCs/>
+      <w:color w:val="4F81BD" w:themeColor="accent1"/>
+      <w:sz w:val="26"/>
+      <w:szCs w:val="26"/>
+    </w:rPr>
+  </w:style>
   <w:style w:type="character" w:default="1" w:styleId="DefaultParagraphFont">
     <w:name w:val="Default Paragraph Font"/>
     <w:uiPriority w:val="1"/>
@@ -1600,6 +2452,254 @@
       <w:contextualSpacing/>
     </w:pPr>
   </w:style>
+  <w:style w:type="table" w:styleId="TableGrid">
+    <w:name w:val="Table Grid"/>
+    <w:basedOn w:val="TableNormal"/>
+    <w:uiPriority w:val="59"/>
+    <w:rsid w:val="000D5AF0"/>
+    <w:pPr>
+      <w:spacing w:after="0" w:line="240" w:lineRule="auto"/>
+    </w:pPr>
+    <w:tblPr>
+      <w:tblInd w:w="0" w:type="dxa"/>
+      <w:tblBorders>
+        <w:top w:val="single" w:sz="4" w:space="0" w:color="auto"/>
+        <w:left w:val="single" w:sz="4" w:space="0" w:color="auto"/>
+        <w:bottom w:val="single" w:sz="4" w:space="0" w:color="auto"/>
+        <w:right w:val="single" w:sz="4" w:space="0" w:color="auto"/>
+        <w:insideH w:val="single" w:sz="4" w:space="0" w:color="auto"/>
+        <w:insideV w:val="single" w:sz="4" w:space="0" w:color="auto"/>
+      </w:tblBorders>
+      <w:tblCellMar>
+        <w:top w:w="0" w:type="dxa"/>
+        <w:left w:w="108" w:type="dxa"/>
+        <w:bottom w:w="0" w:type="dxa"/>
+        <w:right w:w="108" w:type="dxa"/>
+      </w:tblCellMar>
+    </w:tblPr>
+  </w:style>
+  <w:style w:type="paragraph" w:styleId="Header">
+    <w:name w:val="header"/>
+    <w:basedOn w:val="Normal"/>
+    <w:link w:val="HeaderChar"/>
+    <w:uiPriority w:val="99"/>
+    <w:unhideWhenUsed/>
+    <w:rsid w:val="005D09DD"/>
+    <w:pPr>
+      <w:tabs>
+        <w:tab w:val="center" w:pos="4680"/>
+        <w:tab w:val="right" w:pos="9360"/>
+      </w:tabs>
+      <w:spacing w:after="0" w:line="240" w:lineRule="auto"/>
+    </w:pPr>
+  </w:style>
+  <w:style w:type="character" w:customStyle="1" w:styleId="HeaderChar">
+    <w:name w:val="Header Char"/>
+    <w:basedOn w:val="DefaultParagraphFont"/>
+    <w:link w:val="Header"/>
+    <w:uiPriority w:val="99"/>
+    <w:rsid w:val="005D09DD"/>
+  </w:style>
+  <w:style w:type="paragraph" w:styleId="Footer">
+    <w:name w:val="footer"/>
+    <w:basedOn w:val="Normal"/>
+    <w:link w:val="FooterChar"/>
+    <w:uiPriority w:val="99"/>
+    <w:unhideWhenUsed/>
+    <w:rsid w:val="005D09DD"/>
+    <w:pPr>
+      <w:tabs>
+        <w:tab w:val="center" w:pos="4680"/>
+        <w:tab w:val="right" w:pos="9360"/>
+      </w:tabs>
+      <w:spacing w:after="0" w:line="240" w:lineRule="auto"/>
+    </w:pPr>
+  </w:style>
+  <w:style w:type="character" w:customStyle="1" w:styleId="FooterChar">
+    <w:name w:val="Footer Char"/>
+    <w:basedOn w:val="DefaultParagraphFont"/>
+    <w:link w:val="Footer"/>
+    <w:uiPriority w:val="99"/>
+    <w:rsid w:val="005D09DD"/>
+  </w:style>
+  <w:style w:type="character" w:customStyle="1" w:styleId="Heading1Char">
+    <w:name w:val="Heading 1 Char"/>
+    <w:basedOn w:val="DefaultParagraphFont"/>
+    <w:link w:val="Heading1"/>
+    <w:uiPriority w:val="9"/>
+    <w:rsid w:val="00837E9A"/>
+    <w:rPr>
+      <w:rFonts w:asciiTheme="majorHAnsi" w:eastAsiaTheme="majorEastAsia" w:hAnsiTheme="majorHAnsi" w:cstheme="majorBidi"/>
+      <w:b/>
+      <w:bCs/>
+      <w:color w:val="365F91" w:themeColor="accent1" w:themeShade="BF"/>
+      <w:sz w:val="28"/>
+      <w:szCs w:val="28"/>
+    </w:rPr>
+  </w:style>
+  <w:style w:type="paragraph" w:styleId="TOCHeading">
+    <w:name w:val="TOC Heading"/>
+    <w:basedOn w:val="Heading1"/>
+    <w:next w:val="Normal"/>
+    <w:uiPriority w:val="39"/>
+    <w:unhideWhenUsed/>
+    <w:qFormat/>
+    <w:rsid w:val="00837E9A"/>
+    <w:pPr>
+      <w:outlineLvl w:val="9"/>
+    </w:pPr>
+    <w:rPr>
+      <w:lang w:eastAsia="ja-JP"/>
+    </w:rPr>
+  </w:style>
+  <w:style w:type="paragraph" w:styleId="TOC2">
+    <w:name w:val="toc 2"/>
+    <w:basedOn w:val="Normal"/>
+    <w:next w:val="Normal"/>
+    <w:autoRedefine/>
+    <w:uiPriority w:val="39"/>
+    <w:semiHidden/>
+    <w:unhideWhenUsed/>
+    <w:qFormat/>
+    <w:rsid w:val="00837E9A"/>
+    <w:pPr>
+      <w:spacing w:after="100"/>
+      <w:ind w:left="220"/>
+    </w:pPr>
+    <w:rPr>
+      <w:rFonts w:eastAsiaTheme="minorEastAsia"/>
+      <w:lang w:eastAsia="ja-JP"/>
+    </w:rPr>
+  </w:style>
+  <w:style w:type="paragraph" w:styleId="TOC1">
+    <w:name w:val="toc 1"/>
+    <w:basedOn w:val="Normal"/>
+    <w:next w:val="Normal"/>
+    <w:autoRedefine/>
+    <w:uiPriority w:val="39"/>
+    <w:unhideWhenUsed/>
+    <w:qFormat/>
+    <w:rsid w:val="00837E9A"/>
+    <w:pPr>
+      <w:spacing w:after="100"/>
+    </w:pPr>
+    <w:rPr>
+      <w:rFonts w:eastAsiaTheme="minorEastAsia"/>
+      <w:lang w:eastAsia="ja-JP"/>
+    </w:rPr>
+  </w:style>
+  <w:style w:type="paragraph" w:styleId="TOC3">
+    <w:name w:val="toc 3"/>
+    <w:basedOn w:val="Normal"/>
+    <w:next w:val="Normal"/>
+    <w:autoRedefine/>
+    <w:uiPriority w:val="39"/>
+    <w:semiHidden/>
+    <w:unhideWhenUsed/>
+    <w:qFormat/>
+    <w:rsid w:val="00837E9A"/>
+    <w:pPr>
+      <w:spacing w:after="100"/>
+      <w:ind w:left="440"/>
+    </w:pPr>
+    <w:rPr>
+      <w:rFonts w:eastAsiaTheme="minorEastAsia"/>
+      <w:lang w:eastAsia="ja-JP"/>
+    </w:rPr>
+  </w:style>
+  <w:style w:type="paragraph" w:styleId="FootnoteText">
+    <w:name w:val="footnote text"/>
+    <w:basedOn w:val="Normal"/>
+    <w:link w:val="FootnoteTextChar"/>
+    <w:uiPriority w:val="99"/>
+    <w:semiHidden/>
+    <w:unhideWhenUsed/>
+    <w:rsid w:val="00837E9A"/>
+    <w:pPr>
+      <w:spacing w:after="0" w:line="240" w:lineRule="auto"/>
+    </w:pPr>
+    <w:rPr>
+      <w:sz w:val="20"/>
+      <w:szCs w:val="20"/>
+    </w:rPr>
+  </w:style>
+  <w:style w:type="character" w:customStyle="1" w:styleId="FootnoteTextChar">
+    <w:name w:val="Footnote Text Char"/>
+    <w:basedOn w:val="DefaultParagraphFont"/>
+    <w:link w:val="FootnoteText"/>
+    <w:uiPriority w:val="99"/>
+    <w:semiHidden/>
+    <w:rsid w:val="00837E9A"/>
+    <w:rPr>
+      <w:sz w:val="20"/>
+      <w:szCs w:val="20"/>
+    </w:rPr>
+  </w:style>
+  <w:style w:type="character" w:styleId="FootnoteReference">
+    <w:name w:val="footnote reference"/>
+    <w:basedOn w:val="DefaultParagraphFont"/>
+    <w:uiPriority w:val="99"/>
+    <w:semiHidden/>
+    <w:unhideWhenUsed/>
+    <w:rsid w:val="00837E9A"/>
+    <w:rPr>
+      <w:vertAlign w:val="superscript"/>
+    </w:rPr>
+  </w:style>
+  <w:style w:type="character" w:customStyle="1" w:styleId="Heading2Char">
+    <w:name w:val="Heading 2 Char"/>
+    <w:basedOn w:val="DefaultParagraphFont"/>
+    <w:link w:val="Heading2"/>
+    <w:uiPriority w:val="9"/>
+    <w:rsid w:val="00033972"/>
+    <w:rPr>
+      <w:rFonts w:asciiTheme="majorHAnsi" w:eastAsiaTheme="majorEastAsia" w:hAnsiTheme="majorHAnsi" w:cstheme="majorBidi"/>
+      <w:b/>
+      <w:bCs/>
+      <w:color w:val="4F81BD" w:themeColor="accent1"/>
+      <w:sz w:val="26"/>
+      <w:szCs w:val="26"/>
+    </w:rPr>
+  </w:style>
+  <w:style w:type="paragraph" w:styleId="Title">
+    <w:name w:val="Title"/>
+    <w:basedOn w:val="Normal"/>
+    <w:next w:val="Normal"/>
+    <w:link w:val="TitleChar"/>
+    <w:uiPriority w:val="10"/>
+    <w:qFormat/>
+    <w:rsid w:val="00033972"/>
+    <w:pPr>
+      <w:pBdr>
+        <w:bottom w:val="single" w:sz="8" w:space="4" w:color="4F81BD" w:themeColor="accent1"/>
+      </w:pBdr>
+      <w:spacing w:after="300" w:line="240" w:lineRule="auto"/>
+      <w:contextualSpacing/>
+    </w:pPr>
+    <w:rPr>
+      <w:rFonts w:asciiTheme="majorHAnsi" w:eastAsiaTheme="majorEastAsia" w:hAnsiTheme="majorHAnsi" w:cstheme="majorBidi"/>
+      <w:color w:val="17365D" w:themeColor="text2" w:themeShade="BF"/>
+      <w:spacing w:val="5"/>
+      <w:kern w:val="28"/>
+      <w:sz w:val="52"/>
+      <w:szCs w:val="52"/>
+    </w:rPr>
+  </w:style>
+  <w:style w:type="character" w:customStyle="1" w:styleId="TitleChar">
+    <w:name w:val="Title Char"/>
+    <w:basedOn w:val="DefaultParagraphFont"/>
+    <w:link w:val="Title"/>
+    <w:uiPriority w:val="10"/>
+    <w:rsid w:val="00033972"/>
+    <w:rPr>
+      <w:rFonts w:asciiTheme="majorHAnsi" w:eastAsiaTheme="majorEastAsia" w:hAnsiTheme="majorHAnsi" w:cstheme="majorBidi"/>
+      <w:color w:val="17365D" w:themeColor="text2" w:themeShade="BF"/>
+      <w:spacing w:val="5"/>
+      <w:kern w:val="28"/>
+      <w:sz w:val="52"/>
+      <w:szCs w:val="52"/>
+    </w:rPr>
+  </w:style>
 </w:styles>
 </file>
 
@@ -1631,9 +2731,9 @@
     <w:lsdException w:name="heading 7" w:uiPriority="9" w:qFormat="1"/>
     <w:lsdException w:name="heading 8" w:uiPriority="9" w:qFormat="1"/>
     <w:lsdException w:name="heading 9" w:uiPriority="9" w:qFormat="1"/>
-    <w:lsdException w:name="toc 1" w:uiPriority="39"/>
-    <w:lsdException w:name="toc 2" w:uiPriority="39"/>
-    <w:lsdException w:name="toc 3" w:uiPriority="39"/>
+    <w:lsdException w:name="toc 1" w:uiPriority="39" w:qFormat="1"/>
+    <w:lsdException w:name="toc 2" w:uiPriority="39" w:qFormat="1"/>
+    <w:lsdException w:name="toc 3" w:uiPriority="39" w:qFormat="1"/>
     <w:lsdException w:name="toc 4" w:uiPriority="39"/>
     <w:lsdException w:name="toc 5" w:uiPriority="39"/>
     <w:lsdException w:name="toc 6" w:uiPriority="39"/>
@@ -1763,6 +2863,53 @@
     <w:name w:val="Normal"/>
     <w:qFormat/>
   </w:style>
+  <w:style w:type="paragraph" w:styleId="Heading1">
+    <w:name w:val="heading 1"/>
+    <w:basedOn w:val="Normal"/>
+    <w:next w:val="Normal"/>
+    <w:link w:val="Heading1Char"/>
+    <w:uiPriority w:val="9"/>
+    <w:qFormat/>
+    <w:rsid w:val="00837E9A"/>
+    <w:pPr>
+      <w:keepNext/>
+      <w:keepLines/>
+      <w:spacing w:before="480" w:after="0"/>
+      <w:outlineLvl w:val="0"/>
+    </w:pPr>
+    <w:rPr>
+      <w:rFonts w:asciiTheme="majorHAnsi" w:eastAsiaTheme="majorEastAsia" w:hAnsiTheme="majorHAnsi" w:cstheme="majorBidi"/>
+      <w:b/>
+      <w:bCs/>
+      <w:color w:val="365F91" w:themeColor="accent1" w:themeShade="BF"/>
+      <w:sz w:val="28"/>
+      <w:szCs w:val="28"/>
+    </w:rPr>
+  </w:style>
+  <w:style w:type="paragraph" w:styleId="Heading2">
+    <w:name w:val="heading 2"/>
+    <w:basedOn w:val="Normal"/>
+    <w:next w:val="Normal"/>
+    <w:link w:val="Heading2Char"/>
+    <w:uiPriority w:val="9"/>
+    <w:unhideWhenUsed/>
+    <w:qFormat/>
+    <w:rsid w:val="00033972"/>
+    <w:pPr>
+      <w:keepNext/>
+      <w:keepLines/>
+      <w:spacing w:before="200" w:after="0"/>
+      <w:outlineLvl w:val="1"/>
+    </w:pPr>
+    <w:rPr>
+      <w:rFonts w:asciiTheme="majorHAnsi" w:eastAsiaTheme="majorEastAsia" w:hAnsiTheme="majorHAnsi" w:cstheme="majorBidi"/>
+      <w:b/>
+      <w:bCs/>
+      <w:color w:val="4F81BD" w:themeColor="accent1"/>
+      <w:sz w:val="26"/>
+      <w:szCs w:val="26"/>
+    </w:rPr>
+  </w:style>
   <w:style w:type="character" w:default="1" w:styleId="DefaultParagraphFont">
     <w:name w:val="Default Paragraph Font"/>
     <w:uiPriority w:val="1"/>
@@ -1841,6 +2988,254 @@
       <w:ind w:left="720"/>
       <w:contextualSpacing/>
     </w:pPr>
+  </w:style>
+  <w:style w:type="table" w:styleId="TableGrid">
+    <w:name w:val="Table Grid"/>
+    <w:basedOn w:val="TableNormal"/>
+    <w:uiPriority w:val="59"/>
+    <w:rsid w:val="000D5AF0"/>
+    <w:pPr>
+      <w:spacing w:after="0" w:line="240" w:lineRule="auto"/>
+    </w:pPr>
+    <w:tblPr>
+      <w:tblInd w:w="0" w:type="dxa"/>
+      <w:tblBorders>
+        <w:top w:val="single" w:sz="4" w:space="0" w:color="auto"/>
+        <w:left w:val="single" w:sz="4" w:space="0" w:color="auto"/>
+        <w:bottom w:val="single" w:sz="4" w:space="0" w:color="auto"/>
+        <w:right w:val="single" w:sz="4" w:space="0" w:color="auto"/>
+        <w:insideH w:val="single" w:sz="4" w:space="0" w:color="auto"/>
+        <w:insideV w:val="single" w:sz="4" w:space="0" w:color="auto"/>
+      </w:tblBorders>
+      <w:tblCellMar>
+        <w:top w:w="0" w:type="dxa"/>
+        <w:left w:w="108" w:type="dxa"/>
+        <w:bottom w:w="0" w:type="dxa"/>
+        <w:right w:w="108" w:type="dxa"/>
+      </w:tblCellMar>
+    </w:tblPr>
+  </w:style>
+  <w:style w:type="paragraph" w:styleId="Header">
+    <w:name w:val="header"/>
+    <w:basedOn w:val="Normal"/>
+    <w:link w:val="HeaderChar"/>
+    <w:uiPriority w:val="99"/>
+    <w:unhideWhenUsed/>
+    <w:rsid w:val="005D09DD"/>
+    <w:pPr>
+      <w:tabs>
+        <w:tab w:val="center" w:pos="4680"/>
+        <w:tab w:val="right" w:pos="9360"/>
+      </w:tabs>
+      <w:spacing w:after="0" w:line="240" w:lineRule="auto"/>
+    </w:pPr>
+  </w:style>
+  <w:style w:type="character" w:customStyle="1" w:styleId="HeaderChar">
+    <w:name w:val="Header Char"/>
+    <w:basedOn w:val="DefaultParagraphFont"/>
+    <w:link w:val="Header"/>
+    <w:uiPriority w:val="99"/>
+    <w:rsid w:val="005D09DD"/>
+  </w:style>
+  <w:style w:type="paragraph" w:styleId="Footer">
+    <w:name w:val="footer"/>
+    <w:basedOn w:val="Normal"/>
+    <w:link w:val="FooterChar"/>
+    <w:uiPriority w:val="99"/>
+    <w:unhideWhenUsed/>
+    <w:rsid w:val="005D09DD"/>
+    <w:pPr>
+      <w:tabs>
+        <w:tab w:val="center" w:pos="4680"/>
+        <w:tab w:val="right" w:pos="9360"/>
+      </w:tabs>
+      <w:spacing w:after="0" w:line="240" w:lineRule="auto"/>
+    </w:pPr>
+  </w:style>
+  <w:style w:type="character" w:customStyle="1" w:styleId="FooterChar">
+    <w:name w:val="Footer Char"/>
+    <w:basedOn w:val="DefaultParagraphFont"/>
+    <w:link w:val="Footer"/>
+    <w:uiPriority w:val="99"/>
+    <w:rsid w:val="005D09DD"/>
+  </w:style>
+  <w:style w:type="character" w:customStyle="1" w:styleId="Heading1Char">
+    <w:name w:val="Heading 1 Char"/>
+    <w:basedOn w:val="DefaultParagraphFont"/>
+    <w:link w:val="Heading1"/>
+    <w:uiPriority w:val="9"/>
+    <w:rsid w:val="00837E9A"/>
+    <w:rPr>
+      <w:rFonts w:asciiTheme="majorHAnsi" w:eastAsiaTheme="majorEastAsia" w:hAnsiTheme="majorHAnsi" w:cstheme="majorBidi"/>
+      <w:b/>
+      <w:bCs/>
+      <w:color w:val="365F91" w:themeColor="accent1" w:themeShade="BF"/>
+      <w:sz w:val="28"/>
+      <w:szCs w:val="28"/>
+    </w:rPr>
+  </w:style>
+  <w:style w:type="paragraph" w:styleId="TOCHeading">
+    <w:name w:val="TOC Heading"/>
+    <w:basedOn w:val="Heading1"/>
+    <w:next w:val="Normal"/>
+    <w:uiPriority w:val="39"/>
+    <w:unhideWhenUsed/>
+    <w:qFormat/>
+    <w:rsid w:val="00837E9A"/>
+    <w:pPr>
+      <w:outlineLvl w:val="9"/>
+    </w:pPr>
+    <w:rPr>
+      <w:lang w:eastAsia="ja-JP"/>
+    </w:rPr>
+  </w:style>
+  <w:style w:type="paragraph" w:styleId="TOC2">
+    <w:name w:val="toc 2"/>
+    <w:basedOn w:val="Normal"/>
+    <w:next w:val="Normal"/>
+    <w:autoRedefine/>
+    <w:uiPriority w:val="39"/>
+    <w:semiHidden/>
+    <w:unhideWhenUsed/>
+    <w:qFormat/>
+    <w:rsid w:val="00837E9A"/>
+    <w:pPr>
+      <w:spacing w:after="100"/>
+      <w:ind w:left="220"/>
+    </w:pPr>
+    <w:rPr>
+      <w:rFonts w:eastAsiaTheme="minorEastAsia"/>
+      <w:lang w:eastAsia="ja-JP"/>
+    </w:rPr>
+  </w:style>
+  <w:style w:type="paragraph" w:styleId="TOC1">
+    <w:name w:val="toc 1"/>
+    <w:basedOn w:val="Normal"/>
+    <w:next w:val="Normal"/>
+    <w:autoRedefine/>
+    <w:uiPriority w:val="39"/>
+    <w:unhideWhenUsed/>
+    <w:qFormat/>
+    <w:rsid w:val="00837E9A"/>
+    <w:pPr>
+      <w:spacing w:after="100"/>
+    </w:pPr>
+    <w:rPr>
+      <w:rFonts w:eastAsiaTheme="minorEastAsia"/>
+      <w:lang w:eastAsia="ja-JP"/>
+    </w:rPr>
+  </w:style>
+  <w:style w:type="paragraph" w:styleId="TOC3">
+    <w:name w:val="toc 3"/>
+    <w:basedOn w:val="Normal"/>
+    <w:next w:val="Normal"/>
+    <w:autoRedefine/>
+    <w:uiPriority w:val="39"/>
+    <w:semiHidden/>
+    <w:unhideWhenUsed/>
+    <w:qFormat/>
+    <w:rsid w:val="00837E9A"/>
+    <w:pPr>
+      <w:spacing w:after="100"/>
+      <w:ind w:left="440"/>
+    </w:pPr>
+    <w:rPr>
+      <w:rFonts w:eastAsiaTheme="minorEastAsia"/>
+      <w:lang w:eastAsia="ja-JP"/>
+    </w:rPr>
+  </w:style>
+  <w:style w:type="paragraph" w:styleId="FootnoteText">
+    <w:name w:val="footnote text"/>
+    <w:basedOn w:val="Normal"/>
+    <w:link w:val="FootnoteTextChar"/>
+    <w:uiPriority w:val="99"/>
+    <w:semiHidden/>
+    <w:unhideWhenUsed/>
+    <w:rsid w:val="00837E9A"/>
+    <w:pPr>
+      <w:spacing w:after="0" w:line="240" w:lineRule="auto"/>
+    </w:pPr>
+    <w:rPr>
+      <w:sz w:val="20"/>
+      <w:szCs w:val="20"/>
+    </w:rPr>
+  </w:style>
+  <w:style w:type="character" w:customStyle="1" w:styleId="FootnoteTextChar">
+    <w:name w:val="Footnote Text Char"/>
+    <w:basedOn w:val="DefaultParagraphFont"/>
+    <w:link w:val="FootnoteText"/>
+    <w:uiPriority w:val="99"/>
+    <w:semiHidden/>
+    <w:rsid w:val="00837E9A"/>
+    <w:rPr>
+      <w:sz w:val="20"/>
+      <w:szCs w:val="20"/>
+    </w:rPr>
+  </w:style>
+  <w:style w:type="character" w:styleId="FootnoteReference">
+    <w:name w:val="footnote reference"/>
+    <w:basedOn w:val="DefaultParagraphFont"/>
+    <w:uiPriority w:val="99"/>
+    <w:semiHidden/>
+    <w:unhideWhenUsed/>
+    <w:rsid w:val="00837E9A"/>
+    <w:rPr>
+      <w:vertAlign w:val="superscript"/>
+    </w:rPr>
+  </w:style>
+  <w:style w:type="character" w:customStyle="1" w:styleId="Heading2Char">
+    <w:name w:val="Heading 2 Char"/>
+    <w:basedOn w:val="DefaultParagraphFont"/>
+    <w:link w:val="Heading2"/>
+    <w:uiPriority w:val="9"/>
+    <w:rsid w:val="00033972"/>
+    <w:rPr>
+      <w:rFonts w:asciiTheme="majorHAnsi" w:eastAsiaTheme="majorEastAsia" w:hAnsiTheme="majorHAnsi" w:cstheme="majorBidi"/>
+      <w:b/>
+      <w:bCs/>
+      <w:color w:val="4F81BD" w:themeColor="accent1"/>
+      <w:sz w:val="26"/>
+      <w:szCs w:val="26"/>
+    </w:rPr>
+  </w:style>
+  <w:style w:type="paragraph" w:styleId="Title">
+    <w:name w:val="Title"/>
+    <w:basedOn w:val="Normal"/>
+    <w:next w:val="Normal"/>
+    <w:link w:val="TitleChar"/>
+    <w:uiPriority w:val="10"/>
+    <w:qFormat/>
+    <w:rsid w:val="00033972"/>
+    <w:pPr>
+      <w:pBdr>
+        <w:bottom w:val="single" w:sz="8" w:space="4" w:color="4F81BD" w:themeColor="accent1"/>
+      </w:pBdr>
+      <w:spacing w:after="300" w:line="240" w:lineRule="auto"/>
+      <w:contextualSpacing/>
+    </w:pPr>
+    <w:rPr>
+      <w:rFonts w:asciiTheme="majorHAnsi" w:eastAsiaTheme="majorEastAsia" w:hAnsiTheme="majorHAnsi" w:cstheme="majorBidi"/>
+      <w:color w:val="17365D" w:themeColor="text2" w:themeShade="BF"/>
+      <w:spacing w:val="5"/>
+      <w:kern w:val="28"/>
+      <w:sz w:val="52"/>
+      <w:szCs w:val="52"/>
+    </w:rPr>
+  </w:style>
+  <w:style w:type="character" w:customStyle="1" w:styleId="TitleChar">
+    <w:name w:val="Title Char"/>
+    <w:basedOn w:val="DefaultParagraphFont"/>
+    <w:link w:val="Title"/>
+    <w:uiPriority w:val="10"/>
+    <w:rsid w:val="00033972"/>
+    <w:rPr>
+      <w:rFonts w:asciiTheme="majorHAnsi" w:eastAsiaTheme="majorEastAsia" w:hAnsiTheme="majorHAnsi" w:cstheme="majorBidi"/>
+      <w:color w:val="17365D" w:themeColor="text2" w:themeShade="BF"/>
+      <w:spacing w:val="5"/>
+      <w:kern w:val="28"/>
+      <w:sz w:val="52"/>
+      <w:szCs w:val="52"/>
+    </w:rPr>
   </w:style>
 </w:styles>
 </file>
@@ -2128,4 +3523,16 @@
   <a:objectDefaults/>
   <a:extraClrSchemeLst/>
 </a:theme>
+</file>
+
+<file path=customXml/item1.xml><?xml version="1.0" encoding="utf-8"?>
+<b:Sources xmlns:b="http://schemas.openxmlformats.org/officeDocument/2006/bibliography" xmlns="http://schemas.openxmlformats.org/officeDocument/2006/bibliography" SelectedStyle="\APA.XSL" StyleName="APA"/>
+</file>
+
+<file path=customXml/itemProps1.xml><?xml version="1.0" encoding="utf-8"?>
+<ds:datastoreItem xmlns:ds="http://schemas.openxmlformats.org/officeDocument/2006/customXml" ds:itemID="{4A28D0EA-AF42-49C4-A744-18389EB9D4E6}">
+  <ds:schemaRefs>
+    <ds:schemaRef ds:uri="http://schemas.openxmlformats.org/officeDocument/2006/bibliography"/>
+  </ds:schemaRefs>
+</ds:datastoreItem>
 </file>
</xml_diff>

<commit_message>
Add video tutorial basics.
Introduction of video, display resolution, FPS and bit depth.

Signed-off-by: Khushal <kbawankar10@gmail.com>
</commit_message>
<xml_diff>
--- a/TSH_Training/docs/video_training.docx
+++ b/TSH_Training/docs/video_training.docx
@@ -311,6 +311,8 @@
           <w:r>
             <w:t>:</w:t>
           </w:r>
+          <w:bookmarkStart w:id="0" w:name="_GoBack"/>
+          <w:bookmarkEnd w:id="0"/>
         </w:p>
         <w:p>
           <w:pPr>
@@ -321,7 +323,6 @@
             </w:tabs>
             <w:rPr>
               <w:noProof/>
-              <w:sz w:val="24"/>
               <w:lang w:eastAsia="en-US"/>
             </w:rPr>
           </w:pPr>
@@ -343,19 +344,17 @@
             </w:rPr>
             <w:fldChar w:fldCharType="separate"/>
           </w:r>
-          <w:hyperlink w:anchor="_Toc130550984" w:history="1">
+          <w:hyperlink w:anchor="_Toc130571068" w:history="1">
             <w:r>
               <w:rPr>
                 <w:rStyle w:val="Hyperlink"/>
                 <w:noProof/>
-                <w:sz w:val="24"/>
               </w:rPr>
               <w:t>I.</w:t>
             </w:r>
             <w:r>
               <w:rPr>
                 <w:noProof/>
-                <w:sz w:val="24"/>
                 <w:lang w:eastAsia="en-US"/>
               </w:rPr>
               <w:tab/>
@@ -364,7 +363,6 @@
               <w:rPr>
                 <w:rStyle w:val="Hyperlink"/>
                 <w:noProof/>
-                <w:sz w:val="24"/>
               </w:rPr>
               <w:t>Setup github account and push data:</w:t>
             </w:r>
@@ -372,7 +370,6 @@
               <w:rPr>
                 <w:noProof/>
                 <w:webHidden/>
-                <w:sz w:val="24"/>
               </w:rPr>
               <w:tab/>
             </w:r>
@@ -380,7 +377,6 @@
               <w:rPr>
                 <w:noProof/>
                 <w:webHidden/>
-                <w:sz w:val="24"/>
               </w:rPr>
               <w:fldChar w:fldCharType="begin"/>
             </w:r>
@@ -388,22 +384,19 @@
               <w:rPr>
                 <w:noProof/>
                 <w:webHidden/>
-                <w:sz w:val="24"/>
-              </w:rPr>
-              <w:instrText xml:space="preserve"> PAGEREF _Toc130550984 \h </w:instrText>
+              </w:rPr>
+              <w:instrText xml:space="preserve"> PAGEREF _Toc130571068 \h </w:instrText>
             </w:r>
             <w:r>
               <w:rPr>
                 <w:noProof/>
                 <w:webHidden/>
-                <w:sz w:val="24"/>
               </w:rPr>
             </w:r>
             <w:r>
               <w:rPr>
                 <w:noProof/>
                 <w:webHidden/>
-                <w:sz w:val="24"/>
               </w:rPr>
               <w:fldChar w:fldCharType="separate"/>
             </w:r>
@@ -411,7 +404,6 @@
               <w:rPr>
                 <w:noProof/>
                 <w:webHidden/>
-                <w:sz w:val="24"/>
               </w:rPr>
               <w:t>3</w:t>
             </w:r>
@@ -419,7 +411,426 @@
               <w:rPr>
                 <w:noProof/>
                 <w:webHidden/>
-                <w:sz w:val="24"/>
+              </w:rPr>
+              <w:fldChar w:fldCharType="end"/>
+            </w:r>
+          </w:hyperlink>
+        </w:p>
+        <w:p>
+          <w:pPr>
+            <w:pStyle w:val="TOC1"/>
+            <w:tabs>
+              <w:tab w:val="left" w:pos="440"/>
+              <w:tab w:val="right" w:leader="dot" w:pos="10790"/>
+            </w:tabs>
+            <w:rPr>
+              <w:noProof/>
+              <w:lang w:eastAsia="en-US"/>
+            </w:rPr>
+          </w:pPr>
+          <w:hyperlink w:anchor="_Toc130571069" w:history="1">
+            <w:r>
+              <w:rPr>
+                <w:rStyle w:val="Hyperlink"/>
+                <w:noProof/>
+              </w:rPr>
+              <w:t>I.</w:t>
+            </w:r>
+            <w:r>
+              <w:rPr>
+                <w:noProof/>
+                <w:lang w:eastAsia="en-US"/>
+              </w:rPr>
+              <w:tab/>
+            </w:r>
+            <w:r>
+              <w:rPr>
+                <w:rStyle w:val="Hyperlink"/>
+                <w:noProof/>
+              </w:rPr>
+              <w:t>Introduction of Video</w:t>
+            </w:r>
+            <w:r>
+              <w:rPr>
+                <w:noProof/>
+                <w:webHidden/>
+              </w:rPr>
+              <w:tab/>
+            </w:r>
+            <w:r>
+              <w:rPr>
+                <w:noProof/>
+                <w:webHidden/>
+              </w:rPr>
+              <w:fldChar w:fldCharType="begin"/>
+            </w:r>
+            <w:r>
+              <w:rPr>
+                <w:noProof/>
+                <w:webHidden/>
+              </w:rPr>
+              <w:instrText xml:space="preserve"> PAGEREF _Toc130571069 \h </w:instrText>
+            </w:r>
+            <w:r>
+              <w:rPr>
+                <w:noProof/>
+                <w:webHidden/>
+              </w:rPr>
+            </w:r>
+            <w:r>
+              <w:rPr>
+                <w:noProof/>
+                <w:webHidden/>
+              </w:rPr>
+              <w:fldChar w:fldCharType="separate"/>
+            </w:r>
+            <w:r>
+              <w:rPr>
+                <w:noProof/>
+                <w:webHidden/>
+              </w:rPr>
+              <w:t>7</w:t>
+            </w:r>
+            <w:r>
+              <w:rPr>
+                <w:noProof/>
+                <w:webHidden/>
+              </w:rPr>
+              <w:fldChar w:fldCharType="end"/>
+            </w:r>
+          </w:hyperlink>
+        </w:p>
+        <w:p>
+          <w:pPr>
+            <w:pStyle w:val="TOC1"/>
+            <w:tabs>
+              <w:tab w:val="left" w:pos="440"/>
+              <w:tab w:val="right" w:leader="dot" w:pos="10790"/>
+            </w:tabs>
+            <w:rPr>
+              <w:noProof/>
+              <w:lang w:eastAsia="en-US"/>
+            </w:rPr>
+          </w:pPr>
+          <w:hyperlink w:anchor="_Toc130571070" w:history="1">
+            <w:r>
+              <w:rPr>
+                <w:rStyle w:val="Hyperlink"/>
+                <w:noProof/>
+              </w:rPr>
+              <w:t>II.</w:t>
+            </w:r>
+            <w:r>
+              <w:rPr>
+                <w:noProof/>
+                <w:lang w:eastAsia="en-US"/>
+              </w:rPr>
+              <w:tab/>
+            </w:r>
+            <w:r>
+              <w:rPr>
+                <w:rStyle w:val="Hyperlink"/>
+                <w:noProof/>
+              </w:rPr>
+              <w:t>Display Resolution</w:t>
+            </w:r>
+            <w:r>
+              <w:rPr>
+                <w:noProof/>
+                <w:webHidden/>
+              </w:rPr>
+              <w:tab/>
+            </w:r>
+            <w:r>
+              <w:rPr>
+                <w:noProof/>
+                <w:webHidden/>
+              </w:rPr>
+              <w:fldChar w:fldCharType="begin"/>
+            </w:r>
+            <w:r>
+              <w:rPr>
+                <w:noProof/>
+                <w:webHidden/>
+              </w:rPr>
+              <w:instrText xml:space="preserve"> PAGEREF _Toc130571070 \h </w:instrText>
+            </w:r>
+            <w:r>
+              <w:rPr>
+                <w:noProof/>
+                <w:webHidden/>
+              </w:rPr>
+            </w:r>
+            <w:r>
+              <w:rPr>
+                <w:noProof/>
+                <w:webHidden/>
+              </w:rPr>
+              <w:fldChar w:fldCharType="separate"/>
+            </w:r>
+            <w:r>
+              <w:rPr>
+                <w:noProof/>
+                <w:webHidden/>
+              </w:rPr>
+              <w:t>8</w:t>
+            </w:r>
+            <w:r>
+              <w:rPr>
+                <w:noProof/>
+                <w:webHidden/>
+              </w:rPr>
+              <w:fldChar w:fldCharType="end"/>
+            </w:r>
+          </w:hyperlink>
+        </w:p>
+        <w:p>
+          <w:pPr>
+            <w:pStyle w:val="TOC1"/>
+            <w:tabs>
+              <w:tab w:val="left" w:pos="660"/>
+              <w:tab w:val="right" w:leader="dot" w:pos="10790"/>
+            </w:tabs>
+            <w:rPr>
+              <w:noProof/>
+              <w:lang w:eastAsia="en-US"/>
+            </w:rPr>
+          </w:pPr>
+          <w:hyperlink w:anchor="_Toc130571071" w:history="1">
+            <w:r>
+              <w:rPr>
+                <w:rStyle w:val="Hyperlink"/>
+                <w:noProof/>
+              </w:rPr>
+              <w:t>III.</w:t>
+            </w:r>
+            <w:r>
+              <w:rPr>
+                <w:noProof/>
+                <w:lang w:eastAsia="en-US"/>
+              </w:rPr>
+              <w:tab/>
+            </w:r>
+            <w:r>
+              <w:rPr>
+                <w:rStyle w:val="Hyperlink"/>
+                <w:noProof/>
+              </w:rPr>
+              <w:t>Frame per second</w:t>
+            </w:r>
+            <w:r>
+              <w:rPr>
+                <w:noProof/>
+                <w:webHidden/>
+              </w:rPr>
+              <w:tab/>
+            </w:r>
+            <w:r>
+              <w:rPr>
+                <w:noProof/>
+                <w:webHidden/>
+              </w:rPr>
+              <w:fldChar w:fldCharType="begin"/>
+            </w:r>
+            <w:r>
+              <w:rPr>
+                <w:noProof/>
+                <w:webHidden/>
+              </w:rPr>
+              <w:instrText xml:space="preserve"> PAGEREF _Toc130571071 \h </w:instrText>
+            </w:r>
+            <w:r>
+              <w:rPr>
+                <w:noProof/>
+                <w:webHidden/>
+              </w:rPr>
+            </w:r>
+            <w:r>
+              <w:rPr>
+                <w:noProof/>
+                <w:webHidden/>
+              </w:rPr>
+              <w:fldChar w:fldCharType="separate"/>
+            </w:r>
+            <w:r>
+              <w:rPr>
+                <w:noProof/>
+                <w:webHidden/>
+              </w:rPr>
+              <w:t>9</w:t>
+            </w:r>
+            <w:r>
+              <w:rPr>
+                <w:noProof/>
+                <w:webHidden/>
+              </w:rPr>
+              <w:fldChar w:fldCharType="end"/>
+            </w:r>
+          </w:hyperlink>
+        </w:p>
+        <w:p>
+          <w:pPr>
+            <w:pStyle w:val="TOC1"/>
+            <w:tabs>
+              <w:tab w:val="left" w:pos="660"/>
+              <w:tab w:val="right" w:leader="dot" w:pos="10790"/>
+            </w:tabs>
+            <w:rPr>
+              <w:noProof/>
+              <w:lang w:eastAsia="en-US"/>
+            </w:rPr>
+          </w:pPr>
+          <w:hyperlink w:anchor="_Toc130571072" w:history="1">
+            <w:r>
+              <w:rPr>
+                <w:rStyle w:val="Hyperlink"/>
+                <w:noProof/>
+              </w:rPr>
+              <w:t>IV.</w:t>
+            </w:r>
+            <w:r>
+              <w:rPr>
+                <w:noProof/>
+                <w:lang w:eastAsia="en-US"/>
+              </w:rPr>
+              <w:tab/>
+            </w:r>
+            <w:r>
+              <w:rPr>
+                <w:rStyle w:val="Hyperlink"/>
+                <w:noProof/>
+              </w:rPr>
+              <w:t>Bit-depth</w:t>
+            </w:r>
+            <w:r>
+              <w:rPr>
+                <w:noProof/>
+                <w:webHidden/>
+              </w:rPr>
+              <w:tab/>
+            </w:r>
+            <w:r>
+              <w:rPr>
+                <w:noProof/>
+                <w:webHidden/>
+              </w:rPr>
+              <w:fldChar w:fldCharType="begin"/>
+            </w:r>
+            <w:r>
+              <w:rPr>
+                <w:noProof/>
+                <w:webHidden/>
+              </w:rPr>
+              <w:instrText xml:space="preserve"> PAGEREF _Toc130571072 \h </w:instrText>
+            </w:r>
+            <w:r>
+              <w:rPr>
+                <w:noProof/>
+                <w:webHidden/>
+              </w:rPr>
+            </w:r>
+            <w:r>
+              <w:rPr>
+                <w:noProof/>
+                <w:webHidden/>
+              </w:rPr>
+              <w:fldChar w:fldCharType="separate"/>
+            </w:r>
+            <w:r>
+              <w:rPr>
+                <w:noProof/>
+                <w:webHidden/>
+              </w:rPr>
+              <w:t>9</w:t>
+            </w:r>
+            <w:r>
+              <w:rPr>
+                <w:noProof/>
+                <w:webHidden/>
+              </w:rPr>
+              <w:fldChar w:fldCharType="end"/>
+            </w:r>
+          </w:hyperlink>
+        </w:p>
+        <w:p>
+          <w:pPr>
+            <w:pStyle w:val="TOC1"/>
+            <w:tabs>
+              <w:tab w:val="left" w:pos="440"/>
+              <w:tab w:val="right" w:leader="dot" w:pos="10790"/>
+            </w:tabs>
+            <w:rPr>
+              <w:noProof/>
+              <w:lang w:eastAsia="en-US"/>
+            </w:rPr>
+          </w:pPr>
+          <w:hyperlink w:anchor="_Toc130571073" w:history="1">
+            <w:r>
+              <w:rPr>
+                <w:rStyle w:val="Hyperlink"/>
+                <w:noProof/>
+              </w:rPr>
+              <w:t>V.</w:t>
+            </w:r>
+            <w:r>
+              <w:rPr>
+                <w:noProof/>
+                <w:lang w:eastAsia="en-US"/>
+              </w:rPr>
+              <w:tab/>
+            </w:r>
+            <w:r>
+              <w:rPr>
+                <w:rStyle w:val="Hyperlink"/>
+                <w:noProof/>
+              </w:rPr>
+              <w:t>References</w:t>
+            </w:r>
+            <w:r>
+              <w:rPr>
+                <w:noProof/>
+                <w:webHidden/>
+              </w:rPr>
+              <w:tab/>
+            </w:r>
+            <w:r>
+              <w:rPr>
+                <w:noProof/>
+                <w:webHidden/>
+              </w:rPr>
+              <w:fldChar w:fldCharType="begin"/>
+            </w:r>
+            <w:r>
+              <w:rPr>
+                <w:noProof/>
+                <w:webHidden/>
+              </w:rPr>
+              <w:instrText xml:space="preserve"> PAGEREF _Toc130571073 \h </w:instrText>
+            </w:r>
+            <w:r>
+              <w:rPr>
+                <w:noProof/>
+                <w:webHidden/>
+              </w:rPr>
+            </w:r>
+            <w:r>
+              <w:rPr>
+                <w:noProof/>
+                <w:webHidden/>
+              </w:rPr>
+              <w:fldChar w:fldCharType="separate"/>
+            </w:r>
+            <w:r>
+              <w:rPr>
+                <w:noProof/>
+                <w:webHidden/>
+              </w:rPr>
+              <w:t>11</w:t>
+            </w:r>
+            <w:r>
+              <w:rPr>
+                <w:noProof/>
+                <w:webHidden/>
               </w:rPr>
               <w:fldChar w:fldCharType="end"/>
             </w:r>
@@ -428,6 +839,7 @@
         <w:p>
           <w:pPr>
             <w:rPr>
+              <w:noProof/>
               <w:sz w:val="24"/>
             </w:rPr>
           </w:pPr>
@@ -446,203 +858,27 @@
     <w:p>
       <w:pPr>
         <w:rPr>
-          <w:b/>
-          <w:sz w:val="28"/>
-          <w:u w:val="single"/>
-        </w:rPr>
-      </w:pPr>
-    </w:p>
-    <w:p>
-      <w:pPr>
-        <w:rPr>
-          <w:b/>
-          <w:sz w:val="28"/>
-          <w:u w:val="single"/>
-        </w:rPr>
-      </w:pPr>
-      <w:bookmarkStart w:id="0" w:name="_GoBack"/>
-      <w:bookmarkEnd w:id="0"/>
-    </w:p>
-    <w:p>
-      <w:pPr>
-        <w:rPr>
-          <w:b/>
-          <w:sz w:val="28"/>
-          <w:u w:val="single"/>
-        </w:rPr>
-      </w:pPr>
-    </w:p>
-    <w:p>
-      <w:pPr>
-        <w:rPr>
-          <w:b/>
-          <w:sz w:val="28"/>
-          <w:u w:val="single"/>
-        </w:rPr>
-      </w:pPr>
-    </w:p>
-    <w:p>
-      <w:pPr>
-        <w:rPr>
-          <w:b/>
-          <w:sz w:val="28"/>
-          <w:u w:val="single"/>
-        </w:rPr>
-      </w:pPr>
-    </w:p>
-    <w:p>
-      <w:pPr>
-        <w:rPr>
-          <w:b/>
-          <w:sz w:val="28"/>
-          <w:u w:val="single"/>
-        </w:rPr>
-      </w:pPr>
-    </w:p>
-    <w:p>
-      <w:pPr>
-        <w:rPr>
-          <w:b/>
-          <w:sz w:val="28"/>
-          <w:u w:val="single"/>
-        </w:rPr>
-      </w:pPr>
-    </w:p>
-    <w:p>
-      <w:pPr>
-        <w:rPr>
-          <w:b/>
-          <w:sz w:val="28"/>
-          <w:u w:val="single"/>
-        </w:rPr>
-      </w:pPr>
-    </w:p>
-    <w:p>
-      <w:pPr>
-        <w:rPr>
-          <w:b/>
-          <w:sz w:val="28"/>
-          <w:u w:val="single"/>
-        </w:rPr>
-      </w:pPr>
-    </w:p>
-    <w:p>
-      <w:pPr>
-        <w:rPr>
-          <w:b/>
-          <w:sz w:val="28"/>
-          <w:u w:val="single"/>
-        </w:rPr>
-      </w:pPr>
-    </w:p>
-    <w:p>
-      <w:pPr>
-        <w:rPr>
-          <w:b/>
-          <w:sz w:val="28"/>
-          <w:u w:val="single"/>
-        </w:rPr>
-      </w:pPr>
-    </w:p>
-    <w:p>
-      <w:pPr>
-        <w:rPr>
-          <w:b/>
-          <w:sz w:val="28"/>
-          <w:u w:val="single"/>
-        </w:rPr>
-      </w:pPr>
-    </w:p>
-    <w:p>
-      <w:pPr>
-        <w:rPr>
-          <w:b/>
-          <w:sz w:val="28"/>
-          <w:u w:val="single"/>
-        </w:rPr>
-      </w:pPr>
-    </w:p>
-    <w:p>
-      <w:pPr>
-        <w:rPr>
-          <w:b/>
-          <w:sz w:val="28"/>
-          <w:u w:val="single"/>
-        </w:rPr>
-      </w:pPr>
-    </w:p>
-    <w:p>
-      <w:pPr>
-        <w:rPr>
-          <w:b/>
-          <w:sz w:val="28"/>
-          <w:u w:val="single"/>
-        </w:rPr>
-      </w:pPr>
-    </w:p>
-    <w:p>
-      <w:pPr>
-        <w:rPr>
-          <w:b/>
-          <w:sz w:val="28"/>
-          <w:u w:val="single"/>
-        </w:rPr>
-      </w:pPr>
-    </w:p>
-    <w:p>
-      <w:pPr>
-        <w:rPr>
-          <w:b/>
-          <w:sz w:val="28"/>
-          <w:u w:val="single"/>
-        </w:rPr>
-      </w:pPr>
-    </w:p>
-    <w:p>
-      <w:pPr>
-        <w:rPr>
-          <w:b/>
-          <w:sz w:val="28"/>
-          <w:u w:val="single"/>
-        </w:rPr>
-      </w:pPr>
-    </w:p>
-    <w:p>
-      <w:pPr>
-        <w:rPr>
-          <w:b/>
-          <w:sz w:val="28"/>
-          <w:u w:val="single"/>
-        </w:rPr>
-      </w:pPr>
-    </w:p>
-    <w:p>
-      <w:pPr>
-        <w:rPr>
-          <w:b/>
-          <w:sz w:val="28"/>
-          <w:u w:val="single"/>
-        </w:rPr>
-      </w:pPr>
-    </w:p>
-    <w:p>
-      <w:pPr>
-        <w:rPr>
-          <w:b/>
-          <w:sz w:val="28"/>
-          <w:u w:val="single"/>
-        </w:rPr>
-      </w:pPr>
+          <w:noProof/>
+          <w:sz w:val="24"/>
+        </w:rPr>
+      </w:pPr>
+      <w:r>
+        <w:rPr>
+          <w:noProof/>
+          <w:sz w:val="24"/>
+        </w:rPr>
+        <w:br w:type="page"/>
+      </w:r>
     </w:p>
     <w:p>
       <w:pPr>
         <w:pStyle w:val="Heading1"/>
         <w:numPr>
           <w:ilvl w:val="0"/>
-          <w:numId w:val="3"/>
+          <w:numId w:val="6"/>
         </w:numPr>
       </w:pPr>
-      <w:bookmarkStart w:id="1" w:name="_Toc130550984"/>
+      <w:bookmarkStart w:id="1" w:name="_Toc130571068"/>
       <w:r>
         <w:lastRenderedPageBreak/>
         <w:t>Setup</w:t>
@@ -1744,8 +1980,1986 @@
     <w:p/>
     <w:p/>
     <w:p/>
+    <w:p/>
+    <w:p/>
+    <w:p>
+      <w:pPr>
+        <w:pStyle w:val="Heading1"/>
+        <w:numPr>
+          <w:ilvl w:val="0"/>
+          <w:numId w:val="3"/>
+        </w:numPr>
+        <w:spacing w:line="480" w:lineRule="auto"/>
+        <w:rPr>
+          <w:sz w:val="32"/>
+        </w:rPr>
+      </w:pPr>
+      <w:bookmarkStart w:id="2" w:name="_Toc130569535"/>
+      <w:bookmarkStart w:id="3" w:name="_Toc130571069"/>
+      <w:r>
+        <w:lastRenderedPageBreak/>
+        <w:t>Introduction of Video</w:t>
+      </w:r>
+      <w:bookmarkEnd w:id="2"/>
+      <w:bookmarkEnd w:id="3"/>
+    </w:p>
+    <w:p>
+      <w:pPr>
+        <w:rPr>
+          <w:sz w:val="24"/>
+        </w:rPr>
+      </w:pPr>
+      <w:r>
+        <w:rPr>
+          <w:sz w:val="24"/>
+        </w:rPr>
+        <w:t>Recording of an image or moving image</w:t>
+      </w:r>
+      <w:r>
+        <w:rPr>
+          <w:sz w:val="24"/>
+        </w:rPr>
+        <w:t>s</w:t>
+      </w:r>
+      <w:r>
+        <w:rPr>
+          <w:sz w:val="24"/>
+        </w:rPr>
+        <w:t xml:space="preserve"> is known as video.</w:t>
+      </w:r>
+    </w:p>
+    <w:p>
+      <w:pPr>
+        <w:rPr>
+          <w:rFonts w:ascii="Segoe UI" w:hAnsi="Segoe UI" w:cs="Segoe UI"/>
+          <w:color w:val="333333"/>
+          <w:shd w:val="clear" w:color="auto" w:fill="FFFFFF"/>
+        </w:rPr>
+      </w:pPr>
+      <w:r>
+        <w:rPr>
+          <w:sz w:val="24"/>
+        </w:rPr>
+        <w:t>V</w:t>
+      </w:r>
+      <w:r>
+        <w:rPr>
+          <w:rFonts w:ascii="Segoe UI" w:hAnsi="Segoe UI" w:cs="Segoe UI"/>
+          <w:color w:val="333333"/>
+          <w:shd w:val="clear" w:color="auto" w:fill="FFFFFF"/>
+        </w:rPr>
+        <w:t>ideo is used to generate a steady source of still pictures as it is a series of electronic signals, which simulate movement.</w:t>
+      </w:r>
+    </w:p>
+    <w:p>
+      <w:pPr>
+        <w:rPr>
+          <w:rFonts w:ascii="Segoe UI" w:hAnsi="Segoe UI" w:cs="Segoe UI"/>
+          <w:color w:val="333333"/>
+          <w:shd w:val="clear" w:color="auto" w:fill="FFFFFF"/>
+        </w:rPr>
+      </w:pPr>
+      <w:r>
+        <w:rPr>
+          <w:rFonts w:ascii="Segoe UI" w:hAnsi="Segoe UI" w:cs="Segoe UI"/>
+          <w:color w:val="333333"/>
+          <w:shd w:val="clear" w:color="auto" w:fill="FFFFFF"/>
+        </w:rPr>
+        <w:t>It’s a technology for electronic capture, storage and transmission of images and motion picture.</w:t>
+      </w:r>
+    </w:p>
+    <w:p>
+      <w:pPr>
+        <w:rPr>
+          <w:rFonts w:ascii="Segoe UI" w:hAnsi="Segoe UI" w:cs="Segoe UI"/>
+          <w:color w:val="333333"/>
+          <w:shd w:val="clear" w:color="auto" w:fill="FFFFFF"/>
+        </w:rPr>
+      </w:pPr>
+      <w:r>
+        <w:rPr>
+          <w:rFonts w:ascii="Segoe UI" w:hAnsi="Segoe UI" w:cs="Segoe UI"/>
+          <w:color w:val="333333"/>
+          <w:shd w:val="clear" w:color="auto" w:fill="FFFFFF"/>
+        </w:rPr>
+        <w:t xml:space="preserve">Light waves of object passes through lens, that light converted into electrical signals using Charge Coupled Device (CCD). </w:t>
+      </w:r>
+      <w:proofErr w:type="gramStart"/>
+      <w:r>
+        <w:rPr>
+          <w:rFonts w:ascii="Segoe UI" w:hAnsi="Segoe UI" w:cs="Segoe UI"/>
+          <w:color w:val="333333"/>
+          <w:shd w:val="clear" w:color="auto" w:fill="FFFFFF"/>
+        </w:rPr>
+        <w:t>In cameras three CCD use for three different hue (R, G, and B).</w:t>
+      </w:r>
+      <w:proofErr w:type="gramEnd"/>
+    </w:p>
+    <w:p>
+      <w:pPr>
+        <w:rPr>
+          <w:rFonts w:ascii="Segoe UI" w:hAnsi="Segoe UI" w:cs="Segoe UI"/>
+          <w:color w:val="333333"/>
+          <w:shd w:val="clear" w:color="auto" w:fill="FFFFFF"/>
+        </w:rPr>
+      </w:pPr>
+      <w:r>
+        <w:rPr>
+          <w:rFonts w:ascii="Segoe UI" w:hAnsi="Segoe UI" w:cs="Segoe UI"/>
+          <w:color w:val="333333"/>
+          <w:shd w:val="clear" w:color="auto" w:fill="FFFFFF"/>
+        </w:rPr>
+        <w:t>Video follow three standards:</w:t>
+      </w:r>
+    </w:p>
+    <w:p>
+      <w:pPr>
+        <w:pStyle w:val="ListParagraph"/>
+        <w:numPr>
+          <w:ilvl w:val="0"/>
+          <w:numId w:val="5"/>
+        </w:numPr>
+        <w:rPr>
+          <w:rFonts w:ascii="Segoe UI" w:hAnsi="Segoe UI" w:cs="Segoe UI"/>
+          <w:color w:val="333333"/>
+          <w:shd w:val="clear" w:color="auto" w:fill="FFFFFF"/>
+        </w:rPr>
+      </w:pPr>
+      <w:r>
+        <w:rPr>
+          <w:rFonts w:ascii="Segoe UI" w:hAnsi="Segoe UI" w:cs="Segoe UI"/>
+          <w:color w:val="333333"/>
+          <w:shd w:val="clear" w:color="auto" w:fill="FFFFFF"/>
+        </w:rPr>
+        <w:t>Luminance: Brightness of pixel.</w:t>
+      </w:r>
+    </w:p>
+    <w:p>
+      <w:pPr>
+        <w:pStyle w:val="ListParagraph"/>
+        <w:numPr>
+          <w:ilvl w:val="0"/>
+          <w:numId w:val="5"/>
+        </w:numPr>
+        <w:rPr>
+          <w:rFonts w:ascii="Segoe UI" w:hAnsi="Segoe UI" w:cs="Segoe UI"/>
+          <w:color w:val="333333"/>
+          <w:shd w:val="clear" w:color="auto" w:fill="FFFFFF"/>
+        </w:rPr>
+      </w:pPr>
+      <w:r>
+        <w:rPr>
+          <w:rFonts w:ascii="Segoe UI" w:hAnsi="Segoe UI" w:cs="Segoe UI"/>
+          <w:color w:val="333333"/>
+          <w:shd w:val="clear" w:color="auto" w:fill="FFFFFF"/>
+        </w:rPr>
+        <w:t>Chrominance: Color information</w:t>
+      </w:r>
+    </w:p>
+    <w:p>
+      <w:pPr>
+        <w:pStyle w:val="ListParagraph"/>
+        <w:numPr>
+          <w:ilvl w:val="0"/>
+          <w:numId w:val="5"/>
+        </w:numPr>
+        <w:rPr>
+          <w:rFonts w:ascii="Segoe UI" w:hAnsi="Segoe UI" w:cs="Segoe UI"/>
+          <w:color w:val="333333"/>
+          <w:shd w:val="clear" w:color="auto" w:fill="FFFFFF"/>
+        </w:rPr>
+      </w:pPr>
+      <w:r>
+        <w:rPr>
+          <w:rFonts w:ascii="Segoe UI" w:hAnsi="Segoe UI" w:cs="Segoe UI"/>
+          <w:color w:val="333333"/>
+          <w:shd w:val="clear" w:color="auto" w:fill="FFFFFF"/>
+        </w:rPr>
+        <w:t>Synchronization: Series of electronic pulses that control by time of each frame of video.</w:t>
+      </w:r>
+    </w:p>
+    <w:p>
+      <w:pPr>
+        <w:rPr>
+          <w:sz w:val="24"/>
+        </w:rPr>
+      </w:pPr>
+      <w:r>
+        <w:rPr>
+          <w:sz w:val="24"/>
+        </w:rPr>
+        <w:t xml:space="preserve">Video is categorized in two types. </w:t>
+      </w:r>
+    </w:p>
+    <w:p>
+      <w:pPr>
+        <w:pStyle w:val="ListParagraph"/>
+        <w:numPr>
+          <w:ilvl w:val="0"/>
+          <w:numId w:val="4"/>
+        </w:numPr>
+        <w:rPr>
+          <w:sz w:val="24"/>
+        </w:rPr>
+      </w:pPr>
+      <w:r>
+        <w:rPr>
+          <w:sz w:val="24"/>
+        </w:rPr>
+        <w:t>Analog Video</w:t>
+      </w:r>
+    </w:p>
+    <w:p>
+      <w:pPr>
+        <w:pStyle w:val="ListParagraph"/>
+        <w:numPr>
+          <w:ilvl w:val="0"/>
+          <w:numId w:val="4"/>
+        </w:numPr>
+        <w:rPr>
+          <w:sz w:val="24"/>
+        </w:rPr>
+      </w:pPr>
+      <w:r>
+        <w:rPr>
+          <w:sz w:val="24"/>
+        </w:rPr>
+        <w:t>Digital Video</w:t>
+      </w:r>
+    </w:p>
+    <w:tbl>
+      <w:tblPr>
+        <w:tblStyle w:val="TableGrid"/>
+        <w:tblW w:w="0" w:type="auto"/>
+        <w:tblInd w:w="360" w:type="dxa"/>
+        <w:tblLook w:val="04A0" w:firstRow="1" w:lastRow="0" w:firstColumn="1" w:lastColumn="0" w:noHBand="0" w:noVBand="1"/>
+      </w:tblPr>
+      <w:tblGrid>
+        <w:gridCol w:w="648"/>
+        <w:gridCol w:w="4770"/>
+        <w:gridCol w:w="5238"/>
+      </w:tblGrid>
+      <w:tr>
+        <w:tc>
+          <w:tcPr>
+            <w:tcW w:w="648" w:type="dxa"/>
+          </w:tcPr>
+          <w:p>
+            <w:pPr>
+              <w:jc w:val="center"/>
+              <w:rPr>
+                <w:sz w:val="24"/>
+              </w:rPr>
+            </w:pPr>
+            <w:r>
+              <w:rPr>
+                <w:sz w:val="24"/>
+              </w:rPr>
+              <w:t>Sr.</w:t>
+            </w:r>
+          </w:p>
+        </w:tc>
+        <w:tc>
+          <w:tcPr>
+            <w:tcW w:w="4770" w:type="dxa"/>
+          </w:tcPr>
+          <w:p>
+            <w:pPr>
+              <w:jc w:val="center"/>
+              <w:rPr>
+                <w:sz w:val="24"/>
+              </w:rPr>
+            </w:pPr>
+            <w:r>
+              <w:rPr>
+                <w:sz w:val="24"/>
+              </w:rPr>
+              <w:t>Analog Video</w:t>
+            </w:r>
+          </w:p>
+        </w:tc>
+        <w:tc>
+          <w:tcPr>
+            <w:tcW w:w="5238" w:type="dxa"/>
+          </w:tcPr>
+          <w:p>
+            <w:pPr>
+              <w:jc w:val="center"/>
+              <w:rPr>
+                <w:sz w:val="24"/>
+              </w:rPr>
+            </w:pPr>
+            <w:r>
+              <w:rPr>
+                <w:sz w:val="24"/>
+              </w:rPr>
+              <w:t>Digital Video</w:t>
+            </w:r>
+          </w:p>
+        </w:tc>
+      </w:tr>
+      <w:tr>
+        <w:tc>
+          <w:tcPr>
+            <w:tcW w:w="648" w:type="dxa"/>
+          </w:tcPr>
+          <w:p>
+            <w:pPr>
+              <w:jc w:val="center"/>
+              <w:rPr>
+                <w:sz w:val="24"/>
+              </w:rPr>
+            </w:pPr>
+            <w:r>
+              <w:rPr>
+                <w:sz w:val="24"/>
+              </w:rPr>
+              <w:t>1</w:t>
+            </w:r>
+          </w:p>
+        </w:tc>
+        <w:tc>
+          <w:tcPr>
+            <w:tcW w:w="4770" w:type="dxa"/>
+          </w:tcPr>
+          <w:p>
+            <w:pPr>
+              <w:jc w:val="both"/>
+              <w:rPr>
+                <w:sz w:val="24"/>
+              </w:rPr>
+            </w:pPr>
+            <w:r>
+              <w:rPr>
+                <w:sz w:val="24"/>
+              </w:rPr>
+              <w:t xml:space="preserve">Digital signals are used for transition of data. At the end when its combine </w:t>
+            </w:r>
+            <w:proofErr w:type="gramStart"/>
+            <w:r>
+              <w:rPr>
+                <w:sz w:val="24"/>
+              </w:rPr>
+              <w:t>its</w:t>
+            </w:r>
+            <w:proofErr w:type="gramEnd"/>
+            <w:r>
+              <w:rPr>
+                <w:sz w:val="24"/>
+              </w:rPr>
+              <w:t xml:space="preserve"> known as composite video.</w:t>
+            </w:r>
+          </w:p>
+        </w:tc>
+        <w:tc>
+          <w:tcPr>
+            <w:tcW w:w="5238" w:type="dxa"/>
+          </w:tcPr>
+          <w:p>
+            <w:pPr>
+              <w:ind w:left="360"/>
+              <w:rPr>
+                <w:sz w:val="24"/>
+              </w:rPr>
+            </w:pPr>
+            <w:r>
+              <w:rPr>
+                <w:sz w:val="24"/>
+              </w:rPr>
+              <w:t>It is an electronic representation of moving visual images in the form of encoded digital data.</w:t>
+            </w:r>
+          </w:p>
+        </w:tc>
+      </w:tr>
+      <w:tr>
+        <w:tc>
+          <w:tcPr>
+            <w:tcW w:w="648" w:type="dxa"/>
+          </w:tcPr>
+          <w:p>
+            <w:pPr>
+              <w:jc w:val="center"/>
+              <w:rPr>
+                <w:sz w:val="24"/>
+              </w:rPr>
+            </w:pPr>
+            <w:r>
+              <w:rPr>
+                <w:sz w:val="24"/>
+              </w:rPr>
+              <w:t>2</w:t>
+            </w:r>
+          </w:p>
+        </w:tc>
+        <w:tc>
+          <w:tcPr>
+            <w:tcW w:w="4770" w:type="dxa"/>
+          </w:tcPr>
+          <w:p>
+            <w:pPr>
+              <w:jc w:val="both"/>
+              <w:rPr>
+                <w:sz w:val="24"/>
+              </w:rPr>
+            </w:pPr>
+            <w:r>
+              <w:rPr>
+                <w:sz w:val="24"/>
+              </w:rPr>
+              <w:t>Have continues electrical signal.</w:t>
+            </w:r>
+          </w:p>
+        </w:tc>
+        <w:tc>
+          <w:tcPr>
+            <w:tcW w:w="5238" w:type="dxa"/>
+          </w:tcPr>
+          <w:p>
+            <w:pPr>
+              <w:jc w:val="both"/>
+              <w:rPr>
+                <w:sz w:val="24"/>
+              </w:rPr>
+            </w:pPr>
+            <w:r>
+              <w:rPr>
+                <w:sz w:val="24"/>
+              </w:rPr>
+              <w:t>Non-continues electrical signal.</w:t>
+            </w:r>
+          </w:p>
+        </w:tc>
+      </w:tr>
+      <w:tr>
+        <w:tc>
+          <w:tcPr>
+            <w:tcW w:w="648" w:type="dxa"/>
+          </w:tcPr>
+          <w:p>
+            <w:pPr>
+              <w:jc w:val="center"/>
+              <w:rPr>
+                <w:sz w:val="24"/>
+              </w:rPr>
+            </w:pPr>
+            <w:r>
+              <w:rPr>
+                <w:sz w:val="24"/>
+              </w:rPr>
+              <w:t>3</w:t>
+            </w:r>
+          </w:p>
+        </w:tc>
+        <w:tc>
+          <w:tcPr>
+            <w:tcW w:w="4770" w:type="dxa"/>
+          </w:tcPr>
+          <w:p>
+            <w:pPr>
+              <w:jc w:val="both"/>
+              <w:rPr>
+                <w:sz w:val="24"/>
+              </w:rPr>
+            </w:pPr>
+            <w:r>
+              <w:rPr>
+                <w:sz w:val="24"/>
+              </w:rPr>
+              <w:t>Use many line per frames.</w:t>
+            </w:r>
+          </w:p>
+        </w:tc>
+        <w:tc>
+          <w:tcPr>
+            <w:tcW w:w="5238" w:type="dxa"/>
+          </w:tcPr>
+          <w:p>
+            <w:pPr>
+              <w:jc w:val="both"/>
+              <w:rPr>
+                <w:sz w:val="24"/>
+              </w:rPr>
+            </w:pPr>
+            <w:r>
+              <w:rPr>
+                <w:sz w:val="24"/>
+              </w:rPr>
+              <w:t>It has different frames. (P, B and I frame).</w:t>
+            </w:r>
+          </w:p>
+        </w:tc>
+      </w:tr>
+      <w:tr>
+        <w:tc>
+          <w:tcPr>
+            <w:tcW w:w="648" w:type="dxa"/>
+          </w:tcPr>
+          <w:p>
+            <w:pPr>
+              <w:jc w:val="center"/>
+              <w:rPr>
+                <w:sz w:val="24"/>
+              </w:rPr>
+            </w:pPr>
+            <w:r>
+              <w:rPr>
+                <w:sz w:val="24"/>
+              </w:rPr>
+              <w:t>4</w:t>
+            </w:r>
+          </w:p>
+        </w:tc>
+        <w:tc>
+          <w:tcPr>
+            <w:tcW w:w="4770" w:type="dxa"/>
+          </w:tcPr>
+          <w:p>
+            <w:pPr>
+              <w:jc w:val="both"/>
+              <w:rPr>
+                <w:sz w:val="24"/>
+              </w:rPr>
+            </w:pPr>
+            <w:r>
+              <w:rPr>
+                <w:sz w:val="24"/>
+              </w:rPr>
+              <w:t>It’s a continues waveform</w:t>
+            </w:r>
+          </w:p>
+        </w:tc>
+        <w:tc>
+          <w:tcPr>
+            <w:tcW w:w="5238" w:type="dxa"/>
+          </w:tcPr>
+          <w:p>
+            <w:pPr>
+              <w:jc w:val="both"/>
+              <w:rPr>
+                <w:sz w:val="24"/>
+              </w:rPr>
+            </w:pPr>
+            <w:r>
+              <w:rPr>
+                <w:sz w:val="24"/>
+              </w:rPr>
+              <w:t>Composition of discrete bit</w:t>
+            </w:r>
+          </w:p>
+        </w:tc>
+      </w:tr>
+      <w:tr>
+        <w:tc>
+          <w:tcPr>
+            <w:tcW w:w="648" w:type="dxa"/>
+          </w:tcPr>
+          <w:p>
+            <w:pPr>
+              <w:jc w:val="center"/>
+              <w:rPr>
+                <w:sz w:val="24"/>
+              </w:rPr>
+            </w:pPr>
+            <w:r>
+              <w:rPr>
+                <w:sz w:val="24"/>
+              </w:rPr>
+              <w:t>5</w:t>
+            </w:r>
+          </w:p>
+        </w:tc>
+        <w:tc>
+          <w:tcPr>
+            <w:tcW w:w="4770" w:type="dxa"/>
+          </w:tcPr>
+          <w:p>
+            <w:pPr>
+              <w:jc w:val="both"/>
+              <w:rPr>
+                <w:sz w:val="24"/>
+              </w:rPr>
+            </w:pPr>
+            <w:r>
+              <w:rPr>
+                <w:sz w:val="24"/>
+              </w:rPr>
+              <w:t>Analog video continues signal to capture footage on magnetic tape.</w:t>
+            </w:r>
+          </w:p>
+        </w:tc>
+        <w:tc>
+          <w:tcPr>
+            <w:tcW w:w="5238" w:type="dxa"/>
+          </w:tcPr>
+          <w:p>
+            <w:pPr>
+              <w:jc w:val="both"/>
+              <w:rPr>
+                <w:sz w:val="24"/>
+              </w:rPr>
+            </w:pPr>
+            <w:r>
+              <w:rPr>
+                <w:sz w:val="24"/>
+              </w:rPr>
+              <w:t>Digital video is made up of composition of bits, which can read by the processor.</w:t>
+            </w:r>
+          </w:p>
+        </w:tc>
+      </w:tr>
+      <w:tr>
+        <w:tc>
+          <w:tcPr>
+            <w:tcW w:w="648" w:type="dxa"/>
+          </w:tcPr>
+          <w:p>
+            <w:pPr>
+              <w:jc w:val="center"/>
+              <w:rPr>
+                <w:sz w:val="24"/>
+              </w:rPr>
+            </w:pPr>
+            <w:r>
+              <w:rPr>
+                <w:sz w:val="24"/>
+              </w:rPr>
+              <w:t>6</w:t>
+            </w:r>
+          </w:p>
+        </w:tc>
+        <w:tc>
+          <w:tcPr>
+            <w:tcW w:w="4770" w:type="dxa"/>
+          </w:tcPr>
+          <w:p>
+            <w:pPr>
+              <w:jc w:val="both"/>
+              <w:rPr>
+                <w:sz w:val="24"/>
+              </w:rPr>
+            </w:pPr>
+            <w:r>
+              <w:rPr>
+                <w:sz w:val="24"/>
+              </w:rPr>
+              <w:t>Have varying signal.</w:t>
+            </w:r>
+          </w:p>
+        </w:tc>
+        <w:tc>
+          <w:tcPr>
+            <w:tcW w:w="5238" w:type="dxa"/>
+          </w:tcPr>
+          <w:p>
+            <w:pPr>
+              <w:jc w:val="both"/>
+              <w:rPr>
+                <w:sz w:val="24"/>
+              </w:rPr>
+            </w:pPr>
+            <w:r>
+              <w:rPr>
+                <w:sz w:val="24"/>
+              </w:rPr>
+              <w:t>Have square wave or clock signal.</w:t>
+            </w:r>
+          </w:p>
+        </w:tc>
+      </w:tr>
+      <w:tr>
+        <w:tc>
+          <w:tcPr>
+            <w:tcW w:w="648" w:type="dxa"/>
+          </w:tcPr>
+          <w:p>
+            <w:pPr>
+              <w:jc w:val="center"/>
+              <w:rPr>
+                <w:sz w:val="24"/>
+              </w:rPr>
+            </w:pPr>
+            <w:r>
+              <w:rPr>
+                <w:sz w:val="24"/>
+              </w:rPr>
+              <w:t>7</w:t>
+            </w:r>
+          </w:p>
+        </w:tc>
+        <w:tc>
+          <w:tcPr>
+            <w:tcW w:w="4770" w:type="dxa"/>
+          </w:tcPr>
+          <w:p>
+            <w:pPr>
+              <w:jc w:val="both"/>
+              <w:rPr>
+                <w:sz w:val="24"/>
+              </w:rPr>
+            </w:pPr>
+            <w:r>
+              <w:rPr>
+                <w:sz w:val="24"/>
+              </w:rPr>
+              <w:t>Max value will be positive and min value will be negative.</w:t>
+            </w:r>
+          </w:p>
+        </w:tc>
+        <w:tc>
+          <w:tcPr>
+            <w:tcW w:w="5238" w:type="dxa"/>
+          </w:tcPr>
+          <w:p>
+            <w:pPr>
+              <w:jc w:val="both"/>
+              <w:rPr>
+                <w:sz w:val="24"/>
+              </w:rPr>
+            </w:pPr>
+            <w:r>
+              <w:rPr>
+                <w:sz w:val="24"/>
+              </w:rPr>
+              <w:t>Max value will be 5 volts and min value will be 0 volt.</w:t>
+            </w:r>
+          </w:p>
+        </w:tc>
+      </w:tr>
+      <w:tr>
+        <w:tc>
+          <w:tcPr>
+            <w:tcW w:w="648" w:type="dxa"/>
+          </w:tcPr>
+          <w:p>
+            <w:pPr>
+              <w:jc w:val="center"/>
+              <w:rPr>
+                <w:sz w:val="24"/>
+              </w:rPr>
+            </w:pPr>
+            <w:r>
+              <w:rPr>
+                <w:sz w:val="24"/>
+              </w:rPr>
+              <w:t>8</w:t>
+            </w:r>
+          </w:p>
+        </w:tc>
+        <w:tc>
+          <w:tcPr>
+            <w:tcW w:w="4770" w:type="dxa"/>
+          </w:tcPr>
+          <w:p>
+            <w:pPr>
+              <w:jc w:val="both"/>
+              <w:rPr>
+                <w:sz w:val="24"/>
+              </w:rPr>
+            </w:pPr>
+            <w:r>
+              <w:rPr>
+                <w:sz w:val="24"/>
+              </w:rPr>
+              <w:t>Use mainly for audio and video transmission.</w:t>
+            </w:r>
+          </w:p>
+        </w:tc>
+        <w:tc>
+          <w:tcPr>
+            <w:tcW w:w="5238" w:type="dxa"/>
+          </w:tcPr>
+          <w:p>
+            <w:pPr>
+              <w:jc w:val="both"/>
+              <w:rPr>
+                <w:sz w:val="24"/>
+              </w:rPr>
+            </w:pPr>
+            <w:r>
+              <w:rPr>
+                <w:sz w:val="24"/>
+              </w:rPr>
+              <w:t>Use to suit for digital electronic devices.</w:t>
+            </w:r>
+          </w:p>
+        </w:tc>
+      </w:tr>
+      <w:tr>
+        <w:tc>
+          <w:tcPr>
+            <w:tcW w:w="648" w:type="dxa"/>
+          </w:tcPr>
+          <w:p>
+            <w:pPr>
+              <w:jc w:val="center"/>
+              <w:rPr>
+                <w:sz w:val="24"/>
+              </w:rPr>
+            </w:pPr>
+            <w:r>
+              <w:rPr>
+                <w:sz w:val="24"/>
+              </w:rPr>
+              <w:t>9</w:t>
+            </w:r>
+          </w:p>
+        </w:tc>
+        <w:tc>
+          <w:tcPr>
+            <w:tcW w:w="4770" w:type="dxa"/>
+          </w:tcPr>
+          <w:p>
+            <w:pPr>
+              <w:jc w:val="both"/>
+              <w:rPr>
+                <w:sz w:val="24"/>
+              </w:rPr>
+            </w:pPr>
+            <w:r>
+              <w:rPr>
+                <w:sz w:val="24"/>
+              </w:rPr>
+              <w:t>Ex. Magnetic Tape</w:t>
+            </w:r>
+          </w:p>
+        </w:tc>
+        <w:tc>
+          <w:tcPr>
+            <w:tcW w:w="5238" w:type="dxa"/>
+          </w:tcPr>
+          <w:p>
+            <w:pPr>
+              <w:jc w:val="both"/>
+              <w:rPr>
+                <w:sz w:val="24"/>
+              </w:rPr>
+            </w:pPr>
+            <w:r>
+              <w:rPr>
+                <w:sz w:val="24"/>
+              </w:rPr>
+              <w:t>Ex: Mobile, PC, DVD.</w:t>
+            </w:r>
+          </w:p>
+        </w:tc>
+      </w:tr>
+    </w:tbl>
+    <w:p>
+      <w:pPr>
+        <w:ind w:left="360"/>
+        <w:rPr>
+          <w:sz w:val="24"/>
+        </w:rPr>
+      </w:pPr>
+    </w:p>
+    <w:p>
+      <w:pPr>
+        <w:spacing w:after="0" w:line="240" w:lineRule="auto"/>
+        <w:rPr>
+          <w:rFonts w:cstheme="minorHAnsi"/>
+          <w:color w:val="333333"/>
+          <w:sz w:val="24"/>
+          <w:shd w:val="clear" w:color="auto" w:fill="FFFFFF"/>
+        </w:rPr>
+      </w:pPr>
+      <w:r>
+        <w:rPr>
+          <w:rFonts w:cstheme="minorHAnsi"/>
+          <w:color w:val="333333"/>
+          <w:sz w:val="24"/>
+          <w:shd w:val="clear" w:color="auto" w:fill="FFFFFF"/>
+        </w:rPr>
+        <w:t>Analog video is prepared for digital transmission:</w:t>
+      </w:r>
+    </w:p>
+    <w:p>
+      <w:pPr>
+        <w:spacing w:after="0" w:line="240" w:lineRule="auto"/>
+        <w:rPr>
+          <w:rFonts w:cstheme="minorHAnsi"/>
+          <w:color w:val="333333"/>
+          <w:sz w:val="24"/>
+          <w:shd w:val="clear" w:color="auto" w:fill="FFFFFF"/>
+        </w:rPr>
+      </w:pPr>
+      <w:r>
+        <w:rPr>
+          <w:rFonts w:cstheme="minorHAnsi"/>
+          <w:color w:val="333333"/>
+          <w:sz w:val="24"/>
+          <w:shd w:val="clear" w:color="auto" w:fill="FFFFFF"/>
+        </w:rPr>
+        <w:t>Sampling code -&gt; Digitizing Modulation -&gt; Source Encoding -&gt; Multiplexing -&gt; Channel</w:t>
+      </w:r>
+    </w:p>
+    <w:p>
+      <w:pPr>
+        <w:spacing w:after="0" w:line="240" w:lineRule="auto"/>
+        <w:rPr>
+          <w:rFonts w:cstheme="minorHAnsi"/>
+          <w:color w:val="333333"/>
+          <w:sz w:val="24"/>
+          <w:shd w:val="clear" w:color="auto" w:fill="FFFFFF"/>
+        </w:rPr>
+      </w:pPr>
+    </w:p>
+    <w:p>
+      <w:pPr>
+        <w:spacing w:after="0" w:line="240" w:lineRule="auto"/>
+        <w:rPr>
+          <w:rFonts w:cstheme="minorHAnsi"/>
+          <w:color w:val="333333"/>
+          <w:sz w:val="24"/>
+          <w:shd w:val="clear" w:color="auto" w:fill="FFFFFF"/>
+        </w:rPr>
+      </w:pPr>
+      <w:r>
+        <w:rPr>
+          <w:rFonts w:cstheme="minorHAnsi"/>
+          <w:color w:val="333333"/>
+          <w:sz w:val="24"/>
+          <w:shd w:val="clear" w:color="auto" w:fill="FFFFFF"/>
+        </w:rPr>
+        <w:t xml:space="preserve">Sampling code = Image get sampled </w:t>
+      </w:r>
+    </w:p>
+    <w:p>
+      <w:pPr>
+        <w:spacing w:after="0" w:line="240" w:lineRule="auto"/>
+        <w:rPr>
+          <w:rFonts w:cstheme="minorHAnsi"/>
+          <w:color w:val="333333"/>
+          <w:sz w:val="24"/>
+          <w:shd w:val="clear" w:color="auto" w:fill="FFFFFF"/>
+        </w:rPr>
+      </w:pPr>
+      <w:r>
+        <w:rPr>
+          <w:rFonts w:cstheme="minorHAnsi"/>
+          <w:color w:val="333333"/>
+          <w:sz w:val="24"/>
+          <w:shd w:val="clear" w:color="auto" w:fill="FFFFFF"/>
+        </w:rPr>
+        <w:t>Digitizing = Convert samples into digital data</w:t>
+      </w:r>
+    </w:p>
+    <w:p>
+      <w:pPr>
+        <w:spacing w:after="0" w:line="240" w:lineRule="auto"/>
+        <w:rPr>
+          <w:rFonts w:cstheme="minorHAnsi"/>
+          <w:color w:val="333333"/>
+          <w:sz w:val="24"/>
+          <w:shd w:val="clear" w:color="auto" w:fill="FFFFFF"/>
+        </w:rPr>
+      </w:pPr>
+      <w:r>
+        <w:rPr>
+          <w:rFonts w:cstheme="minorHAnsi"/>
+          <w:color w:val="333333"/>
+          <w:sz w:val="24"/>
+          <w:shd w:val="clear" w:color="auto" w:fill="FFFFFF"/>
+        </w:rPr>
+        <w:t>Encoding = Convert to particular format</w:t>
+      </w:r>
+    </w:p>
+    <w:p>
+      <w:pPr>
+        <w:spacing w:after="0" w:line="240" w:lineRule="auto"/>
+        <w:rPr>
+          <w:rFonts w:cstheme="minorHAnsi"/>
+          <w:color w:val="333333"/>
+          <w:sz w:val="24"/>
+          <w:shd w:val="clear" w:color="auto" w:fill="FFFFFF"/>
+        </w:rPr>
+      </w:pPr>
+      <w:r>
+        <w:rPr>
+          <w:rFonts w:cstheme="minorHAnsi"/>
+          <w:color w:val="333333"/>
+          <w:sz w:val="24"/>
+          <w:shd w:val="clear" w:color="auto" w:fill="FFFFFF"/>
+        </w:rPr>
+        <w:t>Multiplexing = Amplify data</w:t>
+      </w:r>
+    </w:p>
+    <w:p>
+      <w:pPr>
+        <w:spacing w:after="0" w:line="240" w:lineRule="auto"/>
+        <w:rPr>
+          <w:rFonts w:cstheme="minorHAnsi"/>
+          <w:color w:val="333333"/>
+          <w:sz w:val="24"/>
+          <w:shd w:val="clear" w:color="auto" w:fill="FFFFFF"/>
+        </w:rPr>
+      </w:pPr>
+      <w:r>
+        <w:rPr>
+          <w:rFonts w:cstheme="minorHAnsi"/>
+          <w:color w:val="333333"/>
+          <w:sz w:val="24"/>
+          <w:shd w:val="clear" w:color="auto" w:fill="FFFFFF"/>
+        </w:rPr>
+        <w:t xml:space="preserve">Channel = Use for Transition part  </w:t>
+      </w:r>
+    </w:p>
+    <w:p>
+      <w:pPr>
+        <w:rPr>
+          <w:rFonts w:cstheme="minorHAnsi"/>
+          <w:sz w:val="24"/>
+        </w:rPr>
+      </w:pPr>
+      <w:proofErr w:type="gramStart"/>
+      <w:r>
+        <w:rPr>
+          <w:rFonts w:cstheme="minorHAnsi"/>
+          <w:sz w:val="24"/>
+        </w:rPr>
+        <w:lastRenderedPageBreak/>
+        <w:t>Digital video follow progressive scan by Video Capture Card.</w:t>
+      </w:r>
+      <w:proofErr w:type="gramEnd"/>
+      <w:r>
+        <w:rPr>
+          <w:rFonts w:cstheme="minorHAnsi"/>
+          <w:sz w:val="24"/>
+        </w:rPr>
+        <w:t xml:space="preserve"> This scan draws odd/even lines simultaneously.</w:t>
+      </w:r>
+    </w:p>
+    <w:p>
+      <w:pPr>
+        <w:rPr>
+          <w:rFonts w:cstheme="minorHAnsi"/>
+          <w:sz w:val="24"/>
+        </w:rPr>
+      </w:pPr>
+      <w:r>
+        <w:rPr>
+          <w:rFonts w:cstheme="minorHAnsi"/>
+          <w:sz w:val="24"/>
+        </w:rPr>
+        <w:t xml:space="preserve">NTSC, PAL, SECAM are analog video format use for broadcasting. </w:t>
+      </w:r>
+    </w:p>
+    <w:p>
+      <w:pPr>
+        <w:rPr>
+          <w:rFonts w:cstheme="minorHAnsi"/>
+          <w:sz w:val="24"/>
+        </w:rPr>
+      </w:pPr>
+    </w:p>
+    <w:p>
+      <w:pPr>
+        <w:pStyle w:val="NormalWeb"/>
+        <w:shd w:val="clear" w:color="auto" w:fill="FFFFFF"/>
+        <w:spacing w:before="0" w:beforeAutospacing="0" w:after="0" w:afterAutospacing="0"/>
+        <w:textAlignment w:val="baseline"/>
+        <w:rPr>
+          <w:rFonts w:asciiTheme="minorHAnsi" w:hAnsiTheme="minorHAnsi" w:cstheme="minorHAnsi"/>
+          <w:color w:val="000000"/>
+          <w:szCs w:val="23"/>
+          <w:bdr w:val="none" w:sz="0" w:space="0" w:color="auto" w:frame="1"/>
+        </w:rPr>
+      </w:pPr>
+      <w:r>
+        <w:rPr>
+          <w:rFonts w:asciiTheme="minorHAnsi" w:hAnsiTheme="minorHAnsi" w:cstheme="minorHAnsi"/>
+          <w:b/>
+          <w:bCs/>
+          <w:color w:val="000000"/>
+          <w:szCs w:val="23"/>
+          <w:bdr w:val="none" w:sz="0" w:space="0" w:color="auto" w:frame="1"/>
+        </w:rPr>
+        <w:t>Progressive Video: </w:t>
+      </w:r>
+      <w:r>
+        <w:rPr>
+          <w:rFonts w:asciiTheme="minorHAnsi" w:hAnsiTheme="minorHAnsi" w:cstheme="minorHAnsi"/>
+          <w:color w:val="000000"/>
+          <w:szCs w:val="23"/>
+          <w:bdr w:val="none" w:sz="0" w:space="0" w:color="auto" w:frame="1"/>
+        </w:rPr>
+        <w:t>Video sources that are listed with the letter </w:t>
+      </w:r>
+      <w:r>
+        <w:rPr>
+          <w:rFonts w:asciiTheme="minorHAnsi" w:hAnsiTheme="minorHAnsi" w:cstheme="minorHAnsi"/>
+          <w:b/>
+          <w:bCs/>
+          <w:color w:val="000000"/>
+          <w:szCs w:val="23"/>
+          <w:bdr w:val="none" w:sz="0" w:space="0" w:color="auto" w:frame="1"/>
+        </w:rPr>
+        <w:t>p</w:t>
+      </w:r>
+      <w:r>
+        <w:rPr>
+          <w:rFonts w:asciiTheme="minorHAnsi" w:hAnsiTheme="minorHAnsi" w:cstheme="minorHAnsi"/>
+          <w:color w:val="000000"/>
+          <w:szCs w:val="23"/>
+          <w:bdr w:val="none" w:sz="0" w:space="0" w:color="auto" w:frame="1"/>
+        </w:rPr>
+        <w:t> are called progressive scan signals. Examples of this would be 480p, 720p or 1080p. Progressive scan video content displays both the even and odd scan lines (the entire video frame) on the TV at the same time. A</w:t>
+      </w:r>
+      <w:r>
+        <w:rPr>
+          <w:rFonts w:asciiTheme="minorHAnsi" w:hAnsiTheme="minorHAnsi" w:cstheme="minorHAnsi"/>
+          <w:color w:val="000000"/>
+          <w:szCs w:val="23"/>
+          <w:bdr w:val="none" w:sz="0" w:space="0" w:color="auto" w:frame="1"/>
+        </w:rPr>
+        <w:t xml:space="preserve"> High Speed HDMI cable</w:t>
+      </w:r>
+      <w:r>
+        <w:rPr>
+          <w:rFonts w:asciiTheme="minorHAnsi" w:hAnsiTheme="minorHAnsi" w:cstheme="minorHAnsi"/>
+          <w:color w:val="000000"/>
+          <w:szCs w:val="23"/>
+          <w:bdr w:val="none" w:sz="0" w:space="0" w:color="auto" w:frame="1"/>
+        </w:rPr>
+        <w:t> is required to transmit a video signal in 1080p.</w:t>
+      </w:r>
+    </w:p>
+    <w:p>
+      <w:pPr>
+        <w:pStyle w:val="NormalWeb"/>
+        <w:shd w:val="clear" w:color="auto" w:fill="FFFFFF"/>
+        <w:spacing w:before="0" w:beforeAutospacing="0" w:after="0" w:afterAutospacing="0"/>
+        <w:textAlignment w:val="baseline"/>
+        <w:rPr>
+          <w:rFonts w:asciiTheme="minorHAnsi" w:hAnsiTheme="minorHAnsi" w:cstheme="minorHAnsi"/>
+          <w:color w:val="000000"/>
+          <w:szCs w:val="23"/>
+        </w:rPr>
+      </w:pPr>
+    </w:p>
+    <w:p>
+      <w:pPr>
+        <w:pStyle w:val="NormalWeb"/>
+        <w:shd w:val="clear" w:color="auto" w:fill="FFFFFF"/>
+        <w:spacing w:before="0" w:beforeAutospacing="0" w:after="0" w:afterAutospacing="0"/>
+        <w:textAlignment w:val="baseline"/>
+        <w:rPr>
+          <w:rFonts w:asciiTheme="minorHAnsi" w:hAnsiTheme="minorHAnsi" w:cstheme="minorHAnsi"/>
+          <w:color w:val="000000"/>
+          <w:szCs w:val="23"/>
+        </w:rPr>
+      </w:pPr>
+      <w:proofErr w:type="gramStart"/>
+      <w:r>
+        <w:rPr>
+          <w:rFonts w:asciiTheme="minorHAnsi" w:hAnsiTheme="minorHAnsi" w:cstheme="minorHAnsi"/>
+          <w:b/>
+          <w:bCs/>
+          <w:color w:val="000000"/>
+          <w:szCs w:val="23"/>
+          <w:bdr w:val="none" w:sz="0" w:space="0" w:color="auto" w:frame="1"/>
+        </w:rPr>
+        <w:t>Interlaced Video:</w:t>
+      </w:r>
+      <w:r>
+        <w:rPr>
+          <w:rFonts w:asciiTheme="minorHAnsi" w:hAnsiTheme="minorHAnsi" w:cstheme="minorHAnsi"/>
+          <w:b/>
+          <w:bCs/>
+          <w:color w:val="000000"/>
+          <w:szCs w:val="23"/>
+          <w:bdr w:val="none" w:sz="0" w:space="0" w:color="auto" w:frame="1"/>
+        </w:rPr>
+        <w:t xml:space="preserve"> </w:t>
+      </w:r>
+      <w:r>
+        <w:rPr>
+          <w:rFonts w:asciiTheme="minorHAnsi" w:hAnsiTheme="minorHAnsi" w:cstheme="minorHAnsi"/>
+          <w:color w:val="000000"/>
+          <w:szCs w:val="23"/>
+        </w:rPr>
+        <w:t> Video sources that are listed with the letter </w:t>
+      </w:r>
+      <w:proofErr w:type="spellStart"/>
+      <w:r>
+        <w:rPr>
+          <w:rFonts w:asciiTheme="minorHAnsi" w:hAnsiTheme="minorHAnsi" w:cstheme="minorHAnsi"/>
+          <w:b/>
+          <w:bCs/>
+          <w:color w:val="000000"/>
+          <w:szCs w:val="23"/>
+          <w:bdr w:val="none" w:sz="0" w:space="0" w:color="auto" w:frame="1"/>
+        </w:rPr>
+        <w:t>i</w:t>
+      </w:r>
+      <w:proofErr w:type="spellEnd"/>
+      <w:r>
+        <w:rPr>
+          <w:rFonts w:asciiTheme="minorHAnsi" w:hAnsiTheme="minorHAnsi" w:cstheme="minorHAnsi"/>
+          <w:color w:val="000000"/>
+          <w:szCs w:val="23"/>
+        </w:rPr>
+        <w:t> are called interlaced.</w:t>
+      </w:r>
+      <w:proofErr w:type="gramEnd"/>
+      <w:r>
+        <w:rPr>
+          <w:rFonts w:asciiTheme="minorHAnsi" w:hAnsiTheme="minorHAnsi" w:cstheme="minorHAnsi"/>
+          <w:color w:val="000000"/>
+          <w:szCs w:val="23"/>
+        </w:rPr>
+        <w:t xml:space="preserve"> An example of this would be 480i or 1080i. Interlaced video displays even and odd scan lines as separate fields. The even scan lines are drawn on the screen, then the odd scan lines are drawn on the screen. Two of these even and odd scan line fields make up one video frame.</w:t>
+      </w:r>
+    </w:p>
+    <w:p>
+      <w:pPr>
+        <w:rPr>
+          <w:rFonts w:cstheme="minorHAnsi"/>
+          <w:sz w:val="24"/>
+        </w:rPr>
+      </w:pPr>
+    </w:p>
+    <w:p>
+      <w:pPr>
+        <w:rPr>
+          <w:rFonts w:cstheme="minorHAnsi"/>
+          <w:sz w:val="24"/>
+        </w:rPr>
+      </w:pPr>
+      <w:r>
+        <w:rPr>
+          <w:rFonts w:cstheme="minorHAnsi"/>
+          <w:sz w:val="24"/>
+        </w:rPr>
+        <w:t xml:space="preserve">                                                    </w:t>
+      </w:r>
+      <w:r>
+        <w:rPr>
+          <w:rFonts w:cstheme="minorHAnsi"/>
+          <w:noProof/>
+          <w:sz w:val="24"/>
+        </w:rPr>
+        <w:drawing>
+          <wp:inline distT="0" distB="0" distL="0" distR="0">
+            <wp:extent cx="3058795" cy="1503045"/>
+            <wp:effectExtent l="0" t="0" r="8255" b="1905"/>
+            <wp:docPr id="3" name="Picture 3" descr="download (1)"/>
+            <wp:cNvGraphicFramePr>
+              <a:graphicFrameLocks xmlns:a="http://schemas.openxmlformats.org/drawingml/2006/main" noChangeAspect="1"/>
+            </wp:cNvGraphicFramePr>
+            <a:graphic xmlns:a="http://schemas.openxmlformats.org/drawingml/2006/main">
+              <a:graphicData uri="http://schemas.openxmlformats.org/drawingml/2006/picture">
+                <pic:pic xmlns:pic="http://schemas.openxmlformats.org/drawingml/2006/picture">
+                  <pic:nvPicPr>
+                    <pic:cNvPr id="0" name="Picture 1" descr="download (1)"/>
+                    <pic:cNvPicPr>
+                      <a:picLocks noChangeAspect="1" noChangeArrowheads="1"/>
+                    </pic:cNvPicPr>
+                  </pic:nvPicPr>
+                  <pic:blipFill>
+                    <a:blip r:embed="rId20">
+                      <a:extLst>
+                        <a:ext uri="{28A0092B-C50C-407E-A947-70E740481C1C}">
+                          <a14:useLocalDpi xmlns:a14="http://schemas.microsoft.com/office/drawing/2010/main" val="0"/>
+                        </a:ext>
+                      </a:extLst>
+                    </a:blip>
+                    <a:srcRect/>
+                    <a:stretch>
+                      <a:fillRect/>
+                    </a:stretch>
+                  </pic:blipFill>
+                  <pic:spPr bwMode="auto">
+                    <a:xfrm>
+                      <a:off x="0" y="0"/>
+                      <a:ext cx="3058795" cy="1503045"/>
+                    </a:xfrm>
+                    <a:prstGeom prst="rect">
+                      <a:avLst/>
+                    </a:prstGeom>
+                    <a:noFill/>
+                    <a:ln>
+                      <a:noFill/>
+                    </a:ln>
+                  </pic:spPr>
+                </pic:pic>
+              </a:graphicData>
+            </a:graphic>
+          </wp:inline>
+        </w:drawing>
+      </w:r>
+    </w:p>
+    <w:p>
+      <w:pPr>
+        <w:rPr>
+          <w:rFonts w:cstheme="minorHAnsi"/>
+          <w:sz w:val="24"/>
+        </w:rPr>
+      </w:pPr>
+    </w:p>
+    <w:p>
+      <w:pPr>
+        <w:pStyle w:val="Heading1"/>
+        <w:numPr>
+          <w:ilvl w:val="0"/>
+          <w:numId w:val="3"/>
+        </w:numPr>
+      </w:pPr>
+      <w:bookmarkStart w:id="4" w:name="_Toc130569536"/>
+      <w:bookmarkStart w:id="5" w:name="_Toc130571070"/>
+      <w:r>
+        <w:t>Display Resolution</w:t>
+      </w:r>
+      <w:bookmarkEnd w:id="4"/>
+      <w:bookmarkEnd w:id="5"/>
+    </w:p>
+    <w:p/>
+    <w:p>
+      <w:pPr>
+        <w:rPr>
+          <w:sz w:val="24"/>
+        </w:rPr>
+      </w:pPr>
+      <w:r>
+        <w:rPr>
+          <w:sz w:val="24"/>
+        </w:rPr>
+        <w:t>A computer screen uses millions of pixels to display images. These pixels are arranged in a grid horizontally and vertically. The number of pixels horizontally and vertically is shown as the screen resolution.</w:t>
+      </w:r>
+    </w:p>
+    <w:p>
+      <w:pPr>
+        <w:rPr>
+          <w:sz w:val="24"/>
+        </w:rPr>
+      </w:pPr>
+      <w:r>
+        <w:rPr>
+          <w:sz w:val="24"/>
+        </w:rPr>
+        <w:t>Screen resolution is t</w:t>
+      </w:r>
+      <w:r>
+        <w:rPr>
+          <w:sz w:val="24"/>
+        </w:rPr>
+        <w:t xml:space="preserve">ypically written as 1024 x 768. </w:t>
+      </w:r>
+      <w:r>
+        <w:rPr>
+          <w:sz w:val="24"/>
+        </w:rPr>
+        <w:t>This means that the screen has 1024 pixels horizontally and 768 pixels vertically</w:t>
+      </w:r>
+      <w:r>
+        <w:rPr>
+          <w:sz w:val="24"/>
+        </w:rPr>
+        <w:t>.</w:t>
+      </w:r>
+    </w:p>
+    <w:p>
+      <w:pPr>
+        <w:rPr>
+          <w:sz w:val="24"/>
+        </w:rPr>
+      </w:pPr>
+      <w:r>
+        <w:rPr>
+          <w:noProof/>
+        </w:rPr>
+        <w:lastRenderedPageBreak/>
+        <w:drawing>
+          <wp:inline distT="0" distB="0" distL="0" distR="0" wp14:anchorId="11131EE0" wp14:editId="25941FFD">
+            <wp:extent cx="5838092" cy="3284738"/>
+            <wp:effectExtent l="0" t="0" r="0" b="0"/>
+            <wp:docPr id="4" name="Picture 4" descr="https://support.humblebundle.com/hc/article_attachments/360008054853/Resolutions.png"/>
+            <wp:cNvGraphicFramePr>
+              <a:graphicFrameLocks xmlns:a="http://schemas.openxmlformats.org/drawingml/2006/main" noChangeAspect="1"/>
+            </wp:cNvGraphicFramePr>
+            <a:graphic xmlns:a="http://schemas.openxmlformats.org/drawingml/2006/main">
+              <a:graphicData uri="http://schemas.openxmlformats.org/drawingml/2006/picture">
+                <pic:pic xmlns:pic="http://schemas.openxmlformats.org/drawingml/2006/picture">
+                  <pic:nvPicPr>
+                    <pic:cNvPr id="0" name="Picture 4" descr="https://support.humblebundle.com/hc/article_attachments/360008054853/Resolutions.png"/>
+                    <pic:cNvPicPr>
+                      <a:picLocks noChangeAspect="1" noChangeArrowheads="1"/>
+                    </pic:cNvPicPr>
+                  </pic:nvPicPr>
+                  <pic:blipFill>
+                    <a:blip r:embed="rId21" cstate="print">
+                      <a:extLst>
+                        <a:ext uri="{28A0092B-C50C-407E-A947-70E740481C1C}">
+                          <a14:useLocalDpi xmlns:a14="http://schemas.microsoft.com/office/drawing/2010/main" val="0"/>
+                        </a:ext>
+                      </a:extLst>
+                    </a:blip>
+                    <a:srcRect/>
+                    <a:stretch>
+                      <a:fillRect/>
+                    </a:stretch>
+                  </pic:blipFill>
+                  <pic:spPr bwMode="auto">
+                    <a:xfrm>
+                      <a:off x="0" y="0"/>
+                      <a:ext cx="5838109" cy="3284747"/>
+                    </a:xfrm>
+                    <a:prstGeom prst="rect">
+                      <a:avLst/>
+                    </a:prstGeom>
+                    <a:noFill/>
+                    <a:ln>
+                      <a:noFill/>
+                    </a:ln>
+                  </pic:spPr>
+                </pic:pic>
+              </a:graphicData>
+            </a:graphic>
+          </wp:inline>
+        </w:drawing>
+      </w:r>
+    </w:p>
+    <w:p>
+      <w:pPr>
+        <w:pStyle w:val="Heading1"/>
+        <w:numPr>
+          <w:ilvl w:val="0"/>
+          <w:numId w:val="3"/>
+        </w:numPr>
+        <w:spacing w:line="360" w:lineRule="auto"/>
+      </w:pPr>
+      <w:bookmarkStart w:id="6" w:name="_Toc130569537"/>
+      <w:bookmarkStart w:id="7" w:name="_Toc130571071"/>
+      <w:r>
+        <w:t>Frame per second</w:t>
+      </w:r>
+      <w:bookmarkEnd w:id="6"/>
+      <w:bookmarkEnd w:id="7"/>
+    </w:p>
+    <w:p>
+      <w:pPr>
+        <w:spacing w:after="0"/>
+        <w:jc w:val="both"/>
+      </w:pPr>
+      <w:r>
+        <w:rPr>
+          <w:rStyle w:val="Emphasis"/>
+          <w:rFonts w:cstheme="minorHAnsi"/>
+          <w:bCs/>
+          <w:i w:val="0"/>
+          <w:iCs w:val="0"/>
+          <w:color w:val="000000" w:themeColor="text1"/>
+          <w:sz w:val="24"/>
+          <w:szCs w:val="21"/>
+          <w:shd w:val="clear" w:color="auto" w:fill="FFFFFF"/>
+        </w:rPr>
+        <w:t>The number of images consecutively displayed each second.</w:t>
+      </w:r>
+      <w:r>
+        <w:rPr>
+          <w:rStyle w:val="Emphasis"/>
+          <w:rFonts w:ascii="Arial" w:hAnsi="Arial" w:cs="Arial"/>
+          <w:b/>
+          <w:bCs/>
+          <w:i w:val="0"/>
+          <w:iCs w:val="0"/>
+          <w:color w:val="000000" w:themeColor="text1"/>
+          <w:sz w:val="24"/>
+          <w:szCs w:val="21"/>
+          <w:shd w:val="clear" w:color="auto" w:fill="FFFFFF"/>
+        </w:rPr>
+        <w:t xml:space="preserve"> </w:t>
+      </w:r>
+      <w:r>
+        <w:t>24 FPS is the normal frame rate in video.</w:t>
+      </w:r>
+    </w:p>
+    <w:p>
+      <w:pPr>
+        <w:jc w:val="both"/>
+      </w:pPr>
+      <w:r>
+        <w:t xml:space="preserve">60 FPS and 120 FPS makes video slow and slow. </w:t>
+      </w:r>
+    </w:p>
+    <w:p>
+      <w:pPr>
+        <w:pStyle w:val="Heading1"/>
+        <w:numPr>
+          <w:ilvl w:val="0"/>
+          <w:numId w:val="3"/>
+        </w:numPr>
+        <w:spacing w:line="360" w:lineRule="auto"/>
+      </w:pPr>
+      <w:bookmarkStart w:id="8" w:name="_Toc130569538"/>
+      <w:bookmarkStart w:id="9" w:name="_Toc130571072"/>
+      <w:r>
+        <w:t>Bit-depth</w:t>
+      </w:r>
+      <w:bookmarkEnd w:id="8"/>
+      <w:bookmarkEnd w:id="9"/>
+    </w:p>
+    <w:p>
+      <w:pPr>
+        <w:jc w:val="both"/>
+        <w:rPr>
+          <w:rFonts w:cstheme="minorHAnsi"/>
+          <w:color w:val="000000" w:themeColor="text1"/>
+          <w:sz w:val="32"/>
+        </w:rPr>
+      </w:pPr>
+      <w:r>
+        <w:rPr>
+          <w:rFonts w:cstheme="minorHAnsi"/>
+          <w:color w:val="000000" w:themeColor="text1"/>
+          <w:sz w:val="24"/>
+          <w:szCs w:val="18"/>
+        </w:rPr>
+        <w:t>Bit depth refers to the color information stored in an image. The higher the bit depth of an image, the more colors it can store. The simplest image, a 1 bit image, can only show two colors, black and white. That is because the 1 bit can only store one of two values, 0 (white) and 1 (black). An 8 bit image can store 256 possible colors, while a 24 bit image can display over 16 million colors. As the bit depth increases, the file size of the image also increases because more color information has to be stored for each pixel in the image.</w:t>
+      </w:r>
+      <w:r>
+        <w:rPr>
+          <w:noProof/>
+          <w:sz w:val="24"/>
+        </w:rPr>
+        <w:t xml:space="preserve"> </w:t>
+      </w:r>
+    </w:p>
+    <w:p>
+      <w:pPr>
+        <w:rPr>
+          <w:sz w:val="24"/>
+        </w:rPr>
+      </w:pPr>
+      <w:r>
+        <w:rPr>
+          <w:noProof/>
+          <w:sz w:val="24"/>
+        </w:rPr>
+        <w:drawing>
+          <wp:anchor distT="0" distB="0" distL="114300" distR="114300" simplePos="0" relativeHeight="251671552" behindDoc="0" locked="0" layoutInCell="1" allowOverlap="1" wp14:anchorId="27149DA2" wp14:editId="5CF00A98">
+            <wp:simplePos x="0" y="0"/>
+            <wp:positionH relativeFrom="column">
+              <wp:posOffset>1849120</wp:posOffset>
+            </wp:positionH>
+            <wp:positionV relativeFrom="paragraph">
+              <wp:posOffset>2540</wp:posOffset>
+            </wp:positionV>
+            <wp:extent cx="3227705" cy="2680335"/>
+            <wp:effectExtent l="0" t="0" r="0" b="5715"/>
+            <wp:wrapNone/>
+            <wp:docPr id="8" name="Picture 8"/>
+            <wp:cNvGraphicFramePr>
+              <a:graphicFrameLocks xmlns:a="http://schemas.openxmlformats.org/drawingml/2006/main" noChangeAspect="1"/>
+            </wp:cNvGraphicFramePr>
+            <a:graphic xmlns:a="http://schemas.openxmlformats.org/drawingml/2006/main">
+              <a:graphicData uri="http://schemas.openxmlformats.org/drawingml/2006/picture">
+                <pic:pic xmlns:pic="http://schemas.openxmlformats.org/drawingml/2006/picture">
+                  <pic:nvPicPr>
+                    <pic:cNvPr id="0" name=""/>
+                    <pic:cNvPicPr/>
+                  </pic:nvPicPr>
+                  <pic:blipFill>
+                    <a:blip r:embed="rId22" cstate="print">
+                      <a:extLst>
+                        <a:ext uri="{28A0092B-C50C-407E-A947-70E740481C1C}">
+                          <a14:useLocalDpi xmlns:a14="http://schemas.microsoft.com/office/drawing/2010/main" val="0"/>
+                        </a:ext>
+                      </a:extLst>
+                    </a:blip>
+                    <a:stretch>
+                      <a:fillRect/>
+                    </a:stretch>
+                  </pic:blipFill>
+                  <pic:spPr>
+                    <a:xfrm>
+                      <a:off x="0" y="0"/>
+                      <a:ext cx="3227705" cy="2680335"/>
+                    </a:xfrm>
+                    <a:prstGeom prst="rect">
+                      <a:avLst/>
+                    </a:prstGeom>
+                  </pic:spPr>
+                </pic:pic>
+              </a:graphicData>
+            </a:graphic>
+            <wp14:sizeRelH relativeFrom="page">
+              <wp14:pctWidth>0</wp14:pctWidth>
+            </wp14:sizeRelH>
+            <wp14:sizeRelV relativeFrom="page">
+              <wp14:pctHeight>0</wp14:pctHeight>
+            </wp14:sizeRelV>
+          </wp:anchor>
+        </w:drawing>
+      </w:r>
+      <w:r>
+        <w:rPr>
+          <w:sz w:val="24"/>
+        </w:rPr>
+        <w:t xml:space="preserve">                                         </w:t>
+      </w:r>
+    </w:p>
+    <w:p>
+      <w:pPr>
+        <w:rPr>
+          <w:sz w:val="24"/>
+        </w:rPr>
+      </w:pPr>
+    </w:p>
+    <w:p>
+      <w:pPr>
+        <w:rPr>
+          <w:sz w:val="24"/>
+        </w:rPr>
+      </w:pPr>
+      <w:r>
+        <w:rPr>
+          <w:noProof/>
+          <w:sz w:val="24"/>
+        </w:rPr>
+        <w:lastRenderedPageBreak/>
+        <w:drawing>
+          <wp:inline distT="0" distB="0" distL="0" distR="0" wp14:anchorId="7F00F474" wp14:editId="62AF043E">
+            <wp:extent cx="4233334" cy="4184487"/>
+            <wp:effectExtent l="0" t="0" r="0" b="6985"/>
+            <wp:docPr id="21" name="Picture 21"/>
+            <wp:cNvGraphicFramePr>
+              <a:graphicFrameLocks xmlns:a="http://schemas.openxmlformats.org/drawingml/2006/main" noChangeAspect="1"/>
+            </wp:cNvGraphicFramePr>
+            <a:graphic xmlns:a="http://schemas.openxmlformats.org/drawingml/2006/main">
+              <a:graphicData uri="http://schemas.openxmlformats.org/drawingml/2006/picture">
+                <pic:pic xmlns:pic="http://schemas.openxmlformats.org/drawingml/2006/picture">
+                  <pic:nvPicPr>
+                    <pic:cNvPr id="0" name=""/>
+                    <pic:cNvPicPr/>
+                  </pic:nvPicPr>
+                  <pic:blipFill>
+                    <a:blip r:embed="rId23"/>
+                    <a:stretch>
+                      <a:fillRect/>
+                    </a:stretch>
+                  </pic:blipFill>
+                  <pic:spPr>
+                    <a:xfrm>
+                      <a:off x="0" y="0"/>
+                      <a:ext cx="4258305" cy="4209170"/>
+                    </a:xfrm>
+                    <a:prstGeom prst="rect">
+                      <a:avLst/>
+                    </a:prstGeom>
+                  </pic:spPr>
+                </pic:pic>
+              </a:graphicData>
+            </a:graphic>
+          </wp:inline>
+        </w:drawing>
+      </w:r>
+      <w:r>
+        <w:rPr>
+          <w:noProof/>
+          <w:sz w:val="24"/>
+        </w:rPr>
+        <w:drawing>
+          <wp:inline distT="0" distB="0" distL="0" distR="0" wp14:anchorId="6F42B356" wp14:editId="6CE6CAE6">
+            <wp:extent cx="4241373" cy="4097867"/>
+            <wp:effectExtent l="0" t="0" r="6985" b="0"/>
+            <wp:docPr id="26" name="Picture 26"/>
+            <wp:cNvGraphicFramePr>
+              <a:graphicFrameLocks xmlns:a="http://schemas.openxmlformats.org/drawingml/2006/main" noChangeAspect="1"/>
+            </wp:cNvGraphicFramePr>
+            <a:graphic xmlns:a="http://schemas.openxmlformats.org/drawingml/2006/main">
+              <a:graphicData uri="http://schemas.openxmlformats.org/drawingml/2006/picture">
+                <pic:pic xmlns:pic="http://schemas.openxmlformats.org/drawingml/2006/picture">
+                  <pic:nvPicPr>
+                    <pic:cNvPr id="0" name=""/>
+                    <pic:cNvPicPr/>
+                  </pic:nvPicPr>
+                  <pic:blipFill>
+                    <a:blip r:embed="rId24"/>
+                    <a:stretch>
+                      <a:fillRect/>
+                    </a:stretch>
+                  </pic:blipFill>
+                  <pic:spPr>
+                    <a:xfrm>
+                      <a:off x="0" y="0"/>
+                      <a:ext cx="4254517" cy="4110567"/>
+                    </a:xfrm>
+                    <a:prstGeom prst="rect">
+                      <a:avLst/>
+                    </a:prstGeom>
+                  </pic:spPr>
+                </pic:pic>
+              </a:graphicData>
+            </a:graphic>
+          </wp:inline>
+        </w:drawing>
+      </w:r>
+    </w:p>
+    <w:p>
+      <w:pPr>
+        <w:rPr>
+          <w:sz w:val="24"/>
+        </w:rPr>
+      </w:pPr>
+    </w:p>
+    <w:p>
+      <w:pPr>
+        <w:pStyle w:val="Heading1"/>
+        <w:numPr>
+          <w:ilvl w:val="0"/>
+          <w:numId w:val="3"/>
+        </w:numPr>
+      </w:pPr>
+      <w:bookmarkStart w:id="10" w:name="_Toc130571073"/>
+      <w:r>
+        <w:lastRenderedPageBreak/>
+        <w:t>References</w:t>
+      </w:r>
+      <w:bookmarkEnd w:id="10"/>
+    </w:p>
+    <w:p>
+      <w:pPr>
+        <w:rPr>
+          <w:sz w:val="24"/>
+        </w:rPr>
+      </w:pPr>
+      <w:r>
+        <w:rPr>
+          <w:sz w:val="24"/>
+        </w:rPr>
+        <w:t>Video Introduction</w:t>
+      </w:r>
+    </w:p>
+    <w:p>
+      <w:pPr>
+        <w:rPr>
+          <w:sz w:val="24"/>
+        </w:rPr>
+      </w:pPr>
+      <w:hyperlink r:id="rId25" w:history="1">
+        <w:r>
+          <w:rPr>
+            <w:rStyle w:val="Hyperlink"/>
+            <w:sz w:val="24"/>
+          </w:rPr>
+          <w:t>https://www.javatpoint.com/what-is-video/</w:t>
+        </w:r>
+      </w:hyperlink>
+    </w:p>
+    <w:p>
+      <w:pPr>
+        <w:rPr>
+          <w:sz w:val="24"/>
+        </w:rPr>
+      </w:pPr>
+      <w:hyperlink r:id="rId26" w:history="1">
+        <w:r>
+          <w:rPr>
+            <w:rStyle w:val="Hyperlink"/>
+            <w:sz w:val="24"/>
+          </w:rPr>
+          <w:t>https://www.techtarget.com/whatis/definition/progressive-scan/</w:t>
+        </w:r>
+      </w:hyperlink>
+    </w:p>
+    <w:p>
+      <w:pPr>
+        <w:rPr>
+          <w:sz w:val="24"/>
+        </w:rPr>
+      </w:pPr>
+    </w:p>
+    <w:p>
+      <w:pPr>
+        <w:rPr>
+          <w:sz w:val="24"/>
+        </w:rPr>
+      </w:pPr>
+      <w:r>
+        <w:rPr>
+          <w:sz w:val="24"/>
+        </w:rPr>
+        <w:t>Analog and Digital video</w:t>
+      </w:r>
+    </w:p>
+    <w:p>
+      <w:pPr>
+        <w:rPr>
+          <w:sz w:val="24"/>
+        </w:rPr>
+      </w:pPr>
+      <w:hyperlink r:id="rId27" w:history="1">
+        <w:r>
+          <w:rPr>
+            <w:rStyle w:val="Hyperlink"/>
+            <w:sz w:val="24"/>
+          </w:rPr>
+          <w:t>https://prezi.com/6flndlf-ymhf/the-difference-between-analog-video-and-digital-video/</w:t>
+        </w:r>
+      </w:hyperlink>
+    </w:p>
+    <w:p>
+      <w:pPr>
+        <w:rPr>
+          <w:sz w:val="24"/>
+        </w:rPr>
+      </w:pPr>
+      <w:hyperlink r:id="rId28" w:history="1">
+        <w:r>
+          <w:rPr>
+            <w:rStyle w:val="Hyperlink"/>
+            <w:sz w:val="24"/>
+          </w:rPr>
+          <w:t>https://www.youtube.com/watch?v=iETz3glO4XE/</w:t>
+        </w:r>
+      </w:hyperlink>
+    </w:p>
+    <w:p>
+      <w:pPr>
+        <w:rPr>
+          <w:sz w:val="24"/>
+        </w:rPr>
+      </w:pPr>
+      <w:hyperlink r:id="rId29" w:history="1">
+        <w:r>
+          <w:rPr>
+            <w:rStyle w:val="Hyperlink"/>
+            <w:sz w:val="24"/>
+          </w:rPr>
+          <w:t>https://www.youtube.com/watch?v=ujQI65OU5HM/</w:t>
+        </w:r>
+      </w:hyperlink>
+    </w:p>
+    <w:p>
+      <w:pPr>
+        <w:rPr>
+          <w:sz w:val="24"/>
+        </w:rPr>
+      </w:pPr>
+    </w:p>
+    <w:p>
+      <w:pPr>
+        <w:rPr>
+          <w:sz w:val="24"/>
+        </w:rPr>
+      </w:pPr>
+      <w:r>
+        <w:rPr>
+          <w:sz w:val="24"/>
+        </w:rPr>
+        <w:t>Display resolutions:</w:t>
+      </w:r>
+    </w:p>
+    <w:p>
+      <w:pPr>
+        <w:rPr>
+          <w:sz w:val="24"/>
+        </w:rPr>
+      </w:pPr>
+      <w:hyperlink r:id="rId30" w:history="1">
+        <w:r>
+          <w:rPr>
+            <w:rStyle w:val="Hyperlink"/>
+            <w:sz w:val="24"/>
+          </w:rPr>
+          <w:t>https://etc.usf.edu/techease/win/images/what-is-bit-depth/</w:t>
+        </w:r>
+      </w:hyperlink>
+    </w:p>
+    <w:p>
+      <w:pPr>
+        <w:rPr>
+          <w:sz w:val="24"/>
+        </w:rPr>
+      </w:pPr>
+      <w:hyperlink r:id="rId31" w:history="1">
+        <w:r>
+          <w:rPr>
+            <w:rStyle w:val="Hyperlink"/>
+            <w:sz w:val="24"/>
+          </w:rPr>
+          <w:t>https://www.youtube.com/watch?v=ogYACMsBg5w/</w:t>
+        </w:r>
+      </w:hyperlink>
+    </w:p>
+    <w:p>
+      <w:pPr>
+        <w:rPr>
+          <w:sz w:val="24"/>
+        </w:rPr>
+      </w:pPr>
+      <w:hyperlink r:id="rId32" w:history="1">
+        <w:r>
+          <w:rPr>
+            <w:rStyle w:val="Hyperlink"/>
+            <w:sz w:val="24"/>
+          </w:rPr>
+          <w:t>https://support.humblebundle.com/hc/article_attachments/360008054853/Resolutions.png/</w:t>
+        </w:r>
+      </w:hyperlink>
+    </w:p>
+    <w:p>
+      <w:pPr>
+        <w:rPr>
+          <w:sz w:val="24"/>
+        </w:rPr>
+      </w:pPr>
+    </w:p>
+    <w:p>
+      <w:pPr>
+        <w:rPr>
+          <w:sz w:val="24"/>
+        </w:rPr>
+      </w:pPr>
+      <w:r>
+        <w:rPr>
+          <w:sz w:val="24"/>
+        </w:rPr>
+        <w:t>FPS:</w:t>
+      </w:r>
+    </w:p>
+    <w:p>
+      <w:pPr>
+        <w:rPr>
+          <w:sz w:val="24"/>
+        </w:rPr>
+      </w:pPr>
+      <w:hyperlink r:id="rId33" w:history="1">
+        <w:r>
+          <w:rPr>
+            <w:rStyle w:val="Hyperlink"/>
+            <w:sz w:val="24"/>
+          </w:rPr>
+          <w:t>https://www.youtube.com/watch?v=-RHGGVMkNwc/</w:t>
+        </w:r>
+      </w:hyperlink>
+    </w:p>
+    <w:p>
+      <w:pPr>
+        <w:rPr>
+          <w:sz w:val="24"/>
+        </w:rPr>
+      </w:pPr>
+      <w:hyperlink r:id="rId34" w:history="1">
+        <w:r>
+          <w:rPr>
+            <w:rStyle w:val="Hyperlink"/>
+            <w:sz w:val="24"/>
+          </w:rPr>
+          <w:t>https://www.youtube.com/watch?v=_XzGhc9mPVk&amp;t/</w:t>
+        </w:r>
+      </w:hyperlink>
+    </w:p>
+    <w:p>
+      <w:pPr>
+        <w:rPr>
+          <w:sz w:val="24"/>
+        </w:rPr>
+      </w:pPr>
+    </w:p>
+    <w:p/>
     <w:sectPr>
-      <w:footerReference w:type="default" r:id="rId20"/>
+      <w:footerReference w:type="default" r:id="rId35"/>
       <w:pgSz w:w="12240" w:h="15840"/>
       <w:pgMar w:top="720" w:right="720" w:bottom="720" w:left="720" w:header="720" w:footer="720" w:gutter="0"/>
       <w:pgBorders w:offsetFrom="page">
@@ -2069,9 +4283,98 @@
     </w:lvl>
   </w:abstractNum>
   <w:abstractNum w:abstractNumId="2">
+    <w:nsid w:val="2B192365"/>
+    <w:multiLevelType w:val="hybridMultilevel"/>
+    <w:tmpl w:val="0CDEF2BC"/>
+    <w:lvl w:ilvl="0" w:tplc="6AE07AB0">
+      <w:start w:val="1"/>
+      <w:numFmt w:val="decimal"/>
+      <w:lvlText w:val="%1."/>
+      <w:lvlJc w:val="left"/>
+      <w:pPr>
+        <w:ind w:left="720" w:hanging="360"/>
+      </w:pPr>
+      <w:rPr>
+        <w:rFonts w:hint="default"/>
+      </w:rPr>
+    </w:lvl>
+    <w:lvl w:ilvl="1" w:tplc="04090019" w:tentative="1">
+      <w:start w:val="1"/>
+      <w:numFmt w:val="lowerLetter"/>
+      <w:lvlText w:val="%2."/>
+      <w:lvlJc w:val="left"/>
+      <w:pPr>
+        <w:ind w:left="1440" w:hanging="360"/>
+      </w:pPr>
+    </w:lvl>
+    <w:lvl w:ilvl="2" w:tplc="0409001B" w:tentative="1">
+      <w:start w:val="1"/>
+      <w:numFmt w:val="lowerRoman"/>
+      <w:lvlText w:val="%3."/>
+      <w:lvlJc w:val="right"/>
+      <w:pPr>
+        <w:ind w:left="2160" w:hanging="180"/>
+      </w:pPr>
+    </w:lvl>
+    <w:lvl w:ilvl="3" w:tplc="0409000F" w:tentative="1">
+      <w:start w:val="1"/>
+      <w:numFmt w:val="decimal"/>
+      <w:lvlText w:val="%4."/>
+      <w:lvlJc w:val="left"/>
+      <w:pPr>
+        <w:ind w:left="2880" w:hanging="360"/>
+      </w:pPr>
+    </w:lvl>
+    <w:lvl w:ilvl="4" w:tplc="04090019" w:tentative="1">
+      <w:start w:val="1"/>
+      <w:numFmt w:val="lowerLetter"/>
+      <w:lvlText w:val="%5."/>
+      <w:lvlJc w:val="left"/>
+      <w:pPr>
+        <w:ind w:left="3600" w:hanging="360"/>
+      </w:pPr>
+    </w:lvl>
+    <w:lvl w:ilvl="5" w:tplc="0409001B" w:tentative="1">
+      <w:start w:val="1"/>
+      <w:numFmt w:val="lowerRoman"/>
+      <w:lvlText w:val="%6."/>
+      <w:lvlJc w:val="right"/>
+      <w:pPr>
+        <w:ind w:left="4320" w:hanging="180"/>
+      </w:pPr>
+    </w:lvl>
+    <w:lvl w:ilvl="6" w:tplc="0409000F" w:tentative="1">
+      <w:start w:val="1"/>
+      <w:numFmt w:val="decimal"/>
+      <w:lvlText w:val="%7."/>
+      <w:lvlJc w:val="left"/>
+      <w:pPr>
+        <w:ind w:left="5040" w:hanging="360"/>
+      </w:pPr>
+    </w:lvl>
+    <w:lvl w:ilvl="7" w:tplc="04090019" w:tentative="1">
+      <w:start w:val="1"/>
+      <w:numFmt w:val="lowerLetter"/>
+      <w:lvlText w:val="%8."/>
+      <w:lvlJc w:val="left"/>
+      <w:pPr>
+        <w:ind w:left="5760" w:hanging="360"/>
+      </w:pPr>
+    </w:lvl>
+    <w:lvl w:ilvl="8" w:tplc="0409001B" w:tentative="1">
+      <w:start w:val="1"/>
+      <w:numFmt w:val="lowerRoman"/>
+      <w:lvlText w:val="%9."/>
+      <w:lvlJc w:val="right"/>
+      <w:pPr>
+        <w:ind w:left="6480" w:hanging="180"/>
+      </w:pPr>
+    </w:lvl>
+  </w:abstractNum>
+  <w:abstractNum w:abstractNumId="3">
     <w:nsid w:val="47D44553"/>
     <w:multiLevelType w:val="hybridMultilevel"/>
-    <w:tmpl w:val="7CEAC0E6"/>
+    <w:tmpl w:val="12D854BA"/>
     <w:lvl w:ilvl="0" w:tplc="04090013">
       <w:start w:val="1"/>
       <w:numFmt w:val="upperRoman"/>
@@ -2080,6 +4383,181 @@
       <w:pPr>
         <w:ind w:left="720" w:hanging="360"/>
       </w:pPr>
+    </w:lvl>
+    <w:lvl w:ilvl="1" w:tplc="04090019" w:tentative="1">
+      <w:start w:val="1"/>
+      <w:numFmt w:val="lowerLetter"/>
+      <w:lvlText w:val="%2."/>
+      <w:lvlJc w:val="left"/>
+      <w:pPr>
+        <w:ind w:left="1440" w:hanging="360"/>
+      </w:pPr>
+    </w:lvl>
+    <w:lvl w:ilvl="2" w:tplc="0409001B" w:tentative="1">
+      <w:start w:val="1"/>
+      <w:numFmt w:val="lowerRoman"/>
+      <w:lvlText w:val="%3."/>
+      <w:lvlJc w:val="right"/>
+      <w:pPr>
+        <w:ind w:left="2160" w:hanging="180"/>
+      </w:pPr>
+    </w:lvl>
+    <w:lvl w:ilvl="3" w:tplc="0409000F" w:tentative="1">
+      <w:start w:val="1"/>
+      <w:numFmt w:val="decimal"/>
+      <w:lvlText w:val="%4."/>
+      <w:lvlJc w:val="left"/>
+      <w:pPr>
+        <w:ind w:left="2880" w:hanging="360"/>
+      </w:pPr>
+    </w:lvl>
+    <w:lvl w:ilvl="4" w:tplc="04090019" w:tentative="1">
+      <w:start w:val="1"/>
+      <w:numFmt w:val="lowerLetter"/>
+      <w:lvlText w:val="%5."/>
+      <w:lvlJc w:val="left"/>
+      <w:pPr>
+        <w:ind w:left="3600" w:hanging="360"/>
+      </w:pPr>
+    </w:lvl>
+    <w:lvl w:ilvl="5" w:tplc="0409001B" w:tentative="1">
+      <w:start w:val="1"/>
+      <w:numFmt w:val="lowerRoman"/>
+      <w:lvlText w:val="%6."/>
+      <w:lvlJc w:val="right"/>
+      <w:pPr>
+        <w:ind w:left="4320" w:hanging="180"/>
+      </w:pPr>
+    </w:lvl>
+    <w:lvl w:ilvl="6" w:tplc="0409000F" w:tentative="1">
+      <w:start w:val="1"/>
+      <w:numFmt w:val="decimal"/>
+      <w:lvlText w:val="%7."/>
+      <w:lvlJc w:val="left"/>
+      <w:pPr>
+        <w:ind w:left="5040" w:hanging="360"/>
+      </w:pPr>
+    </w:lvl>
+    <w:lvl w:ilvl="7" w:tplc="04090019" w:tentative="1">
+      <w:start w:val="1"/>
+      <w:numFmt w:val="lowerLetter"/>
+      <w:lvlText w:val="%8."/>
+      <w:lvlJc w:val="left"/>
+      <w:pPr>
+        <w:ind w:left="5760" w:hanging="360"/>
+      </w:pPr>
+    </w:lvl>
+    <w:lvl w:ilvl="8" w:tplc="0409001B" w:tentative="1">
+      <w:start w:val="1"/>
+      <w:numFmt w:val="lowerRoman"/>
+      <w:lvlText w:val="%9."/>
+      <w:lvlJc w:val="right"/>
+      <w:pPr>
+        <w:ind w:left="6480" w:hanging="180"/>
+      </w:pPr>
+    </w:lvl>
+  </w:abstractNum>
+  <w:abstractNum w:abstractNumId="4">
+    <w:nsid w:val="4ADB7EE1"/>
+    <w:multiLevelType w:val="hybridMultilevel"/>
+    <w:tmpl w:val="90AEE40E"/>
+    <w:lvl w:ilvl="0" w:tplc="04090013">
+      <w:start w:val="1"/>
+      <w:numFmt w:val="upperRoman"/>
+      <w:lvlText w:val="%1."/>
+      <w:lvlJc w:val="right"/>
+      <w:pPr>
+        <w:ind w:left="720" w:hanging="360"/>
+      </w:pPr>
+    </w:lvl>
+    <w:lvl w:ilvl="1" w:tplc="04090019" w:tentative="1">
+      <w:start w:val="1"/>
+      <w:numFmt w:val="lowerLetter"/>
+      <w:lvlText w:val="%2."/>
+      <w:lvlJc w:val="left"/>
+      <w:pPr>
+        <w:ind w:left="1440" w:hanging="360"/>
+      </w:pPr>
+    </w:lvl>
+    <w:lvl w:ilvl="2" w:tplc="0409001B" w:tentative="1">
+      <w:start w:val="1"/>
+      <w:numFmt w:val="lowerRoman"/>
+      <w:lvlText w:val="%3."/>
+      <w:lvlJc w:val="right"/>
+      <w:pPr>
+        <w:ind w:left="2160" w:hanging="180"/>
+      </w:pPr>
+    </w:lvl>
+    <w:lvl w:ilvl="3" w:tplc="0409000F" w:tentative="1">
+      <w:start w:val="1"/>
+      <w:numFmt w:val="decimal"/>
+      <w:lvlText w:val="%4."/>
+      <w:lvlJc w:val="left"/>
+      <w:pPr>
+        <w:ind w:left="2880" w:hanging="360"/>
+      </w:pPr>
+    </w:lvl>
+    <w:lvl w:ilvl="4" w:tplc="04090019" w:tentative="1">
+      <w:start w:val="1"/>
+      <w:numFmt w:val="lowerLetter"/>
+      <w:lvlText w:val="%5."/>
+      <w:lvlJc w:val="left"/>
+      <w:pPr>
+        <w:ind w:left="3600" w:hanging="360"/>
+      </w:pPr>
+    </w:lvl>
+    <w:lvl w:ilvl="5" w:tplc="0409001B" w:tentative="1">
+      <w:start w:val="1"/>
+      <w:numFmt w:val="lowerRoman"/>
+      <w:lvlText w:val="%6."/>
+      <w:lvlJc w:val="right"/>
+      <w:pPr>
+        <w:ind w:left="4320" w:hanging="180"/>
+      </w:pPr>
+    </w:lvl>
+    <w:lvl w:ilvl="6" w:tplc="0409000F" w:tentative="1">
+      <w:start w:val="1"/>
+      <w:numFmt w:val="decimal"/>
+      <w:lvlText w:val="%7."/>
+      <w:lvlJc w:val="left"/>
+      <w:pPr>
+        <w:ind w:left="5040" w:hanging="360"/>
+      </w:pPr>
+    </w:lvl>
+    <w:lvl w:ilvl="7" w:tplc="04090019" w:tentative="1">
+      <w:start w:val="1"/>
+      <w:numFmt w:val="lowerLetter"/>
+      <w:lvlText w:val="%8."/>
+      <w:lvlJc w:val="left"/>
+      <w:pPr>
+        <w:ind w:left="5760" w:hanging="360"/>
+      </w:pPr>
+    </w:lvl>
+    <w:lvl w:ilvl="8" w:tplc="0409001B" w:tentative="1">
+      <w:start w:val="1"/>
+      <w:numFmt w:val="lowerRoman"/>
+      <w:lvlText w:val="%9."/>
+      <w:lvlJc w:val="right"/>
+      <w:pPr>
+        <w:ind w:left="6480" w:hanging="180"/>
+      </w:pPr>
+    </w:lvl>
+  </w:abstractNum>
+  <w:abstractNum w:abstractNumId="5">
+    <w:nsid w:val="75533FB8"/>
+    <w:multiLevelType w:val="hybridMultilevel"/>
+    <w:tmpl w:val="940AACAE"/>
+    <w:lvl w:ilvl="0" w:tplc="E9A88652">
+      <w:start w:val="1"/>
+      <w:numFmt w:val="decimal"/>
+      <w:lvlText w:val="%1."/>
+      <w:lvlJc w:val="left"/>
+      <w:pPr>
+        <w:ind w:left="720" w:hanging="360"/>
+      </w:pPr>
+      <w:rPr>
+        <w:rFonts w:hint="default"/>
+      </w:rPr>
     </w:lvl>
     <w:lvl w:ilvl="1" w:tplc="04090019" w:tentative="1">
       <w:start w:val="1"/>
@@ -2161,7 +4639,16 @@
     <w:abstractNumId w:val="1"/>
   </w:num>
   <w:num w:numId="3">
+    <w:abstractNumId w:val="3"/>
+  </w:num>
+  <w:num w:numId="4">
     <w:abstractNumId w:val="2"/>
+  </w:num>
+  <w:num w:numId="5">
+    <w:abstractNumId w:val="5"/>
+  </w:num>
+  <w:num w:numId="6">
+    <w:abstractNumId w:val="4"/>
   </w:num>
 </w:numbering>
 </file>
@@ -2700,6 +5187,33 @@
       <w:szCs w:val="52"/>
     </w:rPr>
   </w:style>
+  <w:style w:type="paragraph" w:styleId="NormalWeb">
+    <w:name w:val="Normal (Web)"/>
+    <w:basedOn w:val="Normal"/>
+    <w:uiPriority w:val="99"/>
+    <w:semiHidden/>
+    <w:unhideWhenUsed/>
+    <w:rsid w:val="00A86330"/>
+    <w:pPr>
+      <w:spacing w:before="100" w:beforeAutospacing="1" w:after="100" w:afterAutospacing="1" w:line="240" w:lineRule="auto"/>
+    </w:pPr>
+    <w:rPr>
+      <w:rFonts w:ascii="Times New Roman" w:eastAsia="Times New Roman" w:hAnsi="Times New Roman" w:cs="Times New Roman"/>
+      <w:sz w:val="24"/>
+      <w:szCs w:val="24"/>
+    </w:rPr>
+  </w:style>
+  <w:style w:type="character" w:styleId="Emphasis">
+    <w:name w:val="Emphasis"/>
+    <w:basedOn w:val="DefaultParagraphFont"/>
+    <w:uiPriority w:val="20"/>
+    <w:qFormat/>
+    <w:rsid w:val="00A86330"/>
+    <w:rPr>
+      <w:i/>
+      <w:iCs/>
+    </w:rPr>
+  </w:style>
 </w:styles>
 </file>
 
@@ -3237,6 +5751,33 @@
       <w:szCs w:val="52"/>
     </w:rPr>
   </w:style>
+  <w:style w:type="paragraph" w:styleId="NormalWeb">
+    <w:name w:val="Normal (Web)"/>
+    <w:basedOn w:val="Normal"/>
+    <w:uiPriority w:val="99"/>
+    <w:semiHidden/>
+    <w:unhideWhenUsed/>
+    <w:rsid w:val="00A86330"/>
+    <w:pPr>
+      <w:spacing w:before="100" w:beforeAutospacing="1" w:after="100" w:afterAutospacing="1" w:line="240" w:lineRule="auto"/>
+    </w:pPr>
+    <w:rPr>
+      <w:rFonts w:ascii="Times New Roman" w:eastAsia="Times New Roman" w:hAnsi="Times New Roman" w:cs="Times New Roman"/>
+      <w:sz w:val="24"/>
+      <w:szCs w:val="24"/>
+    </w:rPr>
+  </w:style>
+  <w:style w:type="character" w:styleId="Emphasis">
+    <w:name w:val="Emphasis"/>
+    <w:basedOn w:val="DefaultParagraphFont"/>
+    <w:uiPriority w:val="20"/>
+    <w:qFormat/>
+    <w:rsid w:val="00A86330"/>
+    <w:rPr>
+      <w:i/>
+      <w:iCs/>
+    </w:rPr>
+  </w:style>
 </w:styles>
 </file>
 
@@ -3530,7 +6071,7 @@
 </file>
 
 <file path=customXml/itemProps1.xml><?xml version="1.0" encoding="utf-8"?>
-<ds:datastoreItem xmlns:ds="http://schemas.openxmlformats.org/officeDocument/2006/customXml" ds:itemID="{4A28D0EA-AF42-49C4-A744-18389EB9D4E6}">
+<ds:datastoreItem xmlns:ds="http://schemas.openxmlformats.org/officeDocument/2006/customXml" ds:itemID="{BB04C8C8-A8E7-409A-930D-9591F6C0D38F}">
   <ds:schemaRefs>
     <ds:schemaRef ds:uri="http://schemas.openxmlformats.org/officeDocument/2006/bibliography"/>
   </ds:schemaRefs>

</xml_diff>

<commit_message>
update document by Chroma subsampling
Signed-off-by: Khushal <kbawankar10@gmail.com>
</commit_message>
<xml_diff>
--- a/TSH_Training/docs/video_training.docx
+++ b/TSH_Training/docs/video_training.docx
@@ -342,7 +342,7 @@
             </w:rPr>
             <w:fldChar w:fldCharType="separate"/>
           </w:r>
-          <w:hyperlink w:anchor="_Toc130571068" w:history="1">
+          <w:hyperlink w:anchor="_Toc130926619" w:history="1">
             <w:r>
               <w:rPr>
                 <w:rStyle w:val="Hyperlink"/>
@@ -383,7 +383,7 @@
                 <w:noProof/>
                 <w:webHidden/>
               </w:rPr>
-              <w:instrText xml:space="preserve"> PAGEREF _Toc130571068 \h </w:instrText>
+              <w:instrText xml:space="preserve"> PAGEREF _Toc130926619 \h </w:instrText>
             </w:r>
             <w:r>
               <w:rPr>
@@ -426,13 +426,13 @@
               <w:lang w:eastAsia="en-US"/>
             </w:rPr>
           </w:pPr>
-          <w:hyperlink w:anchor="_Toc130571069" w:history="1">
+          <w:hyperlink w:anchor="_Toc130926620" w:history="1">
             <w:r>
               <w:rPr>
                 <w:rStyle w:val="Hyperlink"/>
                 <w:noProof/>
               </w:rPr>
-              <w:t>I.</w:t>
+              <w:t>II.</w:t>
             </w:r>
             <w:r>
               <w:rPr>
@@ -467,7 +467,7 @@
                 <w:noProof/>
                 <w:webHidden/>
               </w:rPr>
-              <w:instrText xml:space="preserve"> PAGEREF _Toc130571069 \h </w:instrText>
+              <w:instrText xml:space="preserve"> PAGEREF _Toc130926620 \h </w:instrText>
             </w:r>
             <w:r>
               <w:rPr>
@@ -488,6 +488,174 @@
                 <w:webHidden/>
               </w:rPr>
               <w:t>7</w:t>
+            </w:r>
+            <w:r>
+              <w:rPr>
+                <w:noProof/>
+                <w:webHidden/>
+              </w:rPr>
+              <w:fldChar w:fldCharType="end"/>
+            </w:r>
+          </w:hyperlink>
+        </w:p>
+        <w:p>
+          <w:pPr>
+            <w:pStyle w:val="TOC1"/>
+            <w:tabs>
+              <w:tab w:val="left" w:pos="660"/>
+              <w:tab w:val="right" w:leader="dot" w:pos="10790"/>
+            </w:tabs>
+            <w:rPr>
+              <w:noProof/>
+              <w:lang w:eastAsia="en-US"/>
+            </w:rPr>
+          </w:pPr>
+          <w:hyperlink w:anchor="_Toc130926621" w:history="1">
+            <w:r>
+              <w:rPr>
+                <w:rStyle w:val="Hyperlink"/>
+                <w:noProof/>
+              </w:rPr>
+              <w:t>III.</w:t>
+            </w:r>
+            <w:r>
+              <w:rPr>
+                <w:noProof/>
+                <w:lang w:eastAsia="en-US"/>
+              </w:rPr>
+              <w:tab/>
+            </w:r>
+            <w:r>
+              <w:rPr>
+                <w:rStyle w:val="Hyperlink"/>
+                <w:noProof/>
+              </w:rPr>
+              <w:t>Display Resolution</w:t>
+            </w:r>
+            <w:r>
+              <w:rPr>
+                <w:noProof/>
+                <w:webHidden/>
+              </w:rPr>
+              <w:tab/>
+            </w:r>
+            <w:r>
+              <w:rPr>
+                <w:noProof/>
+                <w:webHidden/>
+              </w:rPr>
+              <w:fldChar w:fldCharType="begin"/>
+            </w:r>
+            <w:r>
+              <w:rPr>
+                <w:noProof/>
+                <w:webHidden/>
+              </w:rPr>
+              <w:instrText xml:space="preserve"> PAGEREF _Toc130926621 \h </w:instrText>
+            </w:r>
+            <w:r>
+              <w:rPr>
+                <w:noProof/>
+                <w:webHidden/>
+              </w:rPr>
+            </w:r>
+            <w:r>
+              <w:rPr>
+                <w:noProof/>
+                <w:webHidden/>
+              </w:rPr>
+              <w:fldChar w:fldCharType="separate"/>
+            </w:r>
+            <w:r>
+              <w:rPr>
+                <w:noProof/>
+                <w:webHidden/>
+              </w:rPr>
+              <w:t>8</w:t>
+            </w:r>
+            <w:r>
+              <w:rPr>
+                <w:noProof/>
+                <w:webHidden/>
+              </w:rPr>
+              <w:fldChar w:fldCharType="end"/>
+            </w:r>
+          </w:hyperlink>
+        </w:p>
+        <w:p>
+          <w:pPr>
+            <w:pStyle w:val="TOC1"/>
+            <w:tabs>
+              <w:tab w:val="left" w:pos="660"/>
+              <w:tab w:val="right" w:leader="dot" w:pos="10790"/>
+            </w:tabs>
+            <w:rPr>
+              <w:noProof/>
+              <w:lang w:eastAsia="en-US"/>
+            </w:rPr>
+          </w:pPr>
+          <w:hyperlink w:anchor="_Toc130926622" w:history="1">
+            <w:r>
+              <w:rPr>
+                <w:rStyle w:val="Hyperlink"/>
+                <w:noProof/>
+              </w:rPr>
+              <w:t>IV.</w:t>
+            </w:r>
+            <w:r>
+              <w:rPr>
+                <w:noProof/>
+                <w:lang w:eastAsia="en-US"/>
+              </w:rPr>
+              <w:tab/>
+            </w:r>
+            <w:r>
+              <w:rPr>
+                <w:rStyle w:val="Hyperlink"/>
+                <w:noProof/>
+              </w:rPr>
+              <w:t>Frame per second</w:t>
+            </w:r>
+            <w:r>
+              <w:rPr>
+                <w:noProof/>
+                <w:webHidden/>
+              </w:rPr>
+              <w:tab/>
+            </w:r>
+            <w:r>
+              <w:rPr>
+                <w:noProof/>
+                <w:webHidden/>
+              </w:rPr>
+              <w:fldChar w:fldCharType="begin"/>
+            </w:r>
+            <w:r>
+              <w:rPr>
+                <w:noProof/>
+                <w:webHidden/>
+              </w:rPr>
+              <w:instrText xml:space="preserve"> PAGEREF _Toc130926622 \h </w:instrText>
+            </w:r>
+            <w:r>
+              <w:rPr>
+                <w:noProof/>
+                <w:webHidden/>
+              </w:rPr>
+            </w:r>
+            <w:r>
+              <w:rPr>
+                <w:noProof/>
+                <w:webHidden/>
+              </w:rPr>
+              <w:fldChar w:fldCharType="separate"/>
+            </w:r>
+            <w:r>
+              <w:rPr>
+                <w:noProof/>
+                <w:webHidden/>
+              </w:rPr>
+              <w:t>9</w:t>
             </w:r>
             <w:r>
               <w:rPr>
@@ -510,13 +678,13 @@
               <w:lang w:eastAsia="en-US"/>
             </w:rPr>
           </w:pPr>
-          <w:hyperlink w:anchor="_Toc130571070" w:history="1">
+          <w:hyperlink w:anchor="_Toc130926623" w:history="1">
             <w:r>
               <w:rPr>
                 <w:rStyle w:val="Hyperlink"/>
                 <w:noProof/>
               </w:rPr>
-              <w:t>II.</w:t>
+              <w:t>V.</w:t>
             </w:r>
             <w:r>
               <w:rPr>
@@ -530,7 +698,7 @@
                 <w:rStyle w:val="Hyperlink"/>
                 <w:noProof/>
               </w:rPr>
-              <w:t>Display Resolution</w:t>
+              <w:t>Bit-depth</w:t>
             </w:r>
             <w:r>
               <w:rPr>
@@ -551,7 +719,7 @@
                 <w:noProof/>
                 <w:webHidden/>
               </w:rPr>
-              <w:instrText xml:space="preserve"> PAGEREF _Toc130571070 \h </w:instrText>
+              <w:instrText xml:space="preserve"> PAGEREF _Toc130926623 \h </w:instrText>
             </w:r>
             <w:r>
               <w:rPr>
@@ -571,7 +739,7 @@
                 <w:noProof/>
                 <w:webHidden/>
               </w:rPr>
-              <w:t>8</w:t>
+              <w:t>9</w:t>
             </w:r>
             <w:r>
               <w:rPr>
@@ -594,13 +762,13 @@
               <w:lang w:eastAsia="en-US"/>
             </w:rPr>
           </w:pPr>
-          <w:hyperlink w:anchor="_Toc130571071" w:history="1">
+          <w:hyperlink w:anchor="_Toc130926624" w:history="1">
             <w:r>
               <w:rPr>
                 <w:rStyle w:val="Hyperlink"/>
                 <w:noProof/>
               </w:rPr>
-              <w:t>III.</w:t>
+              <w:t>VI.</w:t>
             </w:r>
             <w:r>
               <w:rPr>
@@ -614,7 +782,7 @@
                 <w:rStyle w:val="Hyperlink"/>
                 <w:noProof/>
               </w:rPr>
-              <w:t>Frame per second</w:t>
+              <w:t>Video Container</w:t>
             </w:r>
             <w:r>
               <w:rPr>
@@ -635,7 +803,7 @@
                 <w:noProof/>
                 <w:webHidden/>
               </w:rPr>
-              <w:instrText xml:space="preserve"> PAGEREF _Toc130571071 \h </w:instrText>
+              <w:instrText xml:space="preserve"> PAGEREF _Toc130926624 \h </w:instrText>
             </w:r>
             <w:r>
               <w:rPr>
@@ -655,7 +823,7 @@
                 <w:noProof/>
                 <w:webHidden/>
               </w:rPr>
-              <w:t>9</w:t>
+              <w:t>11</w:t>
             </w:r>
             <w:r>
               <w:rPr>
@@ -678,13 +846,13 @@
               <w:lang w:eastAsia="en-US"/>
             </w:rPr>
           </w:pPr>
-          <w:hyperlink w:anchor="_Toc130571072" w:history="1">
+          <w:hyperlink w:anchor="_Toc130926625" w:history="1">
             <w:r>
               <w:rPr>
                 <w:rStyle w:val="Hyperlink"/>
                 <w:noProof/>
               </w:rPr>
-              <w:t>IV.</w:t>
+              <w:t>VII.</w:t>
             </w:r>
             <w:r>
               <w:rPr>
@@ -698,7 +866,7 @@
                 <w:rStyle w:val="Hyperlink"/>
                 <w:noProof/>
               </w:rPr>
-              <w:t>Bit-depth</w:t>
+              <w:t>Codecs</w:t>
             </w:r>
             <w:r>
               <w:rPr>
@@ -719,7 +887,7 @@
                 <w:noProof/>
                 <w:webHidden/>
               </w:rPr>
-              <w:instrText xml:space="preserve"> PAGEREF _Toc130571072 \h </w:instrText>
+              <w:instrText xml:space="preserve"> PAGEREF _Toc130926625 \h </w:instrText>
             </w:r>
             <w:r>
               <w:rPr>
@@ -739,7 +907,175 @@
                 <w:noProof/>
                 <w:webHidden/>
               </w:rPr>
-              <w:t>9</w:t>
+              <w:t>11</w:t>
+            </w:r>
+            <w:r>
+              <w:rPr>
+                <w:noProof/>
+                <w:webHidden/>
+              </w:rPr>
+              <w:fldChar w:fldCharType="end"/>
+            </w:r>
+          </w:hyperlink>
+        </w:p>
+        <w:p>
+          <w:pPr>
+            <w:pStyle w:val="TOC1"/>
+            <w:tabs>
+              <w:tab w:val="left" w:pos="660"/>
+              <w:tab w:val="right" w:leader="dot" w:pos="10790"/>
+            </w:tabs>
+            <w:rPr>
+              <w:noProof/>
+              <w:lang w:eastAsia="en-US"/>
+            </w:rPr>
+          </w:pPr>
+          <w:hyperlink w:anchor="_Toc130926626" w:history="1">
+            <w:r>
+              <w:rPr>
+                <w:rStyle w:val="Hyperlink"/>
+                <w:noProof/>
+              </w:rPr>
+              <w:t>VIII.</w:t>
+            </w:r>
+            <w:r>
+              <w:rPr>
+                <w:noProof/>
+                <w:lang w:eastAsia="en-US"/>
+              </w:rPr>
+              <w:tab/>
+            </w:r>
+            <w:r>
+              <w:rPr>
+                <w:rStyle w:val="Hyperlink"/>
+                <w:noProof/>
+              </w:rPr>
+              <w:t>Video File Format</w:t>
+            </w:r>
+            <w:r>
+              <w:rPr>
+                <w:noProof/>
+                <w:webHidden/>
+              </w:rPr>
+              <w:tab/>
+            </w:r>
+            <w:r>
+              <w:rPr>
+                <w:noProof/>
+                <w:webHidden/>
+              </w:rPr>
+              <w:fldChar w:fldCharType="begin"/>
+            </w:r>
+            <w:r>
+              <w:rPr>
+                <w:noProof/>
+                <w:webHidden/>
+              </w:rPr>
+              <w:instrText xml:space="preserve"> PAGEREF _Toc130926626 \h </w:instrText>
+            </w:r>
+            <w:r>
+              <w:rPr>
+                <w:noProof/>
+                <w:webHidden/>
+              </w:rPr>
+            </w:r>
+            <w:r>
+              <w:rPr>
+                <w:noProof/>
+                <w:webHidden/>
+              </w:rPr>
+              <w:fldChar w:fldCharType="separate"/>
+            </w:r>
+            <w:r>
+              <w:rPr>
+                <w:noProof/>
+                <w:webHidden/>
+              </w:rPr>
+              <w:t>13</w:t>
+            </w:r>
+            <w:r>
+              <w:rPr>
+                <w:noProof/>
+                <w:webHidden/>
+              </w:rPr>
+              <w:fldChar w:fldCharType="end"/>
+            </w:r>
+          </w:hyperlink>
+        </w:p>
+        <w:p>
+          <w:pPr>
+            <w:pStyle w:val="TOC1"/>
+            <w:tabs>
+              <w:tab w:val="left" w:pos="660"/>
+              <w:tab w:val="right" w:leader="dot" w:pos="10790"/>
+            </w:tabs>
+            <w:rPr>
+              <w:noProof/>
+              <w:lang w:eastAsia="en-US"/>
+            </w:rPr>
+          </w:pPr>
+          <w:hyperlink w:anchor="_Toc130926627" w:history="1">
+            <w:r>
+              <w:rPr>
+                <w:rStyle w:val="Hyperlink"/>
+                <w:noProof/>
+              </w:rPr>
+              <w:t>IX.</w:t>
+            </w:r>
+            <w:r>
+              <w:rPr>
+                <w:noProof/>
+                <w:lang w:eastAsia="en-US"/>
+              </w:rPr>
+              <w:tab/>
+            </w:r>
+            <w:r>
+              <w:rPr>
+                <w:rStyle w:val="Hyperlink"/>
+                <w:noProof/>
+              </w:rPr>
+              <w:t>Group Of Pictures</w:t>
+            </w:r>
+            <w:r>
+              <w:rPr>
+                <w:noProof/>
+                <w:webHidden/>
+              </w:rPr>
+              <w:tab/>
+            </w:r>
+            <w:r>
+              <w:rPr>
+                <w:noProof/>
+                <w:webHidden/>
+              </w:rPr>
+              <w:fldChar w:fldCharType="begin"/>
+            </w:r>
+            <w:r>
+              <w:rPr>
+                <w:noProof/>
+                <w:webHidden/>
+              </w:rPr>
+              <w:instrText xml:space="preserve"> PAGEREF _Toc130926627 \h </w:instrText>
+            </w:r>
+            <w:r>
+              <w:rPr>
+                <w:noProof/>
+                <w:webHidden/>
+              </w:rPr>
+            </w:r>
+            <w:r>
+              <w:rPr>
+                <w:noProof/>
+                <w:webHidden/>
+              </w:rPr>
+              <w:fldChar w:fldCharType="separate"/>
+            </w:r>
+            <w:r>
+              <w:rPr>
+                <w:noProof/>
+                <w:webHidden/>
+              </w:rPr>
+              <w:t>13</w:t>
             </w:r>
             <w:r>
               <w:rPr>
@@ -762,13 +1098,13 @@
               <w:lang w:eastAsia="en-US"/>
             </w:rPr>
           </w:pPr>
-          <w:hyperlink w:anchor="_Toc130571073" w:history="1">
+          <w:hyperlink w:anchor="_Toc130926628" w:history="1">
             <w:r>
               <w:rPr>
                 <w:rStyle w:val="Hyperlink"/>
                 <w:noProof/>
               </w:rPr>
-              <w:t>V.</w:t>
+              <w:t>X.</w:t>
             </w:r>
             <w:r>
               <w:rPr>
@@ -782,6 +1118,90 @@
                 <w:rStyle w:val="Hyperlink"/>
                 <w:noProof/>
               </w:rPr>
+              <w:t>Chroma Subsampling</w:t>
+            </w:r>
+            <w:r>
+              <w:rPr>
+                <w:noProof/>
+                <w:webHidden/>
+              </w:rPr>
+              <w:tab/>
+            </w:r>
+            <w:r>
+              <w:rPr>
+                <w:noProof/>
+                <w:webHidden/>
+              </w:rPr>
+              <w:fldChar w:fldCharType="begin"/>
+            </w:r>
+            <w:r>
+              <w:rPr>
+                <w:noProof/>
+                <w:webHidden/>
+              </w:rPr>
+              <w:instrText xml:space="preserve"> PAGEREF _Toc130926628 \h </w:instrText>
+            </w:r>
+            <w:r>
+              <w:rPr>
+                <w:noProof/>
+                <w:webHidden/>
+              </w:rPr>
+            </w:r>
+            <w:r>
+              <w:rPr>
+                <w:noProof/>
+                <w:webHidden/>
+              </w:rPr>
+              <w:fldChar w:fldCharType="separate"/>
+            </w:r>
+            <w:r>
+              <w:rPr>
+                <w:noProof/>
+                <w:webHidden/>
+              </w:rPr>
+              <w:t>14</w:t>
+            </w:r>
+            <w:r>
+              <w:rPr>
+                <w:noProof/>
+                <w:webHidden/>
+              </w:rPr>
+              <w:fldChar w:fldCharType="end"/>
+            </w:r>
+          </w:hyperlink>
+        </w:p>
+        <w:p>
+          <w:pPr>
+            <w:pStyle w:val="TOC1"/>
+            <w:tabs>
+              <w:tab w:val="left" w:pos="660"/>
+              <w:tab w:val="right" w:leader="dot" w:pos="10790"/>
+            </w:tabs>
+            <w:rPr>
+              <w:noProof/>
+              <w:lang w:eastAsia="en-US"/>
+            </w:rPr>
+          </w:pPr>
+          <w:hyperlink w:anchor="_Toc130926629" w:history="1">
+            <w:r>
+              <w:rPr>
+                <w:rStyle w:val="Hyperlink"/>
+                <w:noProof/>
+              </w:rPr>
+              <w:t>XI.</w:t>
+            </w:r>
+            <w:r>
+              <w:rPr>
+                <w:noProof/>
+                <w:lang w:eastAsia="en-US"/>
+              </w:rPr>
+              <w:tab/>
+            </w:r>
+            <w:r>
+              <w:rPr>
+                <w:rStyle w:val="Hyperlink"/>
+                <w:noProof/>
+              </w:rPr>
               <w:t>References</w:t>
             </w:r>
             <w:r>
@@ -803,7 +1223,7 @@
                 <w:noProof/>
                 <w:webHidden/>
               </w:rPr>
-              <w:instrText xml:space="preserve"> PAGEREF _Toc130571073 \h </w:instrText>
+              <w:instrText xml:space="preserve"> PAGEREF _Toc130926629 \h </w:instrText>
             </w:r>
             <w:r>
               <w:rPr>
@@ -823,7 +1243,7 @@
                 <w:noProof/>
                 <w:webHidden/>
               </w:rPr>
-              <w:t>11</w:t>
+              <w:t>19</w:t>
             </w:r>
             <w:r>
               <w:rPr>
@@ -876,7 +1296,7 @@
           <w:numId w:val="6"/>
         </w:numPr>
       </w:pPr>
-      <w:bookmarkStart w:id="0" w:name="_Toc130571068"/>
+      <w:bookmarkStart w:id="0" w:name="_Toc130926619"/>
       <w:r>
         <w:lastRenderedPageBreak/>
         <w:t>Setup</w:t>
@@ -1993,7 +2413,7 @@
         </w:rPr>
       </w:pPr>
       <w:bookmarkStart w:id="1" w:name="_Toc130569535"/>
-      <w:bookmarkStart w:id="2" w:name="_Toc130571069"/>
+      <w:bookmarkStart w:id="2" w:name="_Toc130926620"/>
       <w:r>
         <w:lastRenderedPageBreak/>
         <w:t>Introduction of Video</w:t>
@@ -3303,7 +3723,7 @@
         </w:numPr>
       </w:pPr>
       <w:bookmarkStart w:id="3" w:name="_Toc130569536"/>
-      <w:bookmarkStart w:id="4" w:name="_Toc130571070"/>
+      <w:bookmarkStart w:id="4" w:name="_Toc130926621"/>
       <w:r>
         <w:t>Display Resolution</w:t>
       </w:r>
@@ -3426,7 +3846,7 @@
         <w:spacing w:line="360" w:lineRule="auto"/>
       </w:pPr>
       <w:bookmarkStart w:id="5" w:name="_Toc130569537"/>
-      <w:bookmarkStart w:id="6" w:name="_Toc130571071"/>
+      <w:bookmarkStart w:id="6" w:name="_Toc130926622"/>
       <w:r>
         <w:t>Frame per second</w:t>
       </w:r>
@@ -3489,7 +3909,7 @@
         <w:spacing w:line="360" w:lineRule="auto"/>
       </w:pPr>
       <w:bookmarkStart w:id="7" w:name="_Toc130569538"/>
-      <w:bookmarkStart w:id="8" w:name="_Toc130571072"/>
+      <w:bookmarkStart w:id="8" w:name="_Toc130926623"/>
       <w:r>
         <w:t>Bit-depth</w:t>
       </w:r>
@@ -3709,11 +4129,13 @@
         </w:numPr>
       </w:pPr>
       <w:bookmarkStart w:id="9" w:name="_Toc130831436"/>
+      <w:bookmarkStart w:id="10" w:name="_Toc130926624"/>
       <w:r>
         <w:lastRenderedPageBreak/>
         <w:t>Video Container</w:t>
       </w:r>
       <w:bookmarkEnd w:id="9"/>
+      <w:bookmarkEnd w:id="10"/>
     </w:p>
     <w:p>
       <w:pPr>
@@ -3842,11 +4264,13 @@
           <w:numId w:val="6"/>
         </w:numPr>
       </w:pPr>
-      <w:bookmarkStart w:id="10" w:name="_Toc130831437"/>
+      <w:bookmarkStart w:id="11" w:name="_Toc130831437"/>
+      <w:bookmarkStart w:id="12" w:name="_Toc130926625"/>
       <w:r>
         <w:t>Codecs</w:t>
       </w:r>
-      <w:bookmarkEnd w:id="10"/>
+      <w:bookmarkEnd w:id="11"/>
+      <w:bookmarkEnd w:id="12"/>
     </w:p>
     <w:p>
       <w:pPr>
@@ -4656,12 +5080,14 @@
           <w:numId w:val="6"/>
         </w:numPr>
       </w:pPr>
-      <w:bookmarkStart w:id="11" w:name="_Toc130831438"/>
+      <w:bookmarkStart w:id="13" w:name="_Toc130831438"/>
+      <w:bookmarkStart w:id="14" w:name="_Toc130926626"/>
       <w:r>
         <w:lastRenderedPageBreak/>
         <w:t>Video File Format</w:t>
       </w:r>
-      <w:bookmarkEnd w:id="11"/>
+      <w:bookmarkEnd w:id="13"/>
+      <w:bookmarkEnd w:id="14"/>
     </w:p>
     <w:p>
       <w:pPr>
@@ -4950,7 +5376,8 @@
           <w:numId w:val="6"/>
         </w:numPr>
       </w:pPr>
-      <w:bookmarkStart w:id="12" w:name="_Toc130831439"/>
+      <w:bookmarkStart w:id="15" w:name="_Toc130831439"/>
+      <w:bookmarkStart w:id="16" w:name="_Toc130926627"/>
       <w:r>
         <w:t xml:space="preserve">Group </w:t>
       </w:r>
@@ -4962,7 +5389,8 @@
       <w:r>
         <w:t xml:space="preserve"> Pictures</w:t>
       </w:r>
-      <w:bookmarkEnd w:id="12"/>
+      <w:bookmarkEnd w:id="15"/>
+      <w:bookmarkEnd w:id="16"/>
     </w:p>
     <w:p>
       <w:pPr>
@@ -5124,12 +5552,1268 @@
           <w:numId w:val="6"/>
         </w:numPr>
       </w:pPr>
-      <w:bookmarkStart w:id="13" w:name="_Toc130571073"/>
+      <w:bookmarkStart w:id="17" w:name="_Toc130926500"/>
+      <w:bookmarkStart w:id="18" w:name="_Toc130926628"/>
+      <w:r>
+        <w:lastRenderedPageBreak/>
+        <w:t>Chroma Subsampling</w:t>
+      </w:r>
+      <w:bookmarkEnd w:id="17"/>
+      <w:bookmarkEnd w:id="18"/>
+    </w:p>
+    <w:p>
+      <w:pPr>
+        <w:rPr>
+          <w:sz w:val="24"/>
+        </w:rPr>
+      </w:pPr>
+      <w:r>
+        <w:rPr>
+          <w:sz w:val="24"/>
+        </w:rPr>
+        <w:t>Chroma = color, Luma = brightness</w:t>
+      </w:r>
+    </w:p>
+    <w:p>
+      <w:pPr>
+        <w:pStyle w:val="ListParagraph"/>
+        <w:numPr>
+          <w:ilvl w:val="0"/>
+          <w:numId w:val="17"/>
+        </w:numPr>
+        <w:rPr>
+          <w:sz w:val="24"/>
+        </w:rPr>
+      </w:pPr>
+      <w:r>
+        <w:rPr>
+          <w:sz w:val="24"/>
+        </w:rPr>
+        <w:t>Chroma subsampling use:</w:t>
+      </w:r>
+    </w:p>
+    <w:p>
+      <w:pPr>
+        <w:rPr>
+          <w:sz w:val="24"/>
+        </w:rPr>
+      </w:pPr>
+      <w:r>
+        <w:rPr>
+          <w:sz w:val="24"/>
+        </w:rPr>
+        <w:t>4:4:4, 4:2:2, 4:2:0</w:t>
+      </w:r>
+    </w:p>
+    <w:p>
+      <w:pPr>
+        <w:rPr>
+          <w:b/>
+          <w:sz w:val="24"/>
+          <w:u w:val="single"/>
+        </w:rPr>
+      </w:pPr>
+      <w:r>
+        <w:rPr>
+          <w:b/>
+          <w:sz w:val="24"/>
+          <w:u w:val="single"/>
+        </w:rPr>
+        <w:t xml:space="preserve">First four indicates pixel </w:t>
+      </w:r>
+      <w:r>
+        <w:rPr>
+          <w:b/>
+          <w:sz w:val="24"/>
+          <w:u w:val="single"/>
+        </w:rPr>
+        <w:t xml:space="preserve">number of </w:t>
+      </w:r>
+      <w:r>
+        <w:rPr>
+          <w:b/>
+          <w:sz w:val="24"/>
+          <w:u w:val="single"/>
+        </w:rPr>
+        <w:t>blocks as 4</w:t>
+      </w:r>
+    </w:p>
+    <w:p>
+      <w:pPr>
+        <w:rPr>
+          <w:sz w:val="24"/>
+        </w:rPr>
+      </w:pPr>
+      <w:r>
+        <w:rPr>
+          <w:noProof/>
+          <w:sz w:val="24"/>
+        </w:rPr>
+        <w:drawing>
+          <wp:inline distT="0" distB="0" distL="0" distR="0" wp14:anchorId="7B96456C" wp14:editId="4EF22EE7">
+            <wp:extent cx="1704975" cy="2056167"/>
+            <wp:effectExtent l="0" t="0" r="0" b="1270"/>
+            <wp:docPr id="31" name="Picture 31"/>
+            <wp:cNvGraphicFramePr>
+              <a:graphicFrameLocks xmlns:a="http://schemas.openxmlformats.org/drawingml/2006/main" noChangeAspect="1"/>
+            </wp:cNvGraphicFramePr>
+            <a:graphic xmlns:a="http://schemas.openxmlformats.org/drawingml/2006/main">
+              <a:graphicData uri="http://schemas.openxmlformats.org/drawingml/2006/picture">
+                <pic:pic xmlns:pic="http://schemas.openxmlformats.org/drawingml/2006/picture">
+                  <pic:nvPicPr>
+                    <pic:cNvPr id="0" name=""/>
+                    <pic:cNvPicPr/>
+                  </pic:nvPicPr>
+                  <pic:blipFill>
+                    <a:blip r:embed="rId28"/>
+                    <a:stretch>
+                      <a:fillRect/>
+                    </a:stretch>
+                  </pic:blipFill>
+                  <pic:spPr>
+                    <a:xfrm>
+                      <a:off x="0" y="0"/>
+                      <a:ext cx="1705213" cy="2056454"/>
+                    </a:xfrm>
+                    <a:prstGeom prst="rect">
+                      <a:avLst/>
+                    </a:prstGeom>
+                  </pic:spPr>
+                </pic:pic>
+              </a:graphicData>
+            </a:graphic>
+          </wp:inline>
+        </w:drawing>
+      </w:r>
+    </w:p>
+    <w:p>
+      <w:pPr>
+        <w:rPr>
+          <w:sz w:val="24"/>
+        </w:rPr>
+      </w:pPr>
+      <w:r>
+        <w:rPr>
+          <w:sz w:val="24"/>
+        </w:rPr>
+        <w:t>Second four indicates how many blocks have to use for 4 individual and unique colors in 1</w:t>
+      </w:r>
+      <w:r>
+        <w:rPr>
+          <w:sz w:val="24"/>
+          <w:vertAlign w:val="superscript"/>
+        </w:rPr>
+        <w:t>st</w:t>
+      </w:r>
+      <w:r>
+        <w:rPr>
+          <w:sz w:val="24"/>
+        </w:rPr>
+        <w:t xml:space="preserve"> row.</w:t>
+      </w:r>
+    </w:p>
+    <w:p>
+      <w:pPr>
+        <w:rPr>
+          <w:sz w:val="24"/>
+        </w:rPr>
+      </w:pPr>
+      <w:r>
+        <w:rPr>
+          <w:noProof/>
+          <w:sz w:val="24"/>
+        </w:rPr>
+        <w:drawing>
+          <wp:inline distT="0" distB="0" distL="0" distR="0" wp14:anchorId="3BFE38B2" wp14:editId="22D1EA45">
+            <wp:extent cx="1832873" cy="1509379"/>
+            <wp:effectExtent l="0" t="0" r="0" b="0"/>
+            <wp:docPr id="32" name="Picture 32"/>
+            <wp:cNvGraphicFramePr>
+              <a:graphicFrameLocks xmlns:a="http://schemas.openxmlformats.org/drawingml/2006/main" noChangeAspect="1"/>
+            </wp:cNvGraphicFramePr>
+            <a:graphic xmlns:a="http://schemas.openxmlformats.org/drawingml/2006/main">
+              <a:graphicData uri="http://schemas.openxmlformats.org/drawingml/2006/picture">
+                <pic:pic xmlns:pic="http://schemas.openxmlformats.org/drawingml/2006/picture">
+                  <pic:nvPicPr>
+                    <pic:cNvPr id="0" name=""/>
+                    <pic:cNvPicPr/>
+                  </pic:nvPicPr>
+                  <pic:blipFill>
+                    <a:blip r:embed="rId29"/>
+                    <a:stretch>
+                      <a:fillRect/>
+                    </a:stretch>
+                  </pic:blipFill>
+                  <pic:spPr>
+                    <a:xfrm>
+                      <a:off x="0" y="0"/>
+                      <a:ext cx="1836864" cy="1512666"/>
+                    </a:xfrm>
+                    <a:prstGeom prst="rect">
+                      <a:avLst/>
+                    </a:prstGeom>
+                  </pic:spPr>
+                </pic:pic>
+              </a:graphicData>
+            </a:graphic>
+          </wp:inline>
+        </w:drawing>
+      </w:r>
+    </w:p>
+    <w:p>
+      <w:pPr>
+        <w:rPr>
+          <w:sz w:val="24"/>
+        </w:rPr>
+      </w:pPr>
+      <w:r>
+        <w:rPr>
+          <w:sz w:val="24"/>
+        </w:rPr>
+        <w:t xml:space="preserve">Third 4 </w:t>
+      </w:r>
+      <w:proofErr w:type="gramStart"/>
+      <w:r>
+        <w:rPr>
+          <w:sz w:val="24"/>
+        </w:rPr>
+        <w:t>indicates</w:t>
+      </w:r>
+      <w:proofErr w:type="gramEnd"/>
+      <w:r>
+        <w:rPr>
+          <w:sz w:val="24"/>
+        </w:rPr>
+        <w:t>, how many blocks have to use for 4 individual and unique colors in 2</w:t>
+      </w:r>
+      <w:r>
+        <w:rPr>
+          <w:sz w:val="24"/>
+          <w:vertAlign w:val="superscript"/>
+        </w:rPr>
+        <w:t>nd</w:t>
+      </w:r>
+      <w:r>
+        <w:rPr>
+          <w:sz w:val="24"/>
+        </w:rPr>
+        <w:t xml:space="preserve"> row.</w:t>
+      </w:r>
+    </w:p>
+    <w:p>
+      <w:pPr>
+        <w:rPr>
+          <w:sz w:val="24"/>
+        </w:rPr>
+      </w:pPr>
+      <w:r>
+        <w:rPr>
+          <w:noProof/>
+          <w:sz w:val="24"/>
+        </w:rPr>
+        <w:drawing>
+          <wp:inline distT="0" distB="0" distL="0" distR="0" wp14:anchorId="6A15183B" wp14:editId="464F6DFE">
+            <wp:extent cx="1828800" cy="1510748"/>
+            <wp:effectExtent l="0" t="0" r="0" b="0"/>
+            <wp:docPr id="34" name="Picture 34"/>
+            <wp:cNvGraphicFramePr>
+              <a:graphicFrameLocks xmlns:a="http://schemas.openxmlformats.org/drawingml/2006/main" noChangeAspect="1"/>
+            </wp:cNvGraphicFramePr>
+            <a:graphic xmlns:a="http://schemas.openxmlformats.org/drawingml/2006/main">
+              <a:graphicData uri="http://schemas.openxmlformats.org/drawingml/2006/picture">
+                <pic:pic xmlns:pic="http://schemas.openxmlformats.org/drawingml/2006/picture">
+                  <pic:nvPicPr>
+                    <pic:cNvPr id="0" name=""/>
+                    <pic:cNvPicPr/>
+                  </pic:nvPicPr>
+                  <pic:blipFill>
+                    <a:blip r:embed="rId30"/>
+                    <a:stretch>
+                      <a:fillRect/>
+                    </a:stretch>
+                  </pic:blipFill>
+                  <pic:spPr>
+                    <a:xfrm>
+                      <a:off x="0" y="0"/>
+                      <a:ext cx="1829055" cy="1510959"/>
+                    </a:xfrm>
+                    <a:prstGeom prst="rect">
+                      <a:avLst/>
+                    </a:prstGeom>
+                  </pic:spPr>
+                </pic:pic>
+              </a:graphicData>
+            </a:graphic>
+          </wp:inline>
+        </w:drawing>
+      </w:r>
+      <w:r>
+        <w:rPr>
+          <w:sz w:val="24"/>
+        </w:rPr>
+        <w:br w:type="page"/>
+      </w:r>
+    </w:p>
+    <w:p>
+      <w:pPr>
+        <w:rPr>
+          <w:sz w:val="24"/>
+        </w:rPr>
+      </w:pPr>
+      <w:r>
+        <w:rPr>
+          <w:sz w:val="24"/>
+        </w:rPr>
+        <w:lastRenderedPageBreak/>
+        <w:t>Chroma</w:t>
+      </w:r>
+    </w:p>
+    <w:p>
+      <w:pPr>
+        <w:rPr>
+          <w:sz w:val="24"/>
+        </w:rPr>
+      </w:pPr>
+      <w:r>
+        <w:rPr>
+          <w:noProof/>
+          <w:sz w:val="24"/>
+        </w:rPr>
+        <w:drawing>
+          <wp:inline distT="0" distB="0" distL="0" distR="0" wp14:anchorId="703B8BF4" wp14:editId="3774F1F3">
+            <wp:extent cx="2002856" cy="1657350"/>
+            <wp:effectExtent l="0" t="0" r="0" b="0"/>
+            <wp:docPr id="35" name="Picture 35"/>
+            <wp:cNvGraphicFramePr>
+              <a:graphicFrameLocks xmlns:a="http://schemas.openxmlformats.org/drawingml/2006/main" noChangeAspect="1"/>
+            </wp:cNvGraphicFramePr>
+            <a:graphic xmlns:a="http://schemas.openxmlformats.org/drawingml/2006/main">
+              <a:graphicData uri="http://schemas.openxmlformats.org/drawingml/2006/picture">
+                <pic:pic xmlns:pic="http://schemas.openxmlformats.org/drawingml/2006/picture">
+                  <pic:nvPicPr>
+                    <pic:cNvPr id="0" name=""/>
+                    <pic:cNvPicPr/>
+                  </pic:nvPicPr>
+                  <pic:blipFill>
+                    <a:blip r:embed="rId31"/>
+                    <a:stretch>
+                      <a:fillRect/>
+                    </a:stretch>
+                  </pic:blipFill>
+                  <pic:spPr>
+                    <a:xfrm>
+                      <a:off x="0" y="0"/>
+                      <a:ext cx="2003135" cy="1657581"/>
+                    </a:xfrm>
+                    <a:prstGeom prst="rect">
+                      <a:avLst/>
+                    </a:prstGeom>
+                  </pic:spPr>
+                </pic:pic>
+              </a:graphicData>
+            </a:graphic>
+          </wp:inline>
+        </w:drawing>
+      </w:r>
+    </w:p>
+    <w:p>
+      <w:pPr>
+        <w:rPr>
+          <w:sz w:val="24"/>
+        </w:rPr>
+      </w:pPr>
+      <w:r>
+        <w:rPr>
+          <w:sz w:val="24"/>
+        </w:rPr>
+        <w:t>In above part we did not change or modified anything. Hence its loss less compression, due to that we will get 100% clarity.</w:t>
+      </w:r>
+    </w:p>
+    <w:p>
+      <w:pPr>
+        <w:rPr>
+          <w:sz w:val="24"/>
+        </w:rPr>
+      </w:pPr>
+      <w:r>
+        <w:rPr>
+          <w:sz w:val="24"/>
+        </w:rPr>
+        <w:t>Chroma + Luma</w:t>
+      </w:r>
+    </w:p>
+    <w:p>
+      <w:pPr>
+        <w:rPr>
+          <w:sz w:val="24"/>
+        </w:rPr>
+      </w:pPr>
+      <w:r>
+        <w:rPr>
+          <w:noProof/>
+          <w:sz w:val="24"/>
+        </w:rPr>
+        <w:drawing>
+          <wp:inline distT="0" distB="0" distL="0" distR="0" wp14:anchorId="1C72B6BE" wp14:editId="77D96B17">
+            <wp:extent cx="2152650" cy="2029289"/>
+            <wp:effectExtent l="0" t="0" r="0" b="9525"/>
+            <wp:docPr id="36" name="Picture 36"/>
+            <wp:cNvGraphicFramePr>
+              <a:graphicFrameLocks xmlns:a="http://schemas.openxmlformats.org/drawingml/2006/main" noChangeAspect="1"/>
+            </wp:cNvGraphicFramePr>
+            <a:graphic xmlns:a="http://schemas.openxmlformats.org/drawingml/2006/main">
+              <a:graphicData uri="http://schemas.openxmlformats.org/drawingml/2006/picture">
+                <pic:pic xmlns:pic="http://schemas.openxmlformats.org/drawingml/2006/picture">
+                  <pic:nvPicPr>
+                    <pic:cNvPr id="0" name=""/>
+                    <pic:cNvPicPr/>
+                  </pic:nvPicPr>
+                  <pic:blipFill>
+                    <a:blip r:embed="rId32"/>
+                    <a:stretch>
+                      <a:fillRect/>
+                    </a:stretch>
+                  </pic:blipFill>
+                  <pic:spPr>
+                    <a:xfrm>
+                      <a:off x="0" y="0"/>
+                      <a:ext cx="2152950" cy="2029572"/>
+                    </a:xfrm>
+                    <a:prstGeom prst="rect">
+                      <a:avLst/>
+                    </a:prstGeom>
+                  </pic:spPr>
+                </pic:pic>
+              </a:graphicData>
+            </a:graphic>
+          </wp:inline>
+        </w:drawing>
+      </w:r>
+    </w:p>
+    <w:p>
+      <w:pPr>
+        <w:rPr>
+          <w:sz w:val="24"/>
+        </w:rPr>
+      </w:pPr>
+      <w:r>
+        <w:rPr>
+          <w:sz w:val="24"/>
+        </w:rPr>
+        <w:t>4:2:2</w:t>
+      </w:r>
+    </w:p>
+    <w:p>
+      <w:pPr>
+        <w:rPr>
+          <w:sz w:val="24"/>
+        </w:rPr>
+      </w:pPr>
+      <w:r>
+        <w:rPr>
+          <w:noProof/>
+          <w:sz w:val="24"/>
+        </w:rPr>
+        <w:drawing>
+          <wp:inline distT="0" distB="0" distL="0" distR="0" wp14:anchorId="6AEE49EA" wp14:editId="529679E3">
+            <wp:extent cx="2284694" cy="1885950"/>
+            <wp:effectExtent l="0" t="0" r="1905" b="0"/>
+            <wp:docPr id="37" name="Picture 37"/>
+            <wp:cNvGraphicFramePr>
+              <a:graphicFrameLocks xmlns:a="http://schemas.openxmlformats.org/drawingml/2006/main" noChangeAspect="1"/>
+            </wp:cNvGraphicFramePr>
+            <a:graphic xmlns:a="http://schemas.openxmlformats.org/drawingml/2006/main">
+              <a:graphicData uri="http://schemas.openxmlformats.org/drawingml/2006/picture">
+                <pic:pic xmlns:pic="http://schemas.openxmlformats.org/drawingml/2006/picture">
+                  <pic:nvPicPr>
+                    <pic:cNvPr id="0" name=""/>
+                    <pic:cNvPicPr/>
+                  </pic:nvPicPr>
+                  <pic:blipFill>
+                    <a:blip r:embed="rId33"/>
+                    <a:stretch>
+                      <a:fillRect/>
+                    </a:stretch>
+                  </pic:blipFill>
+                  <pic:spPr>
+                    <a:xfrm>
+                      <a:off x="0" y="0"/>
+                      <a:ext cx="2285013" cy="1886213"/>
+                    </a:xfrm>
+                    <a:prstGeom prst="rect">
+                      <a:avLst/>
+                    </a:prstGeom>
+                  </pic:spPr>
+                </pic:pic>
+              </a:graphicData>
+            </a:graphic>
+          </wp:inline>
+        </w:drawing>
+      </w:r>
+    </w:p>
+    <w:p>
+      <w:pPr>
+        <w:rPr>
+          <w:sz w:val="24"/>
+        </w:rPr>
+      </w:pPr>
+    </w:p>
+    <w:p>
+      <w:pPr>
+        <w:rPr>
+          <w:sz w:val="24"/>
+        </w:rPr>
+      </w:pPr>
+    </w:p>
+    <w:p>
+      <w:pPr>
+        <w:rPr>
+          <w:sz w:val="24"/>
+        </w:rPr>
+      </w:pPr>
+    </w:p>
+    <w:p>
+      <w:pPr>
+        <w:rPr>
+          <w:sz w:val="24"/>
+        </w:rPr>
+      </w:pPr>
+      <w:r>
+        <w:rPr>
+          <w:sz w:val="24"/>
+        </w:rPr>
+        <w:lastRenderedPageBreak/>
+        <w:t xml:space="preserve">Here first 4 indicate number of rows and </w:t>
+      </w:r>
+      <w:proofErr w:type="gramStart"/>
+      <w:r>
+        <w:rPr>
+          <w:sz w:val="24"/>
+        </w:rPr>
+        <w:t>column,</w:t>
+      </w:r>
+      <w:proofErr w:type="gramEnd"/>
+      <w:r>
+        <w:rPr>
+          <w:sz w:val="24"/>
+        </w:rPr>
+        <w:t xml:space="preserve"> second 2 indicate only two colors in first row. </w:t>
+      </w:r>
+      <w:proofErr w:type="gramStart"/>
+      <w:r>
+        <w:rPr>
+          <w:sz w:val="24"/>
+        </w:rPr>
+        <w:t xml:space="preserve">That means </w:t>
+      </w:r>
+      <w:r>
+        <w:rPr>
+          <w:sz w:val="24"/>
+        </w:rPr>
+        <w:t>neighbor</w:t>
+      </w:r>
+      <w:r>
+        <w:rPr>
+          <w:sz w:val="24"/>
+        </w:rPr>
+        <w:t>ing pixel of same row have</w:t>
+      </w:r>
+      <w:proofErr w:type="gramEnd"/>
+      <w:r>
+        <w:rPr>
+          <w:sz w:val="24"/>
+        </w:rPr>
+        <w:t xml:space="preserve"> to share that color</w:t>
+      </w:r>
+    </w:p>
+    <w:p>
+      <w:pPr>
+        <w:rPr>
+          <w:sz w:val="24"/>
+        </w:rPr>
+      </w:pPr>
+      <w:r>
+        <w:rPr>
+          <w:noProof/>
+          <w:sz w:val="24"/>
+        </w:rPr>
+        <w:drawing>
+          <wp:inline distT="0" distB="0" distL="0" distR="0" wp14:anchorId="71CED83F" wp14:editId="274AE079">
+            <wp:extent cx="2189469" cy="1847850"/>
+            <wp:effectExtent l="0" t="0" r="1905" b="0"/>
+            <wp:docPr id="38" name="Picture 38"/>
+            <wp:cNvGraphicFramePr>
+              <a:graphicFrameLocks xmlns:a="http://schemas.openxmlformats.org/drawingml/2006/main" noChangeAspect="1"/>
+            </wp:cNvGraphicFramePr>
+            <a:graphic xmlns:a="http://schemas.openxmlformats.org/drawingml/2006/main">
+              <a:graphicData uri="http://schemas.openxmlformats.org/drawingml/2006/picture">
+                <pic:pic xmlns:pic="http://schemas.openxmlformats.org/drawingml/2006/picture">
+                  <pic:nvPicPr>
+                    <pic:cNvPr id="0" name=""/>
+                    <pic:cNvPicPr/>
+                  </pic:nvPicPr>
+                  <pic:blipFill>
+                    <a:blip r:embed="rId34"/>
+                    <a:stretch>
+                      <a:fillRect/>
+                    </a:stretch>
+                  </pic:blipFill>
+                  <pic:spPr>
+                    <a:xfrm>
+                      <a:off x="0" y="0"/>
+                      <a:ext cx="2189775" cy="1848108"/>
+                    </a:xfrm>
+                    <a:prstGeom prst="rect">
+                      <a:avLst/>
+                    </a:prstGeom>
+                  </pic:spPr>
+                </pic:pic>
+              </a:graphicData>
+            </a:graphic>
+          </wp:inline>
+        </w:drawing>
+      </w:r>
+      <w:r>
+        <w:rPr>
+          <w:sz w:val="24"/>
+        </w:rPr>
+        <w:t xml:space="preserve">  </w:t>
+      </w:r>
+    </w:p>
+    <w:p>
+      <w:pPr>
+        <w:rPr>
+          <w:sz w:val="24"/>
+        </w:rPr>
+      </w:pPr>
+      <w:r>
+        <w:rPr>
+          <w:sz w:val="24"/>
+        </w:rPr>
+        <w:t xml:space="preserve">Same with third digit 2, </w:t>
+      </w:r>
+      <w:r>
+        <w:rPr>
+          <w:sz w:val="24"/>
+        </w:rPr>
+        <w:br/>
+      </w:r>
+      <w:r>
+        <w:rPr>
+          <w:noProof/>
+          <w:sz w:val="24"/>
+        </w:rPr>
+        <w:drawing>
+          <wp:inline distT="0" distB="0" distL="0" distR="0" wp14:anchorId="7E9257E5" wp14:editId="4F42F981">
+            <wp:extent cx="2190750" cy="1784484"/>
+            <wp:effectExtent l="0" t="0" r="0" b="6350"/>
+            <wp:docPr id="39" name="Picture 39"/>
+            <wp:cNvGraphicFramePr>
+              <a:graphicFrameLocks xmlns:a="http://schemas.openxmlformats.org/drawingml/2006/main" noChangeAspect="1"/>
+            </wp:cNvGraphicFramePr>
+            <a:graphic xmlns:a="http://schemas.openxmlformats.org/drawingml/2006/main">
+              <a:graphicData uri="http://schemas.openxmlformats.org/drawingml/2006/picture">
+                <pic:pic xmlns:pic="http://schemas.openxmlformats.org/drawingml/2006/picture">
+                  <pic:nvPicPr>
+                    <pic:cNvPr id="0" name=""/>
+                    <pic:cNvPicPr/>
+                  </pic:nvPicPr>
+                  <pic:blipFill>
+                    <a:blip r:embed="rId35"/>
+                    <a:stretch>
+                      <a:fillRect/>
+                    </a:stretch>
+                  </pic:blipFill>
+                  <pic:spPr>
+                    <a:xfrm>
+                      <a:off x="0" y="0"/>
+                      <a:ext cx="2191056" cy="1784733"/>
+                    </a:xfrm>
+                    <a:prstGeom prst="rect">
+                      <a:avLst/>
+                    </a:prstGeom>
+                  </pic:spPr>
+                </pic:pic>
+              </a:graphicData>
+            </a:graphic>
+          </wp:inline>
+        </w:drawing>
+      </w:r>
+    </w:p>
+    <w:p>
+      <w:pPr>
+        <w:rPr>
+          <w:sz w:val="24"/>
+        </w:rPr>
+      </w:pPr>
+      <w:r>
+        <w:rPr>
+          <w:noProof/>
+          <w:sz w:val="24"/>
+        </w:rPr>
+        <w:drawing>
+          <wp:inline distT="0" distB="0" distL="0" distR="0" wp14:anchorId="576AB9E1" wp14:editId="3469DBC8">
+            <wp:extent cx="2203488" cy="1733550"/>
+            <wp:effectExtent l="0" t="0" r="6350" b="0"/>
+            <wp:docPr id="40" name="Picture 40"/>
+            <wp:cNvGraphicFramePr>
+              <a:graphicFrameLocks xmlns:a="http://schemas.openxmlformats.org/drawingml/2006/main" noChangeAspect="1"/>
+            </wp:cNvGraphicFramePr>
+            <a:graphic xmlns:a="http://schemas.openxmlformats.org/drawingml/2006/main">
+              <a:graphicData uri="http://schemas.openxmlformats.org/drawingml/2006/picture">
+                <pic:pic xmlns:pic="http://schemas.openxmlformats.org/drawingml/2006/picture">
+                  <pic:nvPicPr>
+                    <pic:cNvPr id="0" name=""/>
+                    <pic:cNvPicPr/>
+                  </pic:nvPicPr>
+                  <pic:blipFill>
+                    <a:blip r:embed="rId36"/>
+                    <a:stretch>
+                      <a:fillRect/>
+                    </a:stretch>
+                  </pic:blipFill>
+                  <pic:spPr>
+                    <a:xfrm>
+                      <a:off x="0" y="0"/>
+                      <a:ext cx="2203796" cy="1733792"/>
+                    </a:xfrm>
+                    <a:prstGeom prst="rect">
+                      <a:avLst/>
+                    </a:prstGeom>
+                  </pic:spPr>
+                </pic:pic>
+              </a:graphicData>
+            </a:graphic>
+          </wp:inline>
+        </w:drawing>
+      </w:r>
+    </w:p>
+    <w:p>
+      <w:pPr>
+        <w:rPr>
+          <w:sz w:val="24"/>
+        </w:rPr>
+      </w:pPr>
+      <w:r>
+        <w:rPr>
+          <w:noProof/>
+          <w:sz w:val="24"/>
+        </w:rPr>
+        <w:drawing>
+          <wp:inline distT="0" distB="0" distL="0" distR="0" wp14:anchorId="5C2168D6" wp14:editId="08BFCA23">
+            <wp:extent cx="2200275" cy="1763807"/>
+            <wp:effectExtent l="0" t="0" r="0" b="8255"/>
+            <wp:docPr id="41" name="Picture 41"/>
+            <wp:cNvGraphicFramePr>
+              <a:graphicFrameLocks xmlns:a="http://schemas.openxmlformats.org/drawingml/2006/main" noChangeAspect="1"/>
+            </wp:cNvGraphicFramePr>
+            <a:graphic xmlns:a="http://schemas.openxmlformats.org/drawingml/2006/main">
+              <a:graphicData uri="http://schemas.openxmlformats.org/drawingml/2006/picture">
+                <pic:pic xmlns:pic="http://schemas.openxmlformats.org/drawingml/2006/picture">
+                  <pic:nvPicPr>
+                    <pic:cNvPr id="0" name=""/>
+                    <pic:cNvPicPr/>
+                  </pic:nvPicPr>
+                  <pic:blipFill>
+                    <a:blip r:embed="rId37"/>
+                    <a:stretch>
+                      <a:fillRect/>
+                    </a:stretch>
+                  </pic:blipFill>
+                  <pic:spPr>
+                    <a:xfrm>
+                      <a:off x="0" y="0"/>
+                      <a:ext cx="2200582" cy="1764053"/>
+                    </a:xfrm>
+                    <a:prstGeom prst="rect">
+                      <a:avLst/>
+                    </a:prstGeom>
+                  </pic:spPr>
+                </pic:pic>
+              </a:graphicData>
+            </a:graphic>
+          </wp:inline>
+        </w:drawing>
+      </w:r>
+    </w:p>
+    <w:p>
+      <w:pPr>
+        <w:rPr>
+          <w:sz w:val="24"/>
+        </w:rPr>
+      </w:pPr>
+    </w:p>
+    <w:p>
+      <w:pPr>
+        <w:rPr>
+          <w:sz w:val="24"/>
+        </w:rPr>
+      </w:pPr>
+      <w:r>
+        <w:rPr>
+          <w:noProof/>
+          <w:sz w:val="24"/>
+        </w:rPr>
+        <w:lastRenderedPageBreak/>
+        <w:drawing>
+          <wp:inline distT="0" distB="0" distL="0" distR="0" wp14:anchorId="40BA65E0" wp14:editId="49E30EF4">
+            <wp:extent cx="2200275" cy="1964321"/>
+            <wp:effectExtent l="0" t="0" r="0" b="0"/>
+            <wp:docPr id="42" name="Picture 42"/>
+            <wp:cNvGraphicFramePr>
+              <a:graphicFrameLocks xmlns:a="http://schemas.openxmlformats.org/drawingml/2006/main" noChangeAspect="1"/>
+            </wp:cNvGraphicFramePr>
+            <a:graphic xmlns:a="http://schemas.openxmlformats.org/drawingml/2006/main">
+              <a:graphicData uri="http://schemas.openxmlformats.org/drawingml/2006/picture">
+                <pic:pic xmlns:pic="http://schemas.openxmlformats.org/drawingml/2006/picture">
+                  <pic:nvPicPr>
+                    <pic:cNvPr id="0" name=""/>
+                    <pic:cNvPicPr/>
+                  </pic:nvPicPr>
+                  <pic:blipFill>
+                    <a:blip r:embed="rId38"/>
+                    <a:stretch>
+                      <a:fillRect/>
+                    </a:stretch>
+                  </pic:blipFill>
+                  <pic:spPr>
+                    <a:xfrm>
+                      <a:off x="0" y="0"/>
+                      <a:ext cx="2200582" cy="1964595"/>
+                    </a:xfrm>
+                    <a:prstGeom prst="rect">
+                      <a:avLst/>
+                    </a:prstGeom>
+                  </pic:spPr>
+                </pic:pic>
+              </a:graphicData>
+            </a:graphic>
+          </wp:inline>
+        </w:drawing>
+      </w:r>
+    </w:p>
+    <w:p>
+      <w:pPr>
+        <w:rPr>
+          <w:sz w:val="24"/>
+        </w:rPr>
+      </w:pPr>
+      <w:r>
+        <w:rPr>
+          <w:sz w:val="24"/>
+        </w:rPr>
+        <w:t>In this method modification and change happened, Hence it’s consider as a lessee compression. Means we are going to miss some pixel blocks and color.</w:t>
+      </w:r>
+    </w:p>
+    <w:p>
+      <w:pPr>
+        <w:rPr>
+          <w:sz w:val="24"/>
+        </w:rPr>
+      </w:pPr>
+    </w:p>
+    <w:p>
+      <w:pPr>
+        <w:rPr>
+          <w:sz w:val="24"/>
+        </w:rPr>
+      </w:pPr>
+      <w:r>
+        <w:rPr>
+          <w:sz w:val="24"/>
+        </w:rPr>
+        <w:t>4:2:0</w:t>
+      </w:r>
+    </w:p>
+    <w:p>
+      <w:pPr>
+        <w:rPr>
+          <w:sz w:val="24"/>
+        </w:rPr>
+      </w:pPr>
+      <w:proofErr w:type="gramStart"/>
+      <w:r>
+        <w:rPr>
+          <w:sz w:val="24"/>
+        </w:rPr>
+        <w:t>Similar to above two methods.</w:t>
+      </w:r>
+      <w:proofErr w:type="gramEnd"/>
+    </w:p>
+    <w:p>
+      <w:pPr>
+        <w:rPr>
+          <w:sz w:val="24"/>
+        </w:rPr>
+      </w:pPr>
+      <w:r>
+        <w:rPr>
+          <w:noProof/>
+          <w:sz w:val="24"/>
+        </w:rPr>
+        <w:drawing>
+          <wp:inline distT="0" distB="0" distL="0" distR="0" wp14:anchorId="26C1728B" wp14:editId="66541868">
+            <wp:extent cx="2191085" cy="1733550"/>
+            <wp:effectExtent l="0" t="0" r="0" b="0"/>
+            <wp:docPr id="43" name="Picture 43"/>
+            <wp:cNvGraphicFramePr>
+              <a:graphicFrameLocks xmlns:a="http://schemas.openxmlformats.org/drawingml/2006/main" noChangeAspect="1"/>
+            </wp:cNvGraphicFramePr>
+            <a:graphic xmlns:a="http://schemas.openxmlformats.org/drawingml/2006/main">
+              <a:graphicData uri="http://schemas.openxmlformats.org/drawingml/2006/picture">
+                <pic:pic xmlns:pic="http://schemas.openxmlformats.org/drawingml/2006/picture">
+                  <pic:nvPicPr>
+                    <pic:cNvPr id="0" name=""/>
+                    <pic:cNvPicPr/>
+                  </pic:nvPicPr>
+                  <pic:blipFill>
+                    <a:blip r:embed="rId39"/>
+                    <a:stretch>
+                      <a:fillRect/>
+                    </a:stretch>
+                  </pic:blipFill>
+                  <pic:spPr>
+                    <a:xfrm>
+                      <a:off x="0" y="0"/>
+                      <a:ext cx="2191391" cy="1733792"/>
+                    </a:xfrm>
+                    <a:prstGeom prst="rect">
+                      <a:avLst/>
+                    </a:prstGeom>
+                  </pic:spPr>
+                </pic:pic>
+              </a:graphicData>
+            </a:graphic>
+          </wp:inline>
+        </w:drawing>
+      </w:r>
+    </w:p>
+    <w:p>
+      <w:pPr>
+        <w:rPr>
+          <w:sz w:val="24"/>
+        </w:rPr>
+      </w:pPr>
+      <w:r>
+        <w:rPr>
+          <w:sz w:val="24"/>
+        </w:rPr>
+        <w:t xml:space="preserve">Here third data filed is zero hence first </w:t>
+      </w:r>
+      <w:proofErr w:type="gramStart"/>
+      <w:r>
+        <w:rPr>
+          <w:sz w:val="24"/>
+        </w:rPr>
+        <w:t>row</w:t>
+      </w:r>
+      <w:proofErr w:type="gramEnd"/>
+      <w:r>
+        <w:rPr>
+          <w:sz w:val="24"/>
+        </w:rPr>
+        <w:t xml:space="preserve"> have to share its color with second row.</w:t>
+      </w:r>
+    </w:p>
+    <w:p>
+      <w:pPr>
+        <w:rPr>
+          <w:sz w:val="24"/>
+        </w:rPr>
+      </w:pPr>
+      <w:r>
+        <w:rPr>
+          <w:noProof/>
+          <w:sz w:val="24"/>
+        </w:rPr>
+        <w:drawing>
+          <wp:inline distT="0" distB="0" distL="0" distR="0" wp14:anchorId="43394CC9" wp14:editId="0843904B">
+            <wp:extent cx="2190750" cy="1769056"/>
+            <wp:effectExtent l="0" t="0" r="0" b="3175"/>
+            <wp:docPr id="44" name="Picture 44"/>
+            <wp:cNvGraphicFramePr>
+              <a:graphicFrameLocks xmlns:a="http://schemas.openxmlformats.org/drawingml/2006/main" noChangeAspect="1"/>
+            </wp:cNvGraphicFramePr>
+            <a:graphic xmlns:a="http://schemas.openxmlformats.org/drawingml/2006/main">
+              <a:graphicData uri="http://schemas.openxmlformats.org/drawingml/2006/picture">
+                <pic:pic xmlns:pic="http://schemas.openxmlformats.org/drawingml/2006/picture">
+                  <pic:nvPicPr>
+                    <pic:cNvPr id="0" name=""/>
+                    <pic:cNvPicPr/>
+                  </pic:nvPicPr>
+                  <pic:blipFill>
+                    <a:blip r:embed="rId40"/>
+                    <a:stretch>
+                      <a:fillRect/>
+                    </a:stretch>
+                  </pic:blipFill>
+                  <pic:spPr>
+                    <a:xfrm>
+                      <a:off x="0" y="0"/>
+                      <a:ext cx="2191055" cy="1769303"/>
+                    </a:xfrm>
+                    <a:prstGeom prst="rect">
+                      <a:avLst/>
+                    </a:prstGeom>
+                  </pic:spPr>
+                </pic:pic>
+              </a:graphicData>
+            </a:graphic>
+          </wp:inline>
+        </w:drawing>
+      </w:r>
+    </w:p>
+    <w:p>
+      <w:pPr>
+        <w:rPr>
+          <w:sz w:val="24"/>
+        </w:rPr>
+      </w:pPr>
+      <w:r>
+        <w:rPr>
+          <w:noProof/>
+          <w:sz w:val="24"/>
+        </w:rPr>
+        <w:lastRenderedPageBreak/>
+        <w:drawing>
+          <wp:inline distT="0" distB="0" distL="0" distR="0" wp14:anchorId="2303357C" wp14:editId="4D279E47">
+            <wp:extent cx="2108040" cy="1771650"/>
+            <wp:effectExtent l="0" t="0" r="6985" b="0"/>
+            <wp:docPr id="45" name="Picture 45"/>
+            <wp:cNvGraphicFramePr>
+              <a:graphicFrameLocks xmlns:a="http://schemas.openxmlformats.org/drawingml/2006/main" noChangeAspect="1"/>
+            </wp:cNvGraphicFramePr>
+            <a:graphic xmlns:a="http://schemas.openxmlformats.org/drawingml/2006/main">
+              <a:graphicData uri="http://schemas.openxmlformats.org/drawingml/2006/picture">
+                <pic:pic xmlns:pic="http://schemas.openxmlformats.org/drawingml/2006/picture">
+                  <pic:nvPicPr>
+                    <pic:cNvPr id="0" name=""/>
+                    <pic:cNvPicPr/>
+                  </pic:nvPicPr>
+                  <pic:blipFill>
+                    <a:blip r:embed="rId41"/>
+                    <a:stretch>
+                      <a:fillRect/>
+                    </a:stretch>
+                  </pic:blipFill>
+                  <pic:spPr>
+                    <a:xfrm>
+                      <a:off x="0" y="0"/>
+                      <a:ext cx="2108334" cy="1771897"/>
+                    </a:xfrm>
+                    <a:prstGeom prst="rect">
+                      <a:avLst/>
+                    </a:prstGeom>
+                  </pic:spPr>
+                </pic:pic>
+              </a:graphicData>
+            </a:graphic>
+          </wp:inline>
+        </w:drawing>
+      </w:r>
+    </w:p>
+    <w:p>
+      <w:pPr>
+        <w:rPr>
+          <w:sz w:val="24"/>
+        </w:rPr>
+      </w:pPr>
+      <w:r>
+        <w:rPr>
+          <w:noProof/>
+          <w:sz w:val="24"/>
+        </w:rPr>
+        <w:drawing>
+          <wp:inline distT="0" distB="0" distL="0" distR="0" wp14:anchorId="03EFE788" wp14:editId="259208CD">
+            <wp:extent cx="2105025" cy="1907503"/>
+            <wp:effectExtent l="0" t="0" r="0" b="0"/>
+            <wp:docPr id="46" name="Picture 46"/>
+            <wp:cNvGraphicFramePr>
+              <a:graphicFrameLocks xmlns:a="http://schemas.openxmlformats.org/drawingml/2006/main" noChangeAspect="1"/>
+            </wp:cNvGraphicFramePr>
+            <a:graphic xmlns:a="http://schemas.openxmlformats.org/drawingml/2006/main">
+              <a:graphicData uri="http://schemas.openxmlformats.org/drawingml/2006/picture">
+                <pic:pic xmlns:pic="http://schemas.openxmlformats.org/drawingml/2006/picture">
+                  <pic:nvPicPr>
+                    <pic:cNvPr id="0" name=""/>
+                    <pic:cNvPicPr/>
+                  </pic:nvPicPr>
+                  <pic:blipFill>
+                    <a:blip r:embed="rId42"/>
+                    <a:stretch>
+                      <a:fillRect/>
+                    </a:stretch>
+                  </pic:blipFill>
+                  <pic:spPr>
+                    <a:xfrm>
+                      <a:off x="0" y="0"/>
+                      <a:ext cx="2105319" cy="1907769"/>
+                    </a:xfrm>
+                    <a:prstGeom prst="rect">
+                      <a:avLst/>
+                    </a:prstGeom>
+                  </pic:spPr>
+                </pic:pic>
+              </a:graphicData>
+            </a:graphic>
+          </wp:inline>
+        </w:drawing>
+      </w:r>
+    </w:p>
+    <w:p>
+      <w:pPr>
+        <w:rPr>
+          <w:sz w:val="24"/>
+        </w:rPr>
+      </w:pPr>
+      <w:r>
+        <w:rPr>
+          <w:sz w:val="24"/>
+        </w:rPr>
+        <w:t>In this method modification and change happened, Hence it’s consider as a lessee compression. Means we are going to miss some pixel blocks and color.</w:t>
+      </w:r>
+    </w:p>
+    <w:p>
+      <w:pPr>
+        <w:rPr>
+          <w:sz w:val="24"/>
+        </w:rPr>
+      </w:pPr>
+    </w:p>
+    <w:p>
+      <w:pPr>
+        <w:rPr>
+          <w:sz w:val="24"/>
+        </w:rPr>
+      </w:pPr>
+      <w:r>
+        <w:rPr>
+          <w:sz w:val="24"/>
+        </w:rPr>
+        <w:t>4:4:4:4</w:t>
+      </w:r>
+    </w:p>
+    <w:p>
+      <w:pPr>
+        <w:rPr>
+          <w:sz w:val="24"/>
+        </w:rPr>
+      </w:pPr>
+      <w:proofErr w:type="gramStart"/>
+      <w:r>
+        <w:rPr>
+          <w:sz w:val="24"/>
+        </w:rPr>
+        <w:t>This sampling use in .m4v format.</w:t>
+      </w:r>
+      <w:proofErr w:type="gramEnd"/>
+      <w:r>
+        <w:rPr>
+          <w:sz w:val="24"/>
+        </w:rPr>
+        <w:t xml:space="preserve"> </w:t>
+      </w:r>
+      <w:proofErr w:type="gramStart"/>
+      <w:r>
+        <w:rPr>
+          <w:sz w:val="24"/>
+        </w:rPr>
+        <w:t>This use for make transparent background video.</w:t>
+      </w:r>
+      <w:proofErr w:type="gramEnd"/>
+      <w:r>
+        <w:rPr>
+          <w:sz w:val="24"/>
+        </w:rPr>
+        <w:t xml:space="preserve"> (</w:t>
+      </w:r>
+      <w:proofErr w:type="gramStart"/>
+      <w:r>
+        <w:rPr>
+          <w:sz w:val="24"/>
+        </w:rPr>
+        <w:t>like</w:t>
+      </w:r>
+      <w:proofErr w:type="gramEnd"/>
+      <w:r>
+        <w:rPr>
+          <w:sz w:val="24"/>
+        </w:rPr>
+        <w:t xml:space="preserve"> PNG images)</w:t>
+      </w:r>
+    </w:p>
+    <w:p>
+      <w:pPr>
+        <w:rPr>
+          <w:sz w:val="24"/>
+        </w:rPr>
+      </w:pPr>
+    </w:p>
+    <w:p>
+      <w:pPr>
+        <w:rPr>
+          <w:sz w:val="24"/>
+        </w:rPr>
+      </w:pPr>
+    </w:p>
+    <w:p>
+      <w:pPr>
+        <w:rPr>
+          <w:sz w:val="24"/>
+        </w:rPr>
+      </w:pPr>
+      <w:bookmarkStart w:id="19" w:name="_GoBack"/>
+      <w:bookmarkEnd w:id="19"/>
+    </w:p>
+    <w:p>
+      <w:pPr>
+        <w:rPr>
+          <w:sz w:val="24"/>
+        </w:rPr>
+      </w:pPr>
+    </w:p>
+    <w:p>
+      <w:pPr>
+        <w:rPr>
+          <w:sz w:val="24"/>
+        </w:rPr>
+      </w:pPr>
+    </w:p>
+    <w:p>
+      <w:pPr>
+        <w:rPr>
+          <w:sz w:val="24"/>
+        </w:rPr>
+      </w:pPr>
+    </w:p>
+    <w:p>
+      <w:pPr>
+        <w:rPr>
+          <w:sz w:val="24"/>
+        </w:rPr>
+      </w:pPr>
+    </w:p>
+    <w:p>
+      <w:pPr>
+        <w:rPr>
+          <w:sz w:val="24"/>
+        </w:rPr>
+      </w:pPr>
+    </w:p>
+    <w:p>
+      <w:pPr>
+        <w:pStyle w:val="Heading1"/>
+        <w:numPr>
+          <w:ilvl w:val="0"/>
+          <w:numId w:val="6"/>
+        </w:numPr>
+      </w:pPr>
+      <w:bookmarkStart w:id="20" w:name="_Toc130926629"/>
       <w:r>
         <w:lastRenderedPageBreak/>
         <w:t>References</w:t>
       </w:r>
-      <w:bookmarkEnd w:id="13"/>
+      <w:bookmarkEnd w:id="20"/>
     </w:p>
     <w:p>
       <w:pPr>
@@ -5150,7 +6834,7 @@
           <w:sz w:val="24"/>
         </w:rPr>
       </w:pPr>
-      <w:hyperlink r:id="rId28" w:history="1">
+      <w:hyperlink r:id="rId43" w:history="1">
         <w:r>
           <w:rPr>
             <w:rStyle w:val="Hyperlink"/>
@@ -5166,7 +6850,7 @@
           <w:sz w:val="24"/>
         </w:rPr>
       </w:pPr>
-      <w:hyperlink r:id="rId29" w:history="1">
+      <w:hyperlink r:id="rId44" w:history="1">
         <w:r>
           <w:rPr>
             <w:rStyle w:val="Hyperlink"/>
@@ -5202,7 +6886,7 @@
           <w:sz w:val="24"/>
         </w:rPr>
       </w:pPr>
-      <w:hyperlink r:id="rId30" w:history="1">
+      <w:hyperlink r:id="rId45" w:history="1">
         <w:r>
           <w:rPr>
             <w:rStyle w:val="Hyperlink"/>
@@ -5218,7 +6902,7 @@
           <w:sz w:val="24"/>
         </w:rPr>
       </w:pPr>
-      <w:hyperlink r:id="rId31" w:history="1">
+      <w:hyperlink r:id="rId46" w:history="1">
         <w:r>
           <w:rPr>
             <w:rStyle w:val="Hyperlink"/>
@@ -5234,7 +6918,7 @@
           <w:sz w:val="24"/>
         </w:rPr>
       </w:pPr>
-      <w:hyperlink r:id="rId32" w:history="1">
+      <w:hyperlink r:id="rId47" w:history="1">
         <w:r>
           <w:rPr>
             <w:rStyle w:val="Hyperlink"/>
@@ -5270,7 +6954,7 @@
           <w:sz w:val="24"/>
         </w:rPr>
       </w:pPr>
-      <w:hyperlink r:id="rId33" w:history="1">
+      <w:hyperlink r:id="rId48" w:history="1">
         <w:r>
           <w:rPr>
             <w:rStyle w:val="Hyperlink"/>
@@ -5286,7 +6970,7 @@
           <w:sz w:val="24"/>
         </w:rPr>
       </w:pPr>
-      <w:hyperlink r:id="rId34" w:history="1">
+      <w:hyperlink r:id="rId49" w:history="1">
         <w:r>
           <w:rPr>
             <w:rStyle w:val="Hyperlink"/>
@@ -5302,7 +6986,7 @@
           <w:sz w:val="24"/>
         </w:rPr>
       </w:pPr>
-      <w:hyperlink r:id="rId35" w:history="1">
+      <w:hyperlink r:id="rId50" w:history="1">
         <w:r>
           <w:rPr>
             <w:rStyle w:val="Hyperlink"/>
@@ -5338,7 +7022,7 @@
           <w:sz w:val="24"/>
         </w:rPr>
       </w:pPr>
-      <w:hyperlink r:id="rId36" w:history="1">
+      <w:hyperlink r:id="rId51" w:history="1">
         <w:r>
           <w:rPr>
             <w:rStyle w:val="Hyperlink"/>
@@ -5354,7 +7038,7 @@
           <w:sz w:val="24"/>
         </w:rPr>
       </w:pPr>
-      <w:hyperlink r:id="rId37" w:history="1">
+      <w:hyperlink r:id="rId52" w:history="1">
         <w:r>
           <w:rPr>
             <w:rStyle w:val="Hyperlink"/>
@@ -5377,7 +7061,7 @@
       </w:r>
     </w:p>
     <w:p>
-      <w:hyperlink r:id="rId38" w:history="1">
+      <w:hyperlink r:id="rId53" w:history="1">
         <w:r>
           <w:rPr>
             <w:rStyle w:val="Hyperlink"/>
@@ -5386,12 +7070,65 @@
         </w:r>
       </w:hyperlink>
     </w:p>
-    <w:p>
-      <w:bookmarkStart w:id="14" w:name="_GoBack"/>
-      <w:bookmarkEnd w:id="14"/>
-    </w:p>
+    <w:p/>
+    <w:p>
+      <w:r>
+        <w:t>Chroma subsampling:</w:t>
+      </w:r>
+    </w:p>
+    <w:p>
+      <w:hyperlink r:id="rId54" w:history="1">
+        <w:r>
+          <w:rPr>
+            <w:rStyle w:val="Hyperlink"/>
+          </w:rPr>
+          <w:t>https://www.youtube.com/watch?v=Vt1Q6McYmOc/</w:t>
+        </w:r>
+      </w:hyperlink>
+    </w:p>
+    <w:p>
+      <w:hyperlink r:id="rId55" w:history="1">
+        <w:r>
+          <w:rPr>
+            <w:rStyle w:val="Hyperlink"/>
+          </w:rPr>
+          <w:t>https://www.youtube.com/watch?v=wUyqathWeV0/</w:t>
+        </w:r>
+      </w:hyperlink>
+    </w:p>
+    <w:p>
+      <w:hyperlink r:id="rId56" w:history="1">
+        <w:r>
+          <w:rPr>
+            <w:rStyle w:val="Hyperlink"/>
+          </w:rPr>
+          <w:t>https://www.youtube.com/watch?v=yinOtVTWJFY/</w:t>
+        </w:r>
+      </w:hyperlink>
+    </w:p>
+    <w:p>
+      <w:hyperlink r:id="rId57" w:history="1">
+        <w:r>
+          <w:rPr>
+            <w:rStyle w:val="Hyperlink"/>
+          </w:rPr>
+          <w:t>https://www.youtube.com/watch?v=a7ePgZ0p2xM/</w:t>
+        </w:r>
+      </w:hyperlink>
+    </w:p>
+    <w:p>
+      <w:hyperlink r:id="rId58" w:history="1">
+        <w:r>
+          <w:rPr>
+            <w:rStyle w:val="Hyperlink"/>
+          </w:rPr>
+          <w:t>https://www.youtube.com/watch?v=DakHAB5PYWA/</w:t>
+        </w:r>
+      </w:hyperlink>
+    </w:p>
+    <w:p/>
     <w:sectPr>
-      <w:footerReference w:type="default" r:id="rId39"/>
+      <w:footerReference w:type="default" r:id="rId59"/>
       <w:pgSz w:w="12240" w:h="15840"/>
       <w:pgMar w:top="720" w:right="720" w:bottom="720" w:left="720" w:header="720" w:footer="720" w:gutter="0"/>
       <w:pgBorders w:offsetFrom="page">
@@ -5466,7 +7203,7 @@
           <w:rPr>
             <w:noProof/>
           </w:rPr>
-          <w:t>14</w:t>
+          <w:t>18</w:t>
         </w:r>
         <w:r>
           <w:rPr>
@@ -6719,6 +8456,119 @@
     </w:lvl>
   </w:abstractNum>
   <w:abstractNum w:abstractNumId="12">
+    <w:nsid w:val="50B90006"/>
+    <w:multiLevelType w:val="hybridMultilevel"/>
+    <w:tmpl w:val="108644BA"/>
+    <w:lvl w:ilvl="0" w:tplc="04090001">
+      <w:start w:val="1"/>
+      <w:numFmt w:val="bullet"/>
+      <w:lvlText w:val=""/>
+      <w:lvlJc w:val="left"/>
+      <w:pPr>
+        <w:ind w:left="720" w:hanging="360"/>
+      </w:pPr>
+      <w:rPr>
+        <w:rFonts w:ascii="Symbol" w:hAnsi="Symbol" w:hint="default"/>
+      </w:rPr>
+    </w:lvl>
+    <w:lvl w:ilvl="1" w:tplc="04090003" w:tentative="1">
+      <w:start w:val="1"/>
+      <w:numFmt w:val="bullet"/>
+      <w:lvlText w:val="o"/>
+      <w:lvlJc w:val="left"/>
+      <w:pPr>
+        <w:ind w:left="1440" w:hanging="360"/>
+      </w:pPr>
+      <w:rPr>
+        <w:rFonts w:ascii="Courier New" w:hAnsi="Courier New" w:cs="Courier New" w:hint="default"/>
+      </w:rPr>
+    </w:lvl>
+    <w:lvl w:ilvl="2" w:tplc="04090005" w:tentative="1">
+      <w:start w:val="1"/>
+      <w:numFmt w:val="bullet"/>
+      <w:lvlText w:val=""/>
+      <w:lvlJc w:val="left"/>
+      <w:pPr>
+        <w:ind w:left="2160" w:hanging="360"/>
+      </w:pPr>
+      <w:rPr>
+        <w:rFonts w:ascii="Wingdings" w:hAnsi="Wingdings" w:hint="default"/>
+      </w:rPr>
+    </w:lvl>
+    <w:lvl w:ilvl="3" w:tplc="04090001" w:tentative="1">
+      <w:start w:val="1"/>
+      <w:numFmt w:val="bullet"/>
+      <w:lvlText w:val=""/>
+      <w:lvlJc w:val="left"/>
+      <w:pPr>
+        <w:ind w:left="2880" w:hanging="360"/>
+      </w:pPr>
+      <w:rPr>
+        <w:rFonts w:ascii="Symbol" w:hAnsi="Symbol" w:hint="default"/>
+      </w:rPr>
+    </w:lvl>
+    <w:lvl w:ilvl="4" w:tplc="04090003" w:tentative="1">
+      <w:start w:val="1"/>
+      <w:numFmt w:val="bullet"/>
+      <w:lvlText w:val="o"/>
+      <w:lvlJc w:val="left"/>
+      <w:pPr>
+        <w:ind w:left="3600" w:hanging="360"/>
+      </w:pPr>
+      <w:rPr>
+        <w:rFonts w:ascii="Courier New" w:hAnsi="Courier New" w:cs="Courier New" w:hint="default"/>
+      </w:rPr>
+    </w:lvl>
+    <w:lvl w:ilvl="5" w:tplc="04090005" w:tentative="1">
+      <w:start w:val="1"/>
+      <w:numFmt w:val="bullet"/>
+      <w:lvlText w:val=""/>
+      <w:lvlJc w:val="left"/>
+      <w:pPr>
+        <w:ind w:left="4320" w:hanging="360"/>
+      </w:pPr>
+      <w:rPr>
+        <w:rFonts w:ascii="Wingdings" w:hAnsi="Wingdings" w:hint="default"/>
+      </w:rPr>
+    </w:lvl>
+    <w:lvl w:ilvl="6" w:tplc="04090001" w:tentative="1">
+      <w:start w:val="1"/>
+      <w:numFmt w:val="bullet"/>
+      <w:lvlText w:val=""/>
+      <w:lvlJc w:val="left"/>
+      <w:pPr>
+        <w:ind w:left="5040" w:hanging="360"/>
+      </w:pPr>
+      <w:rPr>
+        <w:rFonts w:ascii="Symbol" w:hAnsi="Symbol" w:hint="default"/>
+      </w:rPr>
+    </w:lvl>
+    <w:lvl w:ilvl="7" w:tplc="04090003" w:tentative="1">
+      <w:start w:val="1"/>
+      <w:numFmt w:val="bullet"/>
+      <w:lvlText w:val="o"/>
+      <w:lvlJc w:val="left"/>
+      <w:pPr>
+        <w:ind w:left="5760" w:hanging="360"/>
+      </w:pPr>
+      <w:rPr>
+        <w:rFonts w:ascii="Courier New" w:hAnsi="Courier New" w:cs="Courier New" w:hint="default"/>
+      </w:rPr>
+    </w:lvl>
+    <w:lvl w:ilvl="8" w:tplc="04090005" w:tentative="1">
+      <w:start w:val="1"/>
+      <w:numFmt w:val="bullet"/>
+      <w:lvlText w:val=""/>
+      <w:lvlJc w:val="left"/>
+      <w:pPr>
+        <w:ind w:left="6480" w:hanging="360"/>
+      </w:pPr>
+      <w:rPr>
+        <w:rFonts w:ascii="Wingdings" w:hAnsi="Wingdings" w:hint="default"/>
+      </w:rPr>
+    </w:lvl>
+  </w:abstractNum>
+  <w:abstractNum w:abstractNumId="13">
     <w:nsid w:val="54D95890"/>
     <w:multiLevelType w:val="hybridMultilevel"/>
     <w:tmpl w:val="909E754C"/>
@@ -6831,7 +8681,7 @@
       </w:rPr>
     </w:lvl>
   </w:abstractNum>
-  <w:abstractNum w:abstractNumId="13">
+  <w:abstractNum w:abstractNumId="14">
     <w:nsid w:val="6AEB7C77"/>
     <w:multiLevelType w:val="hybridMultilevel"/>
     <w:tmpl w:val="3962C41E"/>
@@ -6920,7 +8770,7 @@
       </w:pPr>
     </w:lvl>
   </w:abstractNum>
-  <w:abstractNum w:abstractNumId="14">
+  <w:abstractNum w:abstractNumId="15">
     <w:nsid w:val="75533FB8"/>
     <w:multiLevelType w:val="hybridMultilevel"/>
     <w:tmpl w:val="940AACAE"/>
@@ -7009,7 +8859,7 @@
       </w:pPr>
     </w:lvl>
   </w:abstractNum>
-  <w:abstractNum w:abstractNumId="15">
+  <w:abstractNum w:abstractNumId="16">
     <w:nsid w:val="7F9843B4"/>
     <w:multiLevelType w:val="hybridMultilevel"/>
     <w:tmpl w:val="355C85EC"/>
@@ -7135,7 +8985,7 @@
     <w:abstractNumId w:val="4"/>
   </w:num>
   <w:num w:numId="5">
-    <w:abstractNumId w:val="14"/>
+    <w:abstractNumId w:val="15"/>
   </w:num>
   <w:num w:numId="6">
     <w:abstractNumId w:val="9"/>
@@ -7150,25 +9000,28 @@
     <w:abstractNumId w:val="5"/>
   </w:num>
   <w:num w:numId="10">
-    <w:abstractNumId w:val="12"/>
+    <w:abstractNumId w:val="13"/>
   </w:num>
   <w:num w:numId="11">
     <w:abstractNumId w:val="3"/>
   </w:num>
   <w:num w:numId="12">
-    <w:abstractNumId w:val="13"/>
+    <w:abstractNumId w:val="14"/>
   </w:num>
   <w:num w:numId="13">
     <w:abstractNumId w:val="2"/>
   </w:num>
   <w:num w:numId="14">
-    <w:abstractNumId w:val="15"/>
+    <w:abstractNumId w:val="16"/>
   </w:num>
   <w:num w:numId="15">
     <w:abstractNumId w:val="10"/>
   </w:num>
   <w:num w:numId="16">
     <w:abstractNumId w:val="11"/>
+  </w:num>
+  <w:num w:numId="17">
+    <w:abstractNumId w:val="12"/>
   </w:num>
 </w:numbering>
 </file>
@@ -8591,7 +10444,7 @@
 </file>
 
 <file path=customXml/itemProps1.xml><?xml version="1.0" encoding="utf-8"?>
-<ds:datastoreItem xmlns:ds="http://schemas.openxmlformats.org/officeDocument/2006/customXml" ds:itemID="{BD7C406D-336F-4A88-9CFC-B2E8672FAECE}">
+<ds:datastoreItem xmlns:ds="http://schemas.openxmlformats.org/officeDocument/2006/customXml" ds:itemID="{37D11A5A-C146-40EB-A00E-A46D7F134D37}">
   <ds:schemaRefs>
     <ds:schemaRef ds:uri="http://schemas.openxmlformats.org/officeDocument/2006/bibliography"/>
   </ds:schemaRefs>

</xml_diff>